<commit_message>
Progress on assignment report documents
</commit_message>
<xml_diff>
--- a/AA Assignment 1 Report.docx
+++ b/AA Assignment 1 Report.docx
@@ -50,67 +50,944 @@
         <w:rPr>
           <w:color w:val="auto"/>
         </w:rPr>
-        <w:t xml:space="preserve">Student 1: </w:t>
-      </w:r>
-      <w:r>
-        <w:rPr>
+        <w:t>Jingxuan Feng (s3843790)</w:t>
+      </w:r>
+    </w:p>
+    <w:p>
+      <w:pPr>
+        <w:spacing w:after="0"/>
+        <w:rPr>
+          <w:sz w:val="24"/>
+          <w:szCs w:val="24"/>
+        </w:rPr>
+      </w:pPr>
+      <w:r>
+        <w:rPr>
+          <w:sz w:val="24"/>
+          <w:szCs w:val="24"/>
+        </w:rPr>
+        <w:t>Varun Pereira (s3842244)</w:t>
+      </w:r>
+    </w:p>
+    <w:p>
+      <w:pPr>
+        <w:spacing w:after="0"/>
+        <w:rPr>
+          <w:sz w:val="24"/>
+          <w:szCs w:val="24"/>
+        </w:rPr>
+      </w:pPr>
+    </w:p>
+    <w:p>
+      <w:pPr>
+        <w:rPr>
+          <w:sz w:val="24"/>
+          <w:szCs w:val="24"/>
+        </w:rPr>
+      </w:pPr>
+      <w:r>
+        <w:rPr>
+          <w:sz w:val="24"/>
+          <w:szCs w:val="24"/>
+        </w:rPr>
+        <w:t>We certify that this is all our group’s original work. If we took any parts from elsewhere, then they were non-essential parts of the assignment, and they are clearly attributed in our submission. We will show that we agree to this honour code by typing ``Yes": YES.</w:t>
+      </w:r>
+    </w:p>
+    <w:p>
+      <w:pPr>
+        <w:pStyle w:val="Heading1"/>
+        <w:rPr>
+          <w:rFonts w:asciiTheme="minorHAnsi" w:eastAsiaTheme="minorEastAsia" w:hAnsiTheme="minorHAnsi" w:cstheme="minorBidi"/>
+          <w:b/>
+          <w:bCs/>
           <w:color w:val="auto"/>
-        </w:rPr>
-        <w:t>Jingxuan Feng (s3843790)</w:t>
-      </w:r>
-    </w:p>
-    <w:p>
-      <w:pPr>
-        <w:spacing w:after="0"/>
-        <w:rPr>
-          <w:sz w:val="24"/>
-          <w:szCs w:val="24"/>
-        </w:rPr>
-      </w:pPr>
-      <w:r>
-        <w:rPr>
-          <w:sz w:val="24"/>
-          <w:szCs w:val="24"/>
-        </w:rPr>
-        <w:t>Stu</w:t>
-      </w:r>
-      <w:r>
-        <w:rPr>
-          <w:sz w:val="24"/>
-          <w:szCs w:val="24"/>
-        </w:rPr>
-        <w:t xml:space="preserve">dent 2: </w:t>
-      </w:r>
-      <w:r>
-        <w:rPr>
-          <w:sz w:val="24"/>
-          <w:szCs w:val="24"/>
-        </w:rPr>
-        <w:t>Varun Pereira (s3842244)</w:t>
-      </w:r>
-    </w:p>
-    <w:p>
-      <w:pPr>
-        <w:spacing w:after="0"/>
-        <w:rPr>
-          <w:sz w:val="24"/>
-          <w:szCs w:val="24"/>
-        </w:rPr>
-      </w:pPr>
-    </w:p>
-    <w:p>
-      <w:pPr>
-        <w:rPr>
-          <w:sz w:val="24"/>
-          <w:szCs w:val="24"/>
-        </w:rPr>
-      </w:pPr>
-      <w:r>
-        <w:rPr>
-          <w:sz w:val="24"/>
-          <w:szCs w:val="24"/>
-        </w:rPr>
-        <w:t>We certify that this is all our group’s original work. If we took any parts from elsewhere, then they were non-essential parts of the assignment, and they are clearly attributed in our submission. We will show that we agree to this honour code by typing ``Yes": YES.</w:t>
+          <w:sz w:val="24"/>
+          <w:szCs w:val="24"/>
+        </w:rPr>
+      </w:pPr>
+      <w:r>
+        <w:rPr>
+          <w:rFonts w:asciiTheme="minorHAnsi" w:eastAsiaTheme="minorEastAsia" w:hAnsiTheme="minorHAnsi" w:cstheme="minorBidi"/>
+          <w:b/>
+          <w:bCs/>
+          <w:color w:val="auto"/>
+          <w:sz w:val="24"/>
+          <w:szCs w:val="24"/>
+        </w:rPr>
+        <w:t>Experimental Setup</w:t>
+      </w:r>
+      <w:r>
+        <w:rPr>
+          <w:rFonts w:asciiTheme="minorHAnsi" w:eastAsiaTheme="minorEastAsia" w:hAnsiTheme="minorHAnsi" w:cstheme="minorBidi"/>
+          <w:b/>
+          <w:bCs/>
+          <w:color w:val="auto"/>
+          <w:sz w:val="24"/>
+          <w:szCs w:val="24"/>
+        </w:rPr>
+        <w:t xml:space="preserve"> </w:t>
+      </w:r>
+    </w:p>
+    <w:p>
+      <w:pPr>
+        <w:rPr>
+          <w:sz w:val="24"/>
+          <w:szCs w:val="24"/>
+        </w:rPr>
+      </w:pPr>
+      <w:r>
+        <w:rPr>
+          <w:sz w:val="24"/>
+          <w:szCs w:val="24"/>
+        </w:rPr>
+        <w:t xml:space="preserve">The data is generated </w:t>
+      </w:r>
+      <w:r>
+        <w:rPr>
+          <w:sz w:val="24"/>
+          <w:szCs w:val="24"/>
+        </w:rPr>
+        <w:t xml:space="preserve">randomly, </w:t>
+      </w:r>
+      <w:r>
+        <w:rPr>
+          <w:sz w:val="24"/>
+          <w:szCs w:val="24"/>
+        </w:rPr>
+        <w:t xml:space="preserve">the </w:t>
+      </w:r>
+      <w:r>
+        <w:rPr>
+          <w:sz w:val="24"/>
+          <w:szCs w:val="24"/>
+        </w:rPr>
+        <w:t>RandomDataGeneration</w:t>
+      </w:r>
+      <w:r>
+        <w:rPr>
+          <w:sz w:val="24"/>
+          <w:szCs w:val="24"/>
+        </w:rPr>
+        <w:t>.java</w:t>
+      </w:r>
+      <w:r>
+        <w:rPr>
+          <w:sz w:val="24"/>
+          <w:szCs w:val="24"/>
+        </w:rPr>
+        <w:t xml:space="preserve"> takes a number if parameters, </w:t>
+      </w:r>
+      <w:r>
+        <w:rPr>
+          <w:sz w:val="24"/>
+          <w:szCs w:val="24"/>
+        </w:rPr>
+        <w:t>which then outputs Datasets and a command file</w:t>
+      </w:r>
+      <w:r>
+        <w:rPr>
+          <w:sz w:val="24"/>
+          <w:szCs w:val="24"/>
+        </w:rPr>
+        <w:t xml:space="preserve">. </w:t>
+      </w:r>
+    </w:p>
+    <w:p>
+      <w:pPr>
+        <w:rPr>
+          <w:sz w:val="24"/>
+          <w:szCs w:val="24"/>
+        </w:rPr>
+      </w:pPr>
+      <w:r>
+        <w:rPr>
+          <w:sz w:val="24"/>
+          <w:szCs w:val="24"/>
+        </w:rPr>
+        <w:t xml:space="preserve">The dataset is generated </w:t>
+      </w:r>
+      <w:r>
+        <w:rPr>
+          <w:sz w:val="24"/>
+          <w:szCs w:val="24"/>
+        </w:rPr>
+        <w:t>by filling and array</w:t>
+      </w:r>
+      <w:r>
+        <w:rPr>
+          <w:sz w:val="24"/>
+          <w:szCs w:val="24"/>
+        </w:rPr>
+        <w:t xml:space="preserve"> </w:t>
+      </w:r>
+      <w:r>
+        <w:rPr>
+          <w:sz w:val="24"/>
+          <w:szCs w:val="24"/>
+        </w:rPr>
+        <w:t xml:space="preserve">list with Points objects. These </w:t>
+      </w:r>
+      <w:r>
+        <w:rPr>
+          <w:sz w:val="24"/>
+          <w:szCs w:val="24"/>
+        </w:rPr>
+        <w:t>objects’</w:t>
+      </w:r>
+      <w:r>
+        <w:rPr>
+          <w:sz w:val="24"/>
+          <w:szCs w:val="24"/>
+        </w:rPr>
+        <w:t xml:space="preserve"> use a</w:t>
+      </w:r>
+      <w:r>
+        <w:rPr>
+          <w:sz w:val="24"/>
+          <w:szCs w:val="24"/>
+        </w:rPr>
+        <w:t xml:space="preserve"> pre-determined </w:t>
+      </w:r>
+      <w:r>
+        <w:rPr>
+          <w:sz w:val="24"/>
+          <w:szCs w:val="24"/>
+        </w:rPr>
+        <w:t xml:space="preserve">longitude and latitude value, </w:t>
+      </w:r>
+      <w:r>
+        <w:rPr>
+          <w:sz w:val="24"/>
+          <w:szCs w:val="24"/>
+        </w:rPr>
+        <w:t xml:space="preserve">which then </w:t>
+      </w:r>
+      <w:r>
+        <w:rPr>
+          <w:sz w:val="24"/>
+          <w:szCs w:val="24"/>
+        </w:rPr>
+        <w:t xml:space="preserve">gets slowly incremented </w:t>
+      </w:r>
+      <w:r>
+        <w:rPr>
+          <w:sz w:val="24"/>
+          <w:szCs w:val="24"/>
+        </w:rPr>
+        <w:t>for every point that is generated</w:t>
+      </w:r>
+      <w:r>
+        <w:rPr>
+          <w:sz w:val="24"/>
+          <w:szCs w:val="24"/>
+        </w:rPr>
+        <w:t xml:space="preserve">, which prevents issues with repeated </w:t>
+      </w:r>
+      <w:r>
+        <w:rPr>
+          <w:sz w:val="24"/>
+          <w:szCs w:val="24"/>
+        </w:rPr>
+        <w:t>locations</w:t>
+      </w:r>
+      <w:r>
+        <w:rPr>
+          <w:sz w:val="24"/>
+          <w:szCs w:val="24"/>
+        </w:rPr>
+        <w:t xml:space="preserve">. </w:t>
+      </w:r>
+      <w:r>
+        <w:rPr>
+          <w:sz w:val="24"/>
+          <w:szCs w:val="24"/>
+        </w:rPr>
+        <w:t>These points are then stored in an array</w:t>
+      </w:r>
+      <w:r>
+        <w:rPr>
+          <w:sz w:val="24"/>
+          <w:szCs w:val="24"/>
+        </w:rPr>
+        <w:t xml:space="preserve"> </w:t>
+      </w:r>
+      <w:r>
+        <w:rPr>
+          <w:sz w:val="24"/>
+          <w:szCs w:val="24"/>
+        </w:rPr>
+        <w:t xml:space="preserve">list, </w:t>
+      </w:r>
+      <w:r>
+        <w:rPr>
+          <w:sz w:val="24"/>
+          <w:szCs w:val="24"/>
+        </w:rPr>
+        <w:t>the array</w:t>
+      </w:r>
+      <w:r>
+        <w:rPr>
+          <w:sz w:val="24"/>
+          <w:szCs w:val="24"/>
+        </w:rPr>
+        <w:t xml:space="preserve"> </w:t>
+      </w:r>
+      <w:r>
+        <w:rPr>
+          <w:sz w:val="24"/>
+          <w:szCs w:val="24"/>
+        </w:rPr>
+        <w:t xml:space="preserve">list is shuffled, then the </w:t>
+      </w:r>
+      <w:r>
+        <w:rPr>
+          <w:sz w:val="24"/>
+          <w:szCs w:val="24"/>
+        </w:rPr>
+        <w:t xml:space="preserve">points </w:t>
+      </w:r>
+      <w:r>
+        <w:rPr>
+          <w:sz w:val="24"/>
+          <w:szCs w:val="24"/>
+        </w:rPr>
+        <w:t xml:space="preserve">are </w:t>
+      </w:r>
+      <w:r>
+        <w:rPr>
+          <w:sz w:val="24"/>
+          <w:szCs w:val="24"/>
+        </w:rPr>
+        <w:t>printed out in a</w:t>
+      </w:r>
+      <w:r>
+        <w:rPr>
+          <w:sz w:val="24"/>
+          <w:szCs w:val="24"/>
+        </w:rPr>
+        <w:t xml:space="preserve">n </w:t>
+      </w:r>
+      <w:r>
+        <w:rPr>
+          <w:sz w:val="24"/>
+          <w:szCs w:val="24"/>
+        </w:rPr>
+        <w:t xml:space="preserve">output file. </w:t>
+      </w:r>
+    </w:p>
+    <w:p>
+      <w:pPr>
+        <w:rPr>
+          <w:sz w:val="24"/>
+          <w:szCs w:val="24"/>
+        </w:rPr>
+      </w:pPr>
+      <w:r>
+        <w:rPr>
+          <w:sz w:val="24"/>
+          <w:szCs w:val="24"/>
+        </w:rPr>
+        <w:t>We</w:t>
+      </w:r>
+      <w:r>
+        <w:rPr>
+          <w:sz w:val="24"/>
+          <w:szCs w:val="24"/>
+        </w:rPr>
+        <w:t xml:space="preserve"> tested using different sized datasets as well as different K values based off 1 randomly generated location. </w:t>
+      </w:r>
+      <w:r>
+        <w:rPr>
+          <w:sz w:val="24"/>
+          <w:szCs w:val="24"/>
+        </w:rPr>
+        <w:t>The pa</w:t>
+      </w:r>
+      <w:r>
+        <w:rPr>
+          <w:sz w:val="24"/>
+          <w:szCs w:val="24"/>
+        </w:rPr>
+        <w:t xml:space="preserve">rameters </w:t>
+      </w:r>
+      <w:r>
+        <w:rPr>
+          <w:sz w:val="24"/>
+          <w:szCs w:val="24"/>
+        </w:rPr>
+        <w:t xml:space="preserve">settings we decided to test on is the K-value and dataset size. </w:t>
+      </w:r>
+      <w:r>
+        <w:rPr>
+          <w:sz w:val="24"/>
+          <w:szCs w:val="24"/>
+        </w:rPr>
+        <w:t>We hypothesized that by increasing the K- value, the amount of searching by both algorithm increases</w:t>
+      </w:r>
+      <w:r>
+        <w:rPr>
+          <w:sz w:val="24"/>
+          <w:szCs w:val="24"/>
+        </w:rPr>
+        <w:t xml:space="preserve"> which increases computation time. </w:t>
+      </w:r>
+      <w:r>
+        <w:rPr>
+          <w:sz w:val="24"/>
+          <w:szCs w:val="24"/>
+        </w:rPr>
+        <w:t xml:space="preserve">We also </w:t>
+      </w:r>
+      <w:r>
+        <w:rPr>
+          <w:sz w:val="24"/>
+          <w:szCs w:val="24"/>
+        </w:rPr>
+        <w:t xml:space="preserve">expect that increasing the dataset </w:t>
+      </w:r>
+      <w:r>
+        <w:rPr>
+          <w:sz w:val="24"/>
+          <w:szCs w:val="24"/>
+        </w:rPr>
+        <w:t>size has will have the same effect</w:t>
+      </w:r>
+      <w:r>
+        <w:rPr>
+          <w:sz w:val="24"/>
+          <w:szCs w:val="24"/>
+        </w:rPr>
+        <w:t xml:space="preserve">. </w:t>
+      </w:r>
+      <w:r>
+        <w:rPr>
+          <w:sz w:val="24"/>
+          <w:szCs w:val="24"/>
+        </w:rPr>
+        <w:t xml:space="preserve">Thus, </w:t>
+      </w:r>
+      <w:r>
+        <w:rPr>
+          <w:sz w:val="24"/>
+          <w:szCs w:val="24"/>
+        </w:rPr>
+        <w:t xml:space="preserve">we can then compare how </w:t>
+      </w:r>
+      <w:r>
+        <w:rPr>
+          <w:sz w:val="24"/>
+          <w:szCs w:val="24"/>
+        </w:rPr>
+        <w:t xml:space="preserve">different k values effect computational time vs </w:t>
+      </w:r>
+      <w:r>
+        <w:rPr>
+          <w:sz w:val="24"/>
+          <w:szCs w:val="24"/>
+        </w:rPr>
+        <w:t xml:space="preserve">how </w:t>
+      </w:r>
+      <w:r>
+        <w:rPr>
+          <w:sz w:val="24"/>
+          <w:szCs w:val="24"/>
+        </w:rPr>
+        <w:t xml:space="preserve">the same k-values perform on a larger dataset, </w:t>
+      </w:r>
+      <w:r>
+        <w:rPr>
+          <w:sz w:val="24"/>
+          <w:szCs w:val="24"/>
+        </w:rPr>
+        <w:t xml:space="preserve">then </w:t>
+      </w:r>
+      <w:r>
+        <w:rPr>
+          <w:sz w:val="24"/>
+          <w:szCs w:val="24"/>
+        </w:rPr>
+        <w:t xml:space="preserve">compare the naïve and </w:t>
+      </w:r>
+      <w:r>
+        <w:rPr>
+          <w:sz w:val="24"/>
+          <w:szCs w:val="24"/>
+        </w:rPr>
+        <w:t>KD</w:t>
+      </w:r>
+      <w:r>
+        <w:rPr>
+          <w:sz w:val="24"/>
+          <w:szCs w:val="24"/>
+        </w:rPr>
+        <w:t xml:space="preserve"> tree implementations. </w:t>
+      </w:r>
+    </w:p>
+    <w:p>
+      <w:pPr>
+        <w:rPr>
+          <w:b/>
+          <w:bCs/>
+          <w:sz w:val="24"/>
+          <w:szCs w:val="24"/>
+        </w:rPr>
+      </w:pPr>
+      <w:r>
+        <w:rPr>
+          <w:b/>
+          <w:bCs/>
+          <w:sz w:val="24"/>
+          <w:szCs w:val="24"/>
+        </w:rPr>
+        <w:t>Scenario 1</w:t>
+      </w:r>
+    </w:p>
+    <w:p>
+      <w:pPr>
+        <w:rPr>
+          <w:sz w:val="24"/>
+          <w:szCs w:val="24"/>
+        </w:rPr>
+      </w:pPr>
+      <w:r>
+        <w:rPr>
+          <w:sz w:val="24"/>
+          <w:szCs w:val="24"/>
+        </w:rPr>
+        <w:t xml:space="preserve">We wanted to see the performance distance of finding nearest neighbours as the dataset increases in the two </w:t>
+      </w:r>
+      <w:r>
+        <w:rPr>
+          <w:sz w:val="24"/>
+          <w:szCs w:val="24"/>
+        </w:rPr>
+        <w:t>algorithms</w:t>
+      </w:r>
+      <w:r>
+        <w:rPr>
+          <w:sz w:val="24"/>
+          <w:szCs w:val="24"/>
+        </w:rPr>
+        <w:t xml:space="preserve">, thus </w:t>
+      </w:r>
+      <w:r>
+        <w:rPr>
+          <w:sz w:val="24"/>
+          <w:szCs w:val="24"/>
+        </w:rPr>
+        <w:t xml:space="preserve">choose to increase the dataset size to be multiple times larger than the sample data provided. </w:t>
+      </w:r>
+      <w:r>
+        <w:rPr>
+          <w:sz w:val="24"/>
+          <w:szCs w:val="24"/>
+        </w:rPr>
+        <w:t xml:space="preserve">The K-values used were kept constant across the </w:t>
+      </w:r>
+      <w:r>
+        <w:rPr>
+          <w:sz w:val="24"/>
+          <w:szCs w:val="24"/>
+        </w:rPr>
+        <w:t xml:space="preserve">datasets so that </w:t>
+      </w:r>
+      <w:r>
+        <w:rPr>
+          <w:sz w:val="24"/>
+          <w:szCs w:val="24"/>
+        </w:rPr>
+        <w:t xml:space="preserve">the dataset size is the independent variable. </w:t>
+      </w:r>
+      <w:r>
+        <w:rPr>
+          <w:sz w:val="24"/>
+          <w:szCs w:val="24"/>
+        </w:rPr>
+        <w:t xml:space="preserve">According to [7], </w:t>
+      </w:r>
+      <w:r>
+        <w:rPr>
+          <w:sz w:val="24"/>
+          <w:szCs w:val="24"/>
+        </w:rPr>
+        <w:t xml:space="preserve">the optimal k value depends on the dataset which could be large or small. </w:t>
+      </w:r>
+      <w:r>
+        <w:rPr>
+          <w:sz w:val="24"/>
+          <w:szCs w:val="24"/>
+        </w:rPr>
+        <w:t>Thus, we tested a range of k values from 2-20 to see how</w:t>
+      </w:r>
+      <w:r>
+        <w:rPr>
+          <w:sz w:val="24"/>
+          <w:szCs w:val="24"/>
+        </w:rPr>
+        <w:t xml:space="preserve"> </w:t>
+      </w:r>
+      <w:r>
+        <w:rPr>
+          <w:sz w:val="24"/>
+          <w:szCs w:val="24"/>
+        </w:rPr>
+        <w:t xml:space="preserve">the increase effects the two </w:t>
+      </w:r>
+      <w:r>
+        <w:rPr>
+          <w:sz w:val="24"/>
+          <w:szCs w:val="24"/>
+        </w:rPr>
+        <w:t>algorithms</w:t>
+      </w:r>
+      <w:r>
+        <w:rPr>
+          <w:sz w:val="24"/>
+          <w:szCs w:val="24"/>
+        </w:rPr>
+        <w:t>.</w:t>
+      </w:r>
+    </w:p>
+    <w:p>
+      <w:pPr>
+        <w:rPr>
+          <w:b/>
+          <w:bCs/>
+          <w:sz w:val="24"/>
+          <w:szCs w:val="24"/>
+        </w:rPr>
+      </w:pPr>
+      <w:r>
+        <w:rPr>
+          <w:b/>
+          <w:bCs/>
+          <w:sz w:val="24"/>
+          <w:szCs w:val="24"/>
+        </w:rPr>
+        <w:t>Scenario 2</w:t>
+      </w:r>
+    </w:p>
+    <w:p>
+      <w:pPr>
+        <w:rPr>
+          <w:sz w:val="24"/>
+          <w:szCs w:val="24"/>
+        </w:rPr>
+      </w:pPr>
+      <w:r>
+        <w:rPr>
+          <w:sz w:val="24"/>
+          <w:szCs w:val="24"/>
+        </w:rPr>
+        <w:t xml:space="preserve">For this part, we </w:t>
+      </w:r>
+      <w:r>
+        <w:rPr>
+          <w:sz w:val="24"/>
+          <w:szCs w:val="24"/>
+        </w:rPr>
+        <w:t>use the same dataset size as scenario 1</w:t>
+      </w:r>
+      <w:r>
+        <w:rPr>
+          <w:sz w:val="24"/>
+          <w:szCs w:val="24"/>
+        </w:rPr>
+        <w:t xml:space="preserve">. </w:t>
+      </w:r>
+      <w:r>
+        <w:rPr>
+          <w:sz w:val="24"/>
+          <w:szCs w:val="24"/>
+        </w:rPr>
+        <w:t xml:space="preserve">The number of points to be removed then added is the square root of the size of the file, </w:t>
+      </w:r>
+      <w:proofErr w:type="spellStart"/>
+      <w:r>
+        <w:rPr>
+          <w:sz w:val="24"/>
+          <w:szCs w:val="24"/>
+        </w:rPr>
+        <w:t>ie</w:t>
+      </w:r>
+      <w:proofErr w:type="spellEnd"/>
+      <w:r>
+        <w:rPr>
+          <w:sz w:val="24"/>
+          <w:szCs w:val="24"/>
+        </w:rPr>
+        <w:t xml:space="preserve"> for 50000 points, we remove </w:t>
+      </w:r>
+      <w:r>
+        <w:rPr>
+          <w:sz w:val="24"/>
+          <w:szCs w:val="24"/>
+        </w:rPr>
+        <w:t>223</w:t>
+      </w:r>
+      <w:r>
+        <w:rPr>
+          <w:sz w:val="24"/>
+          <w:szCs w:val="24"/>
+        </w:rPr>
+        <w:t xml:space="preserve"> points then add </w:t>
+      </w:r>
+      <w:r>
+        <w:rPr>
+          <w:sz w:val="24"/>
+          <w:szCs w:val="24"/>
+        </w:rPr>
+        <w:t>223</w:t>
+      </w:r>
+      <w:r>
+        <w:rPr>
+          <w:sz w:val="24"/>
+          <w:szCs w:val="24"/>
+        </w:rPr>
+        <w:t xml:space="preserve"> points</w:t>
+      </w:r>
+      <w:r>
+        <w:rPr>
+          <w:sz w:val="24"/>
+          <w:szCs w:val="24"/>
+        </w:rPr>
+        <w:t xml:space="preserve">. </w:t>
+      </w:r>
+      <w:r>
+        <w:rPr>
+          <w:sz w:val="24"/>
+          <w:szCs w:val="24"/>
+        </w:rPr>
+        <w:t>Then</w:t>
+      </w:r>
+      <w:r>
+        <w:rPr>
+          <w:sz w:val="24"/>
+          <w:szCs w:val="24"/>
+        </w:rPr>
+        <w:t xml:space="preserve"> we performed search again using the same spread of k values. </w:t>
+      </w:r>
+      <w:r>
+        <w:rPr>
+          <w:sz w:val="24"/>
+          <w:szCs w:val="24"/>
+        </w:rPr>
+        <w:t xml:space="preserve">By using the same dataset </w:t>
+      </w:r>
+      <w:r>
+        <w:rPr>
+          <w:sz w:val="24"/>
+          <w:szCs w:val="24"/>
+        </w:rPr>
+        <w:t>size,</w:t>
+      </w:r>
+      <w:r>
+        <w:rPr>
+          <w:sz w:val="24"/>
+          <w:szCs w:val="24"/>
+        </w:rPr>
+        <w:t xml:space="preserve"> we can compare the </w:t>
+      </w:r>
+      <w:proofErr w:type="spellStart"/>
+      <w:r>
+        <w:rPr>
+          <w:sz w:val="24"/>
+          <w:szCs w:val="24"/>
+        </w:rPr>
+        <w:t>knn</w:t>
+      </w:r>
+      <w:proofErr w:type="spellEnd"/>
+      <w:r>
+        <w:rPr>
+          <w:sz w:val="24"/>
+          <w:szCs w:val="24"/>
+        </w:rPr>
+        <w:t xml:space="preserve"> searches in scenario 1 and see how removing then adding points </w:t>
+      </w:r>
+      <w:r>
+        <w:rPr>
+          <w:sz w:val="24"/>
+          <w:szCs w:val="24"/>
+        </w:rPr>
+        <w:t xml:space="preserve">effect the search time, compared to </w:t>
+      </w:r>
+      <w:r>
+        <w:rPr>
+          <w:sz w:val="24"/>
+          <w:szCs w:val="24"/>
+        </w:rPr>
+        <w:t xml:space="preserve">searching without </w:t>
+      </w:r>
+      <w:r>
+        <w:rPr>
+          <w:sz w:val="24"/>
+          <w:szCs w:val="24"/>
+        </w:rPr>
+        <w:t xml:space="preserve">tampering with the data set. </w:t>
+      </w:r>
+    </w:p>
+    <w:p>
+      <w:pPr>
+        <w:rPr>
+          <w:b/>
+          <w:bCs/>
+          <w:sz w:val="24"/>
+          <w:szCs w:val="24"/>
+        </w:rPr>
+      </w:pPr>
+      <w:r>
+        <w:rPr>
+          <w:b/>
+          <w:bCs/>
+          <w:sz w:val="24"/>
+          <w:szCs w:val="24"/>
+        </w:rPr>
+        <w:t>Timing</w:t>
+      </w:r>
+    </w:p>
+    <w:p>
+      <w:pPr>
+        <w:rPr>
+          <w:sz w:val="24"/>
+          <w:szCs w:val="24"/>
+        </w:rPr>
+      </w:pPr>
+      <w:r>
+        <w:rPr>
+          <w:sz w:val="24"/>
+          <w:szCs w:val="24"/>
+        </w:rPr>
+        <w:lastRenderedPageBreak/>
+        <w:t xml:space="preserve">Our timing starts when as the first line inside the called method, </w:t>
+      </w:r>
+      <w:r>
+        <w:rPr>
+          <w:sz w:val="24"/>
+          <w:szCs w:val="24"/>
+        </w:rPr>
+        <w:t xml:space="preserve">it will then end and print out </w:t>
+      </w:r>
+      <w:r>
+        <w:rPr>
+          <w:sz w:val="24"/>
+          <w:szCs w:val="24"/>
+        </w:rPr>
+        <w:t xml:space="preserve">the time it took before the end of the method </w:t>
+      </w:r>
+      <w:proofErr w:type="spellStart"/>
+      <w:r>
+        <w:rPr>
+          <w:sz w:val="24"/>
+          <w:szCs w:val="24"/>
+        </w:rPr>
+        <w:t>ie</w:t>
+      </w:r>
+      <w:proofErr w:type="spellEnd"/>
+      <w:r>
+        <w:rPr>
+          <w:sz w:val="24"/>
+          <w:szCs w:val="24"/>
+        </w:rPr>
+        <w:t xml:space="preserve"> before the “return” statement</w:t>
+      </w:r>
+      <w:r>
+        <w:rPr>
+          <w:sz w:val="24"/>
+          <w:szCs w:val="24"/>
+        </w:rPr>
+        <w:t xml:space="preserve"> or be the last 2 lines for a void method</w:t>
+      </w:r>
+      <w:r>
+        <w:rPr>
+          <w:sz w:val="24"/>
+          <w:szCs w:val="24"/>
+        </w:rPr>
+        <w:t xml:space="preserve">. </w:t>
+      </w:r>
+      <w:r>
+        <w:rPr>
+          <w:sz w:val="24"/>
+          <w:szCs w:val="24"/>
+        </w:rPr>
+        <w:t xml:space="preserve">When the command file is run, we will get a printout of how long each </w:t>
+      </w:r>
+      <w:r>
+        <w:rPr>
+          <w:sz w:val="24"/>
+          <w:szCs w:val="24"/>
+        </w:rPr>
+        <w:t xml:space="preserve">method took to run in the console. </w:t>
+      </w:r>
+    </w:p>
+    <w:p>
+      <w:pPr>
+        <w:rPr>
+          <w:sz w:val="24"/>
+          <w:szCs w:val="24"/>
+        </w:rPr>
+      </w:pPr>
+      <w:r>
+        <w:rPr>
+          <w:sz w:val="24"/>
+          <w:szCs w:val="24"/>
+        </w:rPr>
+        <w:t xml:space="preserve">When </w:t>
+      </w:r>
+      <w:r>
+        <w:rPr>
+          <w:sz w:val="24"/>
+          <w:szCs w:val="24"/>
+        </w:rPr>
+        <w:t xml:space="preserve">taking the results, </w:t>
+      </w:r>
+      <w:r>
+        <w:rPr>
+          <w:sz w:val="24"/>
+          <w:szCs w:val="24"/>
+        </w:rPr>
+        <w:t xml:space="preserve">we will run each </w:t>
+      </w:r>
+      <w:r>
+        <w:rPr>
+          <w:sz w:val="24"/>
+          <w:szCs w:val="24"/>
+        </w:rPr>
+        <w:t xml:space="preserve">test for each </w:t>
+      </w:r>
+      <w:r>
+        <w:rPr>
+          <w:sz w:val="24"/>
+          <w:szCs w:val="24"/>
+        </w:rPr>
+        <w:t>dataset in both scenarios</w:t>
+      </w:r>
+      <w:r>
+        <w:rPr>
+          <w:sz w:val="24"/>
+          <w:szCs w:val="24"/>
+        </w:rPr>
+        <w:t xml:space="preserve"> 5 times, then average the results</w:t>
+      </w:r>
+      <w:r>
+        <w:rPr>
+          <w:sz w:val="24"/>
+          <w:szCs w:val="24"/>
+        </w:rPr>
+        <w:t xml:space="preserve">. The values used in the </w:t>
+      </w:r>
+      <w:r>
+        <w:rPr>
+          <w:sz w:val="24"/>
+          <w:szCs w:val="24"/>
+        </w:rPr>
+        <w:t xml:space="preserve">following graphs are an average of </w:t>
+      </w:r>
+      <w:r>
+        <w:rPr>
+          <w:sz w:val="24"/>
+          <w:szCs w:val="24"/>
+        </w:rPr>
+        <w:t xml:space="preserve">the 5 run times. </w:t>
       </w:r>
     </w:p>
     <w:p>
@@ -134,7 +1011,7 @@
           <w:sz w:val="28"/>
           <w:szCs w:val="28"/>
         </w:rPr>
-        <w:t>Experimental Setup</w:t>
+        <w:t>Evaluation</w:t>
       </w:r>
       <w:r>
         <w:rPr>
@@ -145,9 +1022,618 @@
           <w:sz w:val="28"/>
           <w:szCs w:val="28"/>
         </w:rPr>
+        <w:t xml:space="preserve"> </w:t>
+      </w:r>
+    </w:p>
+    <w:p>
+      <w:pPr>
+        <w:pStyle w:val="Heading2"/>
+        <w:rPr>
+          <w:rFonts w:asciiTheme="minorHAnsi" w:eastAsiaTheme="minorEastAsia" w:hAnsiTheme="minorHAnsi" w:cstheme="minorBidi"/>
+          <w:b/>
+          <w:bCs/>
+          <w:color w:val="auto"/>
+          <w:sz w:val="24"/>
+          <w:szCs w:val="24"/>
+        </w:rPr>
+      </w:pPr>
+      <w:r>
+        <w:rPr>
+          <w:rFonts w:asciiTheme="minorHAnsi" w:eastAsiaTheme="minorEastAsia" w:hAnsiTheme="minorHAnsi" w:cstheme="minorBidi"/>
+          <w:b/>
+          <w:bCs/>
+          <w:color w:val="auto"/>
+          <w:sz w:val="24"/>
+          <w:szCs w:val="24"/>
+        </w:rPr>
+        <w:t>Scenario 1 (k-nearest neighbour searches)</w:t>
+      </w:r>
+      <w:r>
+        <w:rPr>
+          <w:rFonts w:asciiTheme="minorHAnsi" w:eastAsiaTheme="minorEastAsia" w:hAnsiTheme="minorHAnsi" w:cstheme="minorBidi"/>
+          <w:b/>
+          <w:bCs/>
+          <w:color w:val="auto"/>
+          <w:sz w:val="24"/>
+          <w:szCs w:val="24"/>
+        </w:rPr>
         <w:t xml:space="preserve"> (</w:t>
       </w:r>
       <w:r>
+        <w:rPr>
+          <w:rFonts w:asciiTheme="minorHAnsi" w:eastAsiaTheme="minorEastAsia" w:hAnsiTheme="minorHAnsi" w:cstheme="minorBidi"/>
+          <w:b/>
+          <w:bCs/>
+          <w:color w:val="auto"/>
+          <w:sz w:val="24"/>
+          <w:szCs w:val="24"/>
+        </w:rPr>
+        <w:t>~</w:t>
+      </w:r>
+      <w:r>
+        <w:rPr>
+          <w:rFonts w:asciiTheme="minorHAnsi" w:eastAsiaTheme="minorEastAsia" w:hAnsiTheme="minorHAnsi" w:cstheme="minorBidi"/>
+          <w:b/>
+          <w:bCs/>
+          <w:color w:val="auto"/>
+          <w:sz w:val="24"/>
+          <w:szCs w:val="24"/>
+        </w:rPr>
+        <w:t>1 page)</w:t>
+      </w:r>
+    </w:p>
+    <w:tbl>
+      <w:tblPr>
+        <w:tblStyle w:val="TableGrid"/>
+        <w:tblW w:w="0" w:type="auto"/>
+        <w:tblLayout w:type="fixed"/>
+        <w:tblLook w:val="06A0" w:firstRow="1" w:lastRow="0" w:firstColumn="1" w:lastColumn="0" w:noHBand="1" w:noVBand="1"/>
+      </w:tblPr>
+      <w:tblGrid>
+        <w:gridCol w:w="4508"/>
+        <w:gridCol w:w="4508"/>
+      </w:tblGrid>
+      <w:tr>
+        <w:tc>
+          <w:tcPr>
+            <w:tcW w:w="4508" w:type="dxa"/>
+          </w:tcPr>
+          <w:p>
+            <w:r>
+              <w:rPr>
+                <w:noProof/>
+              </w:rPr>
+              <w:drawing>
+                <wp:inline distT="0" distB="0" distL="0" distR="0" wp14:anchorId="42719A22" wp14:editId="18C29578">
+                  <wp:extent cx="2714625" cy="1628775"/>
+                  <wp:effectExtent l="0" t="0" r="0" b="0"/>
+                  <wp:docPr id="1441656061" name="Picture 1441656061"/>
+                  <wp:cNvGraphicFramePr>
+                    <a:graphicFrameLocks xmlns:a="http://schemas.openxmlformats.org/drawingml/2006/main" noChangeAspect="1"/>
+                  </wp:cNvGraphicFramePr>
+                  <a:graphic xmlns:a="http://schemas.openxmlformats.org/drawingml/2006/main">
+                    <a:graphicData uri="http://schemas.openxmlformats.org/drawingml/2006/picture">
+                      <pic:pic xmlns:pic="http://schemas.openxmlformats.org/drawingml/2006/picture">
+                        <pic:nvPicPr>
+                          <pic:cNvPr id="0" name=""/>
+                          <pic:cNvPicPr/>
+                        </pic:nvPicPr>
+                        <pic:blipFill>
+                          <a:blip r:embed="rId7">
+                            <a:extLst>
+                              <a:ext uri="{28A0092B-C50C-407E-A947-70E740481C1C}">
+                                <a14:useLocalDpi xmlns:a14="http://schemas.microsoft.com/office/drawing/2010/main" val="0"/>
+                              </a:ext>
+                            </a:extLst>
+                          </a:blip>
+                          <a:stretch>
+                            <a:fillRect/>
+                          </a:stretch>
+                        </pic:blipFill>
+                        <pic:spPr>
+                          <a:xfrm>
+                            <a:off x="0" y="0"/>
+                            <a:ext cx="2714625" cy="1628775"/>
+                          </a:xfrm>
+                          <a:prstGeom prst="rect">
+                            <a:avLst/>
+                          </a:prstGeom>
+                        </pic:spPr>
+                      </pic:pic>
+                    </a:graphicData>
+                  </a:graphic>
+                </wp:inline>
+              </w:drawing>
+            </w:r>
+          </w:p>
+          <w:p/>
+        </w:tc>
+        <w:tc>
+          <w:tcPr>
+            <w:tcW w:w="4508" w:type="dxa"/>
+          </w:tcPr>
+          <w:p>
+            <w:r>
+              <w:rPr>
+                <w:noProof/>
+              </w:rPr>
+              <w:drawing>
+                <wp:inline distT="0" distB="0" distL="0" distR="0" wp14:anchorId="44C20E62" wp14:editId="5474637C">
+                  <wp:extent cx="2714625" cy="1628775"/>
+                  <wp:effectExtent l="0" t="0" r="0" b="0"/>
+                  <wp:docPr id="1457618207" name="Picture 1457618207"/>
+                  <wp:cNvGraphicFramePr>
+                    <a:graphicFrameLocks xmlns:a="http://schemas.openxmlformats.org/drawingml/2006/main" noChangeAspect="1"/>
+                  </wp:cNvGraphicFramePr>
+                  <a:graphic xmlns:a="http://schemas.openxmlformats.org/drawingml/2006/main">
+                    <a:graphicData uri="http://schemas.openxmlformats.org/drawingml/2006/picture">
+                      <pic:pic xmlns:pic="http://schemas.openxmlformats.org/drawingml/2006/picture">
+                        <pic:nvPicPr>
+                          <pic:cNvPr id="0" name=""/>
+                          <pic:cNvPicPr/>
+                        </pic:nvPicPr>
+                        <pic:blipFill>
+                          <a:blip r:embed="rId8">
+                            <a:extLst>
+                              <a:ext uri="{28A0092B-C50C-407E-A947-70E740481C1C}">
+                                <a14:useLocalDpi xmlns:a14="http://schemas.microsoft.com/office/drawing/2010/main" val="0"/>
+                              </a:ext>
+                            </a:extLst>
+                          </a:blip>
+                          <a:stretch>
+                            <a:fillRect/>
+                          </a:stretch>
+                        </pic:blipFill>
+                        <pic:spPr>
+                          <a:xfrm>
+                            <a:off x="0" y="0"/>
+                            <a:ext cx="2714625" cy="1628775"/>
+                          </a:xfrm>
+                          <a:prstGeom prst="rect">
+                            <a:avLst/>
+                          </a:prstGeom>
+                        </pic:spPr>
+                      </pic:pic>
+                    </a:graphicData>
+                  </a:graphic>
+                </wp:inline>
+              </w:drawing>
+            </w:r>
+          </w:p>
+          <w:p/>
+        </w:tc>
+      </w:tr>
+    </w:tbl>
+    <w:p/>
+    <w:tbl>
+      <w:tblPr>
+        <w:tblStyle w:val="TableGrid"/>
+        <w:tblW w:w="0" w:type="auto"/>
+        <w:tblLayout w:type="fixed"/>
+        <w:tblLook w:val="06A0" w:firstRow="1" w:lastRow="0" w:firstColumn="1" w:lastColumn="0" w:noHBand="1" w:noVBand="1"/>
+      </w:tblPr>
+      <w:tblGrid>
+        <w:gridCol w:w="4508"/>
+        <w:gridCol w:w="4508"/>
+      </w:tblGrid>
+      <w:tr>
+        <w:tc>
+          <w:tcPr>
+            <w:tcW w:w="4508" w:type="dxa"/>
+          </w:tcPr>
+          <w:p>
+            <w:r>
+              <w:rPr>
+                <w:noProof/>
+              </w:rPr>
+              <w:drawing>
+                <wp:inline distT="0" distB="0" distL="0" distR="0" wp14:anchorId="71C6E899" wp14:editId="5CD13412">
+                  <wp:extent cx="2714625" cy="1628775"/>
+                  <wp:effectExtent l="0" t="0" r="0" b="0"/>
+                  <wp:docPr id="1956830639" name="Picture 1956830639"/>
+                  <wp:cNvGraphicFramePr>
+                    <a:graphicFrameLocks xmlns:a="http://schemas.openxmlformats.org/drawingml/2006/main" noChangeAspect="1"/>
+                  </wp:cNvGraphicFramePr>
+                  <a:graphic xmlns:a="http://schemas.openxmlformats.org/drawingml/2006/main">
+                    <a:graphicData uri="http://schemas.openxmlformats.org/drawingml/2006/picture">
+                      <pic:pic xmlns:pic="http://schemas.openxmlformats.org/drawingml/2006/picture">
+                        <pic:nvPicPr>
+                          <pic:cNvPr id="0" name=""/>
+                          <pic:cNvPicPr/>
+                        </pic:nvPicPr>
+                        <pic:blipFill>
+                          <a:blip r:embed="rId9">
+                            <a:extLst>
+                              <a:ext uri="{28A0092B-C50C-407E-A947-70E740481C1C}">
+                                <a14:useLocalDpi xmlns:a14="http://schemas.microsoft.com/office/drawing/2010/main" val="0"/>
+                              </a:ext>
+                            </a:extLst>
+                          </a:blip>
+                          <a:stretch>
+                            <a:fillRect/>
+                          </a:stretch>
+                        </pic:blipFill>
+                        <pic:spPr>
+                          <a:xfrm>
+                            <a:off x="0" y="0"/>
+                            <a:ext cx="2714625" cy="1628775"/>
+                          </a:xfrm>
+                          <a:prstGeom prst="rect">
+                            <a:avLst/>
+                          </a:prstGeom>
+                        </pic:spPr>
+                      </pic:pic>
+                    </a:graphicData>
+                  </a:graphic>
+                </wp:inline>
+              </w:drawing>
+            </w:r>
+          </w:p>
+          <w:p/>
+          <w:p/>
+        </w:tc>
+        <w:tc>
+          <w:tcPr>
+            <w:tcW w:w="4508" w:type="dxa"/>
+          </w:tcPr>
+          <w:p>
+            <w:r>
+              <w:rPr>
+                <w:noProof/>
+              </w:rPr>
+              <w:drawing>
+                <wp:inline distT="0" distB="0" distL="0" distR="0" wp14:anchorId="17C0B1E0" wp14:editId="425ED33C">
+                  <wp:extent cx="2714625" cy="1628775"/>
+                  <wp:effectExtent l="0" t="0" r="0" b="0"/>
+                  <wp:docPr id="1624446928" name="Picture 1624446928"/>
+                  <wp:cNvGraphicFramePr>
+                    <a:graphicFrameLocks xmlns:a="http://schemas.openxmlformats.org/drawingml/2006/main" noChangeAspect="1"/>
+                  </wp:cNvGraphicFramePr>
+                  <a:graphic xmlns:a="http://schemas.openxmlformats.org/drawingml/2006/main">
+                    <a:graphicData uri="http://schemas.openxmlformats.org/drawingml/2006/picture">
+                      <pic:pic xmlns:pic="http://schemas.openxmlformats.org/drawingml/2006/picture">
+                        <pic:nvPicPr>
+                          <pic:cNvPr id="0" name=""/>
+                          <pic:cNvPicPr/>
+                        </pic:nvPicPr>
+                        <pic:blipFill>
+                          <a:blip r:embed="rId10">
+                            <a:extLst>
+                              <a:ext uri="{28A0092B-C50C-407E-A947-70E740481C1C}">
+                                <a14:useLocalDpi xmlns:a14="http://schemas.microsoft.com/office/drawing/2010/main" val="0"/>
+                              </a:ext>
+                            </a:extLst>
+                          </a:blip>
+                          <a:stretch>
+                            <a:fillRect/>
+                          </a:stretch>
+                        </pic:blipFill>
+                        <pic:spPr>
+                          <a:xfrm>
+                            <a:off x="0" y="0"/>
+                            <a:ext cx="2714625" cy="1628775"/>
+                          </a:xfrm>
+                          <a:prstGeom prst="rect">
+                            <a:avLst/>
+                          </a:prstGeom>
+                        </pic:spPr>
+                      </pic:pic>
+                    </a:graphicData>
+                  </a:graphic>
+                </wp:inline>
+              </w:drawing>
+            </w:r>
+          </w:p>
+          <w:p/>
+          <w:p/>
+        </w:tc>
+      </w:tr>
+    </w:tbl>
+    <w:p>
+      <w:pPr>
+        <w:tabs>
+          <w:tab w:val="left" w:pos="2912"/>
+        </w:tabs>
+        <w:rPr>
+          <w:sz w:val="24"/>
+          <w:szCs w:val="24"/>
+        </w:rPr>
+      </w:pPr>
+    </w:p>
+    <w:tbl>
+      <w:tblPr>
+        <w:tblStyle w:val="TableGrid"/>
+        <w:tblW w:w="0" w:type="auto"/>
+        <w:tblLayout w:type="fixed"/>
+        <w:tblLook w:val="06A0" w:firstRow="1" w:lastRow="0" w:firstColumn="1" w:lastColumn="0" w:noHBand="1" w:noVBand="1"/>
+      </w:tblPr>
+      <w:tblGrid>
+        <w:gridCol w:w="4508"/>
+        <w:gridCol w:w="4508"/>
+      </w:tblGrid>
+      <w:tr>
+        <w:tc>
+          <w:tcPr>
+            <w:tcW w:w="4508" w:type="dxa"/>
+          </w:tcPr>
+          <w:p>
+            <w:r>
+              <w:rPr>
+                <w:noProof/>
+              </w:rPr>
+              <w:drawing>
+                <wp:inline distT="0" distB="0" distL="0" distR="0" wp14:anchorId="6B6C08EE" wp14:editId="152523E4">
+                  <wp:extent cx="2714625" cy="1638300"/>
+                  <wp:effectExtent l="0" t="0" r="0" b="0"/>
+                  <wp:docPr id="236919478" name="Picture 236919478"/>
+                  <wp:cNvGraphicFramePr>
+                    <a:graphicFrameLocks xmlns:a="http://schemas.openxmlformats.org/drawingml/2006/main" noChangeAspect="1"/>
+                  </wp:cNvGraphicFramePr>
+                  <a:graphic xmlns:a="http://schemas.openxmlformats.org/drawingml/2006/main">
+                    <a:graphicData uri="http://schemas.openxmlformats.org/drawingml/2006/picture">
+                      <pic:pic xmlns:pic="http://schemas.openxmlformats.org/drawingml/2006/picture">
+                        <pic:nvPicPr>
+                          <pic:cNvPr id="0" name=""/>
+                          <pic:cNvPicPr/>
+                        </pic:nvPicPr>
+                        <pic:blipFill>
+                          <a:blip r:embed="rId11">
+                            <a:extLst>
+                              <a:ext uri="{28A0092B-C50C-407E-A947-70E740481C1C}">
+                                <a14:useLocalDpi xmlns:a14="http://schemas.microsoft.com/office/drawing/2010/main" val="0"/>
+                              </a:ext>
+                            </a:extLst>
+                          </a:blip>
+                          <a:stretch>
+                            <a:fillRect/>
+                          </a:stretch>
+                        </pic:blipFill>
+                        <pic:spPr>
+                          <a:xfrm>
+                            <a:off x="0" y="0"/>
+                            <a:ext cx="2714625" cy="1638300"/>
+                          </a:xfrm>
+                          <a:prstGeom prst="rect">
+                            <a:avLst/>
+                          </a:prstGeom>
+                        </pic:spPr>
+                      </pic:pic>
+                    </a:graphicData>
+                  </a:graphic>
+                </wp:inline>
+              </w:drawing>
+            </w:r>
+          </w:p>
+          <w:p>
+            <w:pPr>
+              <w:rPr>
+                <w:sz w:val="24"/>
+                <w:szCs w:val="24"/>
+              </w:rPr>
+            </w:pPr>
+          </w:p>
+        </w:tc>
+        <w:tc>
+          <w:tcPr>
+            <w:tcW w:w="4508" w:type="dxa"/>
+          </w:tcPr>
+          <w:p>
+            <w:r>
+              <w:rPr>
+                <w:noProof/>
+              </w:rPr>
+              <w:drawing>
+                <wp:inline distT="0" distB="0" distL="0" distR="0" wp14:anchorId="7B697A7E" wp14:editId="3AD85F78">
+                  <wp:extent cx="2714625" cy="1638300"/>
+                  <wp:effectExtent l="0" t="0" r="0" b="0"/>
+                  <wp:docPr id="1698412479" name="Picture 1698412479"/>
+                  <wp:cNvGraphicFramePr>
+                    <a:graphicFrameLocks xmlns:a="http://schemas.openxmlformats.org/drawingml/2006/main" noChangeAspect="1"/>
+                  </wp:cNvGraphicFramePr>
+                  <a:graphic xmlns:a="http://schemas.openxmlformats.org/drawingml/2006/main">
+                    <a:graphicData uri="http://schemas.openxmlformats.org/drawingml/2006/picture">
+                      <pic:pic xmlns:pic="http://schemas.openxmlformats.org/drawingml/2006/picture">
+                        <pic:nvPicPr>
+                          <pic:cNvPr id="0" name=""/>
+                          <pic:cNvPicPr/>
+                        </pic:nvPicPr>
+                        <pic:blipFill>
+                          <a:blip r:embed="rId12">
+                            <a:extLst>
+                              <a:ext uri="{28A0092B-C50C-407E-A947-70E740481C1C}">
+                                <a14:useLocalDpi xmlns:a14="http://schemas.microsoft.com/office/drawing/2010/main" val="0"/>
+                              </a:ext>
+                            </a:extLst>
+                          </a:blip>
+                          <a:stretch>
+                            <a:fillRect/>
+                          </a:stretch>
+                        </pic:blipFill>
+                        <pic:spPr>
+                          <a:xfrm>
+                            <a:off x="0" y="0"/>
+                            <a:ext cx="2714625" cy="1638300"/>
+                          </a:xfrm>
+                          <a:prstGeom prst="rect">
+                            <a:avLst/>
+                          </a:prstGeom>
+                        </pic:spPr>
+                      </pic:pic>
+                    </a:graphicData>
+                  </a:graphic>
+                </wp:inline>
+              </w:drawing>
+            </w:r>
+          </w:p>
+          <w:p>
+            <w:pPr>
+              <w:rPr>
+                <w:sz w:val="24"/>
+                <w:szCs w:val="24"/>
+              </w:rPr>
+            </w:pPr>
+          </w:p>
+        </w:tc>
+      </w:tr>
+    </w:tbl>
+    <w:p>
+      <w:r>
+        <w:t>From the results,</w:t>
+      </w:r>
+      <w:r>
+        <w:t xml:space="preserve"> </w:t>
+      </w:r>
+      <w:r>
+        <w:t xml:space="preserve">we can observe similar trends </w:t>
+      </w:r>
+      <w:r>
+        <w:t xml:space="preserve">across different data sizes. For the naïve </w:t>
+      </w:r>
+      <w:r>
+        <w:t>implementation</w:t>
+      </w:r>
+      <w:r>
+        <w:t xml:space="preserve"> we generally see </w:t>
+      </w:r>
+      <w:r>
+        <w:t xml:space="preserve">no change to time </w:t>
+      </w:r>
+      <w:r>
+        <w:t xml:space="preserve">used to find the nearest neighbours </w:t>
+      </w:r>
+      <w:r>
+        <w:lastRenderedPageBreak/>
+        <w:t>represented by the k value, even as the k value increases from 2 incrementally by 2</w:t>
+      </w:r>
+      <w:r>
+        <w:t xml:space="preserve"> to 20. </w:t>
+      </w:r>
+      <w:r>
+        <w:t xml:space="preserve">This contrasts the </w:t>
+      </w:r>
+      <w:proofErr w:type="spellStart"/>
+      <w:r>
+        <w:t>Kd</w:t>
+      </w:r>
+      <w:proofErr w:type="spellEnd"/>
+      <w:r>
+        <w:t xml:space="preserve"> tree implementation, where across th</w:t>
+      </w:r>
+      <w:r>
+        <w:t xml:space="preserve">e three dataset sizes (5000, 10000 and 50000), as the k value increased, </w:t>
+      </w:r>
+      <w:r>
+        <w:t xml:space="preserve">the amount of time increased exponentially. </w:t>
+      </w:r>
+    </w:p>
+    <w:p/>
+    <w:p/>
+    <w:p>
+      <w:pPr>
+        <w:pStyle w:val="Heading2"/>
+        <w:rPr>
+          <w:rFonts w:asciiTheme="minorHAnsi" w:eastAsiaTheme="minorEastAsia" w:hAnsiTheme="minorHAnsi" w:cstheme="minorBidi"/>
+          <w:color w:val="auto"/>
+          <w:sz w:val="24"/>
+          <w:szCs w:val="24"/>
+        </w:rPr>
+      </w:pPr>
+      <w:r>
+        <w:rPr>
+          <w:rFonts w:asciiTheme="minorHAnsi" w:eastAsiaTheme="minorEastAsia" w:hAnsiTheme="minorHAnsi" w:cstheme="minorBidi"/>
+          <w:color w:val="auto"/>
+          <w:sz w:val="24"/>
+          <w:szCs w:val="24"/>
+          <w:highlight w:val="yellow"/>
+        </w:rPr>
+        <w:t xml:space="preserve">// </w:t>
+      </w:r>
+      <w:r>
+        <w:rPr>
+          <w:rFonts w:asciiTheme="minorHAnsi" w:eastAsiaTheme="minorEastAsia" w:hAnsiTheme="minorHAnsi" w:cstheme="minorBidi"/>
+          <w:color w:val="auto"/>
+          <w:sz w:val="24"/>
+          <w:szCs w:val="24"/>
+          <w:highlight w:val="yellow"/>
+        </w:rPr>
+        <w:t>Analyse, compare and discuss your results across different parameter settings, data structures/algorithms and scenarios. Provide your explanation on why you think the results are as you observed. You may consider using the known theoretical time complexities of the operations of each approach to help in your explanation.</w:t>
+      </w:r>
+    </w:p>
+    <w:p>
+      <w:pPr>
+        <w:pStyle w:val="Heading2"/>
+        <w:rPr>
+          <w:rFonts w:asciiTheme="minorHAnsi" w:eastAsiaTheme="minorEastAsia" w:hAnsiTheme="minorHAnsi" w:cstheme="minorBidi"/>
+          <w:b/>
+          <w:bCs/>
+          <w:color w:val="auto"/>
+          <w:sz w:val="24"/>
+          <w:szCs w:val="24"/>
+        </w:rPr>
+      </w:pPr>
+      <w:r>
+        <w:rPr>
+          <w:rFonts w:asciiTheme="minorHAnsi" w:eastAsiaTheme="minorEastAsia" w:hAnsiTheme="minorHAnsi" w:cstheme="minorBidi"/>
+          <w:b/>
+          <w:bCs/>
+          <w:color w:val="auto"/>
+          <w:sz w:val="24"/>
+          <w:szCs w:val="24"/>
+        </w:rPr>
+        <w:t>Scenario 2 (Dynamic points set)</w:t>
+      </w:r>
+      <w:r>
+        <w:rPr>
+          <w:rFonts w:asciiTheme="minorHAnsi" w:eastAsiaTheme="minorEastAsia" w:hAnsiTheme="minorHAnsi" w:cstheme="minorBidi"/>
+          <w:b/>
+          <w:bCs/>
+          <w:color w:val="auto"/>
+          <w:sz w:val="24"/>
+          <w:szCs w:val="24"/>
+        </w:rPr>
+        <w:t xml:space="preserve"> (</w:t>
+      </w:r>
+      <w:r>
+        <w:rPr>
+          <w:rFonts w:asciiTheme="minorHAnsi" w:eastAsiaTheme="minorEastAsia" w:hAnsiTheme="minorHAnsi" w:cstheme="minorBidi"/>
+          <w:b/>
+          <w:bCs/>
+          <w:color w:val="auto"/>
+          <w:sz w:val="24"/>
+          <w:szCs w:val="24"/>
+        </w:rPr>
+        <w:t>~</w:t>
+      </w:r>
+      <w:r>
+        <w:rPr>
+          <w:rFonts w:asciiTheme="minorHAnsi" w:eastAsiaTheme="minorEastAsia" w:hAnsiTheme="minorHAnsi" w:cstheme="minorBidi"/>
+          <w:b/>
+          <w:bCs/>
+          <w:color w:val="auto"/>
+          <w:sz w:val="24"/>
+          <w:szCs w:val="24"/>
+        </w:rPr>
+        <w:t>1 page)</w:t>
+      </w:r>
+    </w:p>
+    <w:p>
+      <w:pPr>
+        <w:rPr>
+          <w:sz w:val="24"/>
+          <w:szCs w:val="24"/>
+        </w:rPr>
+      </w:pPr>
+      <w:r>
+        <w:rPr>
+          <w:sz w:val="24"/>
+          <w:szCs w:val="24"/>
+        </w:rPr>
+        <w:t>//aa</w:t>
+      </w:r>
+    </w:p>
+    <w:p>
+      <w:pPr>
+        <w:pStyle w:val="Heading1"/>
         <w:rPr>
           <w:rFonts w:asciiTheme="minorHAnsi" w:eastAsiaTheme="minorEastAsia" w:hAnsiTheme="minorHAnsi" w:cstheme="minorBidi"/>
           <w:b/>
@@ -156,8 +1642,7 @@
           <w:sz w:val="28"/>
           <w:szCs w:val="28"/>
         </w:rPr>
-        <w:t>~</w:t>
-      </w:r>
+      </w:pPr>
       <w:r>
         <w:rPr>
           <w:rFonts w:asciiTheme="minorHAnsi" w:eastAsiaTheme="minorEastAsia" w:hAnsiTheme="minorHAnsi" w:cstheme="minorBidi"/>
@@ -167,80 +1652,9 @@
           <w:sz w:val="28"/>
           <w:szCs w:val="28"/>
         </w:rPr>
-        <w:t>1 page)</w:t>
-      </w:r>
-    </w:p>
-    <w:p>
-      <w:pPr>
-        <w:rPr>
-          <w:sz w:val="24"/>
-          <w:szCs w:val="24"/>
-        </w:rPr>
-      </w:pPr>
-      <w:r>
-        <w:rPr>
-          <w:sz w:val="24"/>
-          <w:szCs w:val="24"/>
-        </w:rPr>
-        <w:t>Describe briefly how you generated your data?</w:t>
-      </w:r>
-    </w:p>
-    <w:p>
-      <w:pPr>
-        <w:rPr>
-          <w:sz w:val="24"/>
-          <w:szCs w:val="24"/>
-        </w:rPr>
-      </w:pPr>
-      <w:r>
-        <w:rPr>
-          <w:sz w:val="24"/>
-          <w:szCs w:val="24"/>
-        </w:rPr>
-        <w:t>What parameter settings you decide to test on, and briefly why?</w:t>
-      </w:r>
-    </w:p>
-    <w:p>
-      <w:pPr>
-        <w:rPr>
-          <w:sz w:val="24"/>
-          <w:szCs w:val="24"/>
-        </w:rPr>
-      </w:pPr>
-      <w:r>
-        <w:rPr>
-          <w:sz w:val="24"/>
-          <w:szCs w:val="24"/>
-        </w:rPr>
-        <w:t>Generation of scenarios – how did you decide to generate the scenarios?  Briefly describe.</w:t>
-      </w:r>
-    </w:p>
-    <w:p>
-      <w:pPr>
-        <w:rPr>
-          <w:sz w:val="24"/>
-          <w:szCs w:val="24"/>
-        </w:rPr>
-      </w:pPr>
-      <w:r>
-        <w:rPr>
-          <w:sz w:val="24"/>
-          <w:szCs w:val="24"/>
-        </w:rPr>
-        <w:t>Timing - How did you perform the timing?  How many tests did you perform and average over for each generated data set?</w:t>
-      </w:r>
-    </w:p>
-    <w:p>
-      <w:pPr>
-        <w:rPr>
-          <w:sz w:val="24"/>
-          <w:szCs w:val="24"/>
-        </w:rPr>
-      </w:pPr>
-    </w:p>
-    <w:p>
-      <w:pPr>
-        <w:pStyle w:val="Heading1"/>
+        <w:t>Recommendation</w:t>
+      </w:r>
+      <w:r>
         <w:rPr>
           <w:rFonts w:asciiTheme="minorHAnsi" w:eastAsiaTheme="minorEastAsia" w:hAnsiTheme="minorHAnsi" w:cstheme="minorBidi"/>
           <w:b/>
@@ -249,7 +1663,8 @@
           <w:sz w:val="28"/>
           <w:szCs w:val="28"/>
         </w:rPr>
-      </w:pPr>
+        <w:t xml:space="preserve"> (and conclusion, </w:t>
+      </w:r>
       <w:r>
         <w:rPr>
           <w:rFonts w:asciiTheme="minorHAnsi" w:eastAsiaTheme="minorEastAsia" w:hAnsiTheme="minorHAnsi" w:cstheme="minorBidi"/>
@@ -259,7 +1674,7 @@
           <w:sz w:val="28"/>
           <w:szCs w:val="28"/>
         </w:rPr>
-        <w:t>Evaluation</w:t>
+        <w:t>~</w:t>
       </w:r>
       <w:r>
         <w:rPr>
@@ -270,156 +1685,46 @@
           <w:sz w:val="28"/>
           <w:szCs w:val="28"/>
         </w:rPr>
-        <w:t xml:space="preserve"> (include Diagrams)</w:t>
+        <w:t>0.5 page)</w:t>
+      </w:r>
+    </w:p>
+    <w:p>
+      <w:pPr>
+        <w:rPr>
+          <w:rFonts w:ascii="Calibri" w:eastAsia="Calibri" w:hAnsi="Calibri" w:cs="Calibri"/>
+          <w:color w:val="00000A"/>
+          <w:sz w:val="24"/>
+          <w:szCs w:val="24"/>
+        </w:rPr>
+      </w:pPr>
+      <w:r>
+        <w:rPr>
+          <w:rFonts w:ascii="Calibri" w:eastAsia="Calibri" w:hAnsi="Calibri" w:cs="Calibri"/>
+          <w:color w:val="00000A"/>
+          <w:sz w:val="24"/>
+          <w:szCs w:val="24"/>
+        </w:rPr>
+        <w:t xml:space="preserve">For different scenarios, which data structures do you recommend to use? </w:t>
+      </w:r>
+    </w:p>
+    <w:p>
+      <w:pPr>
+        <w:rPr>
+          <w:sz w:val="24"/>
+          <w:szCs w:val="24"/>
+        </w:rPr>
+      </w:pPr>
+      <w:r>
+        <w:rPr>
+          <w:sz w:val="24"/>
+          <w:szCs w:val="24"/>
+        </w:rPr>
+        <w:t>//aa</w:t>
       </w:r>
     </w:p>
     <w:p>
       <w:pPr>
         <w:pStyle w:val="Heading2"/>
-        <w:rPr>
-          <w:rFonts w:asciiTheme="minorHAnsi" w:eastAsiaTheme="minorEastAsia" w:hAnsiTheme="minorHAnsi" w:cstheme="minorBidi"/>
-          <w:b/>
-          <w:bCs/>
-          <w:color w:val="auto"/>
-          <w:sz w:val="24"/>
-          <w:szCs w:val="24"/>
-        </w:rPr>
-      </w:pPr>
-      <w:r>
-        <w:rPr>
-          <w:rFonts w:asciiTheme="minorHAnsi" w:eastAsiaTheme="minorEastAsia" w:hAnsiTheme="minorHAnsi" w:cstheme="minorBidi"/>
-          <w:b/>
-          <w:bCs/>
-          <w:color w:val="auto"/>
-          <w:sz w:val="24"/>
-          <w:szCs w:val="24"/>
-        </w:rPr>
-        <w:t>Scenario 1 (k-nearest neighbour searches)</w:t>
-      </w:r>
-      <w:r>
-        <w:rPr>
-          <w:rFonts w:asciiTheme="minorHAnsi" w:eastAsiaTheme="minorEastAsia" w:hAnsiTheme="minorHAnsi" w:cstheme="minorBidi"/>
-          <w:b/>
-          <w:bCs/>
-          <w:color w:val="auto"/>
-          <w:sz w:val="24"/>
-          <w:szCs w:val="24"/>
-        </w:rPr>
-        <w:t xml:space="preserve"> (</w:t>
-      </w:r>
-      <w:r>
-        <w:rPr>
-          <w:rFonts w:asciiTheme="minorHAnsi" w:eastAsiaTheme="minorEastAsia" w:hAnsiTheme="minorHAnsi" w:cstheme="minorBidi"/>
-          <w:b/>
-          <w:bCs/>
-          <w:color w:val="auto"/>
-          <w:sz w:val="24"/>
-          <w:szCs w:val="24"/>
-        </w:rPr>
-        <w:t>~</w:t>
-      </w:r>
-      <w:r>
-        <w:rPr>
-          <w:rFonts w:asciiTheme="minorHAnsi" w:eastAsiaTheme="minorEastAsia" w:hAnsiTheme="minorHAnsi" w:cstheme="minorBidi"/>
-          <w:b/>
-          <w:bCs/>
-          <w:color w:val="auto"/>
-          <w:sz w:val="24"/>
-          <w:szCs w:val="24"/>
-        </w:rPr>
-        <w:t>1 page)</w:t>
-      </w:r>
-    </w:p>
-    <w:p>
-      <w:pPr>
-        <w:rPr>
-          <w:sz w:val="24"/>
-          <w:szCs w:val="24"/>
-        </w:rPr>
-      </w:pPr>
-      <w:r>
-        <w:rPr>
-          <w:sz w:val="24"/>
-          <w:szCs w:val="24"/>
-        </w:rPr>
-        <w:t>//aa</w:t>
-      </w:r>
-    </w:p>
-    <w:p>
-      <w:pPr>
-        <w:pStyle w:val="Heading2"/>
-        <w:rPr>
-          <w:rFonts w:asciiTheme="minorHAnsi" w:eastAsiaTheme="minorEastAsia" w:hAnsiTheme="minorHAnsi" w:cstheme="minorBidi"/>
-          <w:b/>
-          <w:bCs/>
-          <w:color w:val="auto"/>
-          <w:sz w:val="24"/>
-          <w:szCs w:val="24"/>
-        </w:rPr>
-      </w:pPr>
-      <w:r>
-        <w:rPr>
-          <w:rFonts w:asciiTheme="minorHAnsi" w:eastAsiaTheme="minorEastAsia" w:hAnsiTheme="minorHAnsi" w:cstheme="minorBidi"/>
-          <w:b/>
-          <w:bCs/>
-          <w:color w:val="auto"/>
-          <w:sz w:val="24"/>
-          <w:szCs w:val="24"/>
-        </w:rPr>
-        <w:t>Scenario 2 (Dynamic points set)</w:t>
-      </w:r>
-      <w:r>
-        <w:rPr>
-          <w:rFonts w:asciiTheme="minorHAnsi" w:eastAsiaTheme="minorEastAsia" w:hAnsiTheme="minorHAnsi" w:cstheme="minorBidi"/>
-          <w:b/>
-          <w:bCs/>
-          <w:color w:val="auto"/>
-          <w:sz w:val="24"/>
-          <w:szCs w:val="24"/>
-        </w:rPr>
-        <w:t xml:space="preserve"> (</w:t>
-      </w:r>
-      <w:r>
-        <w:rPr>
-          <w:rFonts w:asciiTheme="minorHAnsi" w:eastAsiaTheme="minorEastAsia" w:hAnsiTheme="minorHAnsi" w:cstheme="minorBidi"/>
-          <w:b/>
-          <w:bCs/>
-          <w:color w:val="auto"/>
-          <w:sz w:val="24"/>
-          <w:szCs w:val="24"/>
-        </w:rPr>
-        <w:t>~</w:t>
-      </w:r>
-      <w:r>
-        <w:rPr>
-          <w:rFonts w:asciiTheme="minorHAnsi" w:eastAsiaTheme="minorEastAsia" w:hAnsiTheme="minorHAnsi" w:cstheme="minorBidi"/>
-          <w:b/>
-          <w:bCs/>
-          <w:color w:val="auto"/>
-          <w:sz w:val="24"/>
-          <w:szCs w:val="24"/>
-        </w:rPr>
-        <w:t>1 page)</w:t>
-      </w:r>
-    </w:p>
-    <w:p>
-      <w:pPr>
-        <w:rPr>
-          <w:sz w:val="24"/>
-          <w:szCs w:val="24"/>
-        </w:rPr>
-      </w:pPr>
-      <w:r>
-        <w:rPr>
-          <w:sz w:val="24"/>
-          <w:szCs w:val="24"/>
-        </w:rPr>
-        <w:t>//aa</w:t>
-      </w:r>
-    </w:p>
-    <w:p>
-      <w:pPr>
-        <w:pStyle w:val="Heading1"/>
         <w:rPr>
           <w:rFonts w:asciiTheme="minorHAnsi" w:eastAsiaTheme="minorEastAsia" w:hAnsiTheme="minorHAnsi" w:cstheme="minorBidi"/>
           <w:b/>
@@ -438,7 +1743,7 @@
           <w:sz w:val="28"/>
           <w:szCs w:val="28"/>
         </w:rPr>
-        <w:t>Recommendation</w:t>
+        <w:t>References</w:t>
       </w:r>
       <w:r>
         <w:rPr>
@@ -449,7 +1754,7 @@
           <w:sz w:val="28"/>
           <w:szCs w:val="28"/>
         </w:rPr>
-        <w:t xml:space="preserve"> (and conclusion, </w:t>
+        <w:t xml:space="preserve"> (</w:t>
       </w:r>
       <w:r>
         <w:rPr>
@@ -476,97 +1781,6 @@
     </w:p>
     <w:p>
       <w:pPr>
-        <w:rPr>
-          <w:rFonts w:ascii="Calibri" w:eastAsia="Calibri" w:hAnsi="Calibri" w:cs="Calibri"/>
-          <w:color w:val="00000A"/>
-          <w:sz w:val="24"/>
-          <w:szCs w:val="24"/>
-        </w:rPr>
-      </w:pPr>
-      <w:r>
-        <w:rPr>
-          <w:rFonts w:ascii="Calibri" w:eastAsia="Calibri" w:hAnsi="Calibri" w:cs="Calibri"/>
-          <w:color w:val="00000A"/>
-          <w:sz w:val="24"/>
-          <w:szCs w:val="24"/>
-        </w:rPr>
-        <w:t xml:space="preserve">For different scenarios, which data structures do you recommend to use? </w:t>
-      </w:r>
-    </w:p>
-    <w:p>
-      <w:pPr>
-        <w:rPr>
-          <w:sz w:val="24"/>
-          <w:szCs w:val="24"/>
-        </w:rPr>
-      </w:pPr>
-      <w:r>
-        <w:rPr>
-          <w:sz w:val="24"/>
-          <w:szCs w:val="24"/>
-        </w:rPr>
-        <w:t>//aa</w:t>
-      </w:r>
-    </w:p>
-    <w:p>
-      <w:pPr>
-        <w:pStyle w:val="Heading2"/>
-        <w:rPr>
-          <w:rFonts w:asciiTheme="minorHAnsi" w:eastAsiaTheme="minorEastAsia" w:hAnsiTheme="minorHAnsi" w:cstheme="minorBidi"/>
-          <w:b/>
-          <w:bCs/>
-          <w:color w:val="auto"/>
-          <w:sz w:val="28"/>
-          <w:szCs w:val="28"/>
-        </w:rPr>
-      </w:pPr>
-      <w:r>
-        <w:rPr>
-          <w:rFonts w:asciiTheme="minorHAnsi" w:eastAsiaTheme="minorEastAsia" w:hAnsiTheme="minorHAnsi" w:cstheme="minorBidi"/>
-          <w:b/>
-          <w:bCs/>
-          <w:color w:val="auto"/>
-          <w:sz w:val="28"/>
-          <w:szCs w:val="28"/>
-        </w:rPr>
-        <w:t>References</w:t>
-      </w:r>
-      <w:r>
-        <w:rPr>
-          <w:rFonts w:asciiTheme="minorHAnsi" w:eastAsiaTheme="minorEastAsia" w:hAnsiTheme="minorHAnsi" w:cstheme="minorBidi"/>
-          <w:b/>
-          <w:bCs/>
-          <w:color w:val="auto"/>
-          <w:sz w:val="28"/>
-          <w:szCs w:val="28"/>
-        </w:rPr>
-        <w:t xml:space="preserve"> (</w:t>
-      </w:r>
-      <w:r>
-        <w:rPr>
-          <w:rFonts w:asciiTheme="minorHAnsi" w:eastAsiaTheme="minorEastAsia" w:hAnsiTheme="minorHAnsi" w:cstheme="minorBidi"/>
-          <w:b/>
-          <w:bCs/>
-          <w:color w:val="auto"/>
-          <w:sz w:val="28"/>
-          <w:szCs w:val="28"/>
-        </w:rPr>
-        <w:t>~</w:t>
-      </w:r>
-      <w:r>
-        <w:rPr>
-          <w:rFonts w:asciiTheme="minorHAnsi" w:eastAsiaTheme="minorEastAsia" w:hAnsiTheme="minorHAnsi" w:cstheme="minorBidi"/>
-          <w:b/>
-          <w:bCs/>
-          <w:color w:val="auto"/>
-          <w:sz w:val="28"/>
-          <w:szCs w:val="28"/>
-        </w:rPr>
-        <w:t>0.5 page)</w:t>
-      </w:r>
-    </w:p>
-    <w:p>
-      <w:pPr>
         <w:pStyle w:val="ListParagraph"/>
         <w:numPr>
           <w:ilvl w:val="0"/>
@@ -606,7 +1820,23 @@
           <w:sz w:val="24"/>
           <w:szCs w:val="24"/>
         </w:rPr>
-        <w:t>[2] “algorithm - How to efficiently find k nearest neighbours from a kd tree,” Stack Overflow. https://stackoverflow.com/questions/36603146/how-to-efficiently-find-k-nearest-neighbours-from-a-kd-tree (accessed Sep. 06, 2021).</w:t>
+        <w:t xml:space="preserve">[2] “algorithm - How to efficiently find k nearest neighbours from a </w:t>
+      </w:r>
+      <w:proofErr w:type="spellStart"/>
+      <w:r>
+        <w:rPr>
+          <w:sz w:val="24"/>
+          <w:szCs w:val="24"/>
+        </w:rPr>
+        <w:t>kd</w:t>
+      </w:r>
+      <w:proofErr w:type="spellEnd"/>
+      <w:r>
+        <w:rPr>
+          <w:sz w:val="24"/>
+          <w:szCs w:val="24"/>
+        </w:rPr>
+        <w:t xml:space="preserve"> tree,” Stack Overflow. https://stackoverflow.com/questions/36603146/how-to-efficiently-find-k-nearest-neighbours-from-a-kd-tree (accessed Sep. 06, 2021).</w:t>
       </w:r>
     </w:p>
     <w:p>
@@ -628,7 +1858,39 @@
           <w:sz w:val="24"/>
           <w:szCs w:val="24"/>
         </w:rPr>
-        <w:t>[3] “algorithm - How to implement nearest neighbor search using KDTrees?,” Stack Overflow. https://stackoverflow.com/questions/4093392/how-to-implement-nearest-neighbor-search-using-kdtrees (accessed Sep. 06, 2021).</w:t>
+        <w:t xml:space="preserve">[3] “algorithm - How to implement nearest </w:t>
+      </w:r>
+      <w:proofErr w:type="spellStart"/>
+      <w:r>
+        <w:rPr>
+          <w:sz w:val="24"/>
+          <w:szCs w:val="24"/>
+        </w:rPr>
+        <w:t>neighbor</w:t>
+      </w:r>
+      <w:proofErr w:type="spellEnd"/>
+      <w:r>
+        <w:rPr>
+          <w:sz w:val="24"/>
+          <w:szCs w:val="24"/>
+        </w:rPr>
+        <w:t xml:space="preserve"> search using </w:t>
+      </w:r>
+      <w:proofErr w:type="spellStart"/>
+      <w:r>
+        <w:rPr>
+          <w:sz w:val="24"/>
+          <w:szCs w:val="24"/>
+        </w:rPr>
+        <w:t>KDTrees</w:t>
+      </w:r>
+      <w:proofErr w:type="spellEnd"/>
+      <w:r>
+        <w:rPr>
+          <w:sz w:val="24"/>
+          <w:szCs w:val="24"/>
+        </w:rPr>
+        <w:t>?,” Stack Overflow. https://stackoverflow.com/questions/4093392/how-to-implement-nearest-neighbor-search-using-kdtrees (accessed Sep. 06, 2021).</w:t>
       </w:r>
     </w:p>
     <w:p>
@@ -650,7 +1912,23 @@
           <w:sz w:val="24"/>
           <w:szCs w:val="24"/>
         </w:rPr>
-        <w:t>[4] “K Dimensional Tree | Set 1 (Search and Insert),” GeeksforGeeks, Oct. 31, 2014. https://www.geeksforgeeks.org/k-dimensional-tree/ (accessed Sep. 06, 2021).</w:t>
+        <w:t xml:space="preserve">[4] “K Dimensional Tree | Set 1 (Search and Insert),” </w:t>
+      </w:r>
+      <w:proofErr w:type="spellStart"/>
+      <w:r>
+        <w:rPr>
+          <w:sz w:val="24"/>
+          <w:szCs w:val="24"/>
+        </w:rPr>
+        <w:t>GeeksforGeeks</w:t>
+      </w:r>
+      <w:proofErr w:type="spellEnd"/>
+      <w:r>
+        <w:rPr>
+          <w:sz w:val="24"/>
+          <w:szCs w:val="24"/>
+        </w:rPr>
+        <w:t>, Oct. 31, 2014. https://www.geeksforgeeks.org/k-dimensional-tree/ (accessed Sep. 06, 2021).</w:t>
       </w:r>
     </w:p>
     <w:p>
@@ -672,7 +1950,23 @@
           <w:sz w:val="24"/>
           <w:szCs w:val="24"/>
         </w:rPr>
-        <w:t>[5] “K Dimensional Tree | Set 3 (Delete),” GeeksforGeeks, Oct. 06, 2015. https://www.geeksforgeeks.org/k-dimensional-tree-set-3-delete/ (accessed Sep. 06, 2021).</w:t>
+        <w:t xml:space="preserve">[5] “K Dimensional Tree | Set 3 (Delete),” </w:t>
+      </w:r>
+      <w:proofErr w:type="spellStart"/>
+      <w:r>
+        <w:rPr>
+          <w:sz w:val="24"/>
+          <w:szCs w:val="24"/>
+        </w:rPr>
+        <w:t>GeeksforGeeks</w:t>
+      </w:r>
+      <w:proofErr w:type="spellEnd"/>
+      <w:r>
+        <w:rPr>
+          <w:sz w:val="24"/>
+          <w:szCs w:val="24"/>
+        </w:rPr>
+        <w:t>, Oct. 06, 2015. https://www.geeksforgeeks.org/k-dimensional-tree-set-3-delete/ (accessed Sep. 06, 2021).</w:t>
       </w:r>
     </w:p>
     <w:p>
@@ -694,7 +1988,111 @@
           <w:sz w:val="24"/>
           <w:szCs w:val="24"/>
         </w:rPr>
-        <w:t>[6] “K Dimensional Tree | Set 3 (Delete),” GeeksforGeeks, Oct. 06, 2015. https://www.geeksforgeeks.org/k-dimensional-tree-set-3-delete/ (accessed Sep. 06, 2021).</w:t>
+        <w:t xml:space="preserve">[6] “K Dimensional Tree | Set 3 (Delete),” </w:t>
+      </w:r>
+      <w:proofErr w:type="spellStart"/>
+      <w:r>
+        <w:rPr>
+          <w:sz w:val="24"/>
+          <w:szCs w:val="24"/>
+        </w:rPr>
+        <w:t>GeeksforGeeks</w:t>
+      </w:r>
+      <w:proofErr w:type="spellEnd"/>
+      <w:r>
+        <w:rPr>
+          <w:sz w:val="24"/>
+          <w:szCs w:val="24"/>
+        </w:rPr>
+        <w:t>, Oct. 06, 2015. https://www.geeksforgeeks.org/k-dimensional-tree-set-3-delete/ (accessed Sep. 06, 2021).</w:t>
+      </w:r>
+    </w:p>
+    <w:p>
+      <w:pPr>
+        <w:pStyle w:val="ListParagraph"/>
+        <w:numPr>
+          <w:ilvl w:val="0"/>
+          <w:numId w:val="3"/>
+        </w:numPr>
+        <w:spacing w:after="0" w:line="240" w:lineRule="auto"/>
+        <w:ind w:right="96"/>
+        <w:rPr>
+          <w:rFonts w:ascii="Times New Roman" w:eastAsia="Times New Roman" w:hAnsi="Times New Roman" w:cs="Times New Roman"/>
+          <w:sz w:val="24"/>
+          <w:szCs w:val="24"/>
+        </w:rPr>
+      </w:pPr>
+      <w:r>
+        <w:rPr>
+          <w:rFonts w:ascii="Times New Roman" w:eastAsia="Times New Roman" w:hAnsi="Times New Roman" w:cs="Times New Roman"/>
+          <w:sz w:val="24"/>
+          <w:szCs w:val="24"/>
+        </w:rPr>
+        <w:t xml:space="preserve">[7] </w:t>
+      </w:r>
+      <w:r>
+        <w:rPr>
+          <w:rFonts w:ascii="Times New Roman" w:eastAsia="Times New Roman" w:hAnsi="Times New Roman" w:cs="Times New Roman"/>
+          <w:sz w:val="24"/>
+          <w:szCs w:val="24"/>
+        </w:rPr>
+        <w:t xml:space="preserve">S. Aggarwal, “K-Nearest </w:t>
+      </w:r>
+      <w:proofErr w:type="spellStart"/>
+      <w:r>
+        <w:rPr>
+          <w:rFonts w:ascii="Times New Roman" w:eastAsia="Times New Roman" w:hAnsi="Times New Roman" w:cs="Times New Roman"/>
+          <w:sz w:val="24"/>
+          <w:szCs w:val="24"/>
+        </w:rPr>
+        <w:t>Neighbors</w:t>
+      </w:r>
+      <w:proofErr w:type="spellEnd"/>
+      <w:r>
+        <w:rPr>
+          <w:rFonts w:ascii="Times New Roman" w:eastAsia="Times New Roman" w:hAnsi="Times New Roman" w:cs="Times New Roman"/>
+          <w:sz w:val="24"/>
+          <w:szCs w:val="24"/>
+        </w:rPr>
+        <w:t xml:space="preserve">,” </w:t>
+      </w:r>
+      <w:r>
+        <w:rPr>
+          <w:rFonts w:ascii="Times New Roman" w:eastAsia="Times New Roman" w:hAnsi="Times New Roman" w:cs="Times New Roman"/>
+          <w:i/>
+          <w:iCs/>
+          <w:sz w:val="24"/>
+          <w:szCs w:val="24"/>
+        </w:rPr>
+        <w:t>Medium</w:t>
+      </w:r>
+      <w:r>
+        <w:rPr>
+          <w:rFonts w:ascii="Times New Roman" w:eastAsia="Times New Roman" w:hAnsi="Times New Roman" w:cs="Times New Roman"/>
+          <w:sz w:val="24"/>
+          <w:szCs w:val="24"/>
+        </w:rPr>
+        <w:t xml:space="preserve">, Jun. 08, 2020. </w:t>
+      </w:r>
+      <w:hyperlink r:id="rId13" w:history="1">
+        <w:r>
+          <w:rPr>
+            <w:rFonts w:ascii="Times New Roman" w:eastAsia="Times New Roman" w:hAnsi="Times New Roman" w:cs="Times New Roman"/>
+            <w:color w:val="0000FF"/>
+            <w:sz w:val="24"/>
+            <w:szCs w:val="24"/>
+            <w:u w:val="single"/>
+          </w:rPr>
+          <w:t>https://towardsdatascience.com/k-nearest-neighbors-94395f445221</w:t>
+        </w:r>
+      </w:hyperlink>
+      <w:r>
+        <w:rPr>
+          <w:rFonts w:ascii="Times New Roman" w:eastAsia="Times New Roman" w:hAnsi="Times New Roman" w:cs="Times New Roman"/>
+          <w:sz w:val="24"/>
+          <w:szCs w:val="24"/>
+        </w:rPr>
+        <w:t xml:space="preserve"> (accessed Sep. 10, 2021).</w:t>
       </w:r>
     </w:p>
     <w:sectPr>
@@ -774,6 +2172,118 @@
 <file path=word/numbering.xml><?xml version="1.0" encoding="utf-8"?>
 <w:numbering xmlns:wpc="http://schemas.microsoft.com/office/word/2010/wordprocessingCanvas" xmlns:cx="http://schemas.microsoft.com/office/drawing/2014/chartex" xmlns:cx1="http://schemas.microsoft.com/office/drawing/2015/9/8/chartex" xmlns:cx2="http://schemas.microsoft.com/office/drawing/2015/10/21/chartex" xmlns:cx3="http://schemas.microsoft.com/office/drawing/2016/5/9/chartex" xmlns:cx4="http://schemas.microsoft.com/office/drawing/2016/5/10/chartex" xmlns:cx5="http://schemas.microsoft.com/office/drawing/2016/5/11/chartex" xmlns:cx6="http://schemas.microsoft.com/office/drawing/2016/5/12/chartex" xmlns:cx7="http://schemas.microsoft.com/office/drawing/2016/5/13/chartex" xmlns:cx8="http://schemas.microsoft.com/office/drawing/2016/5/14/chartex" xmlns:mc="http://schemas.openxmlformats.org/markup-compatibility/2006" xmlns:aink="http://schemas.microsoft.com/office/drawing/2016/ink" xmlns:am3d="http://schemas.microsoft.com/office/drawing/2017/model3d" xmlns:o="urn:schemas-microsoft-com:office:office" xmlns:r="http://schemas.openxmlformats.org/officeDocument/2006/relationships" xmlns:m="http://schemas.openxmlformats.org/officeDocument/2006/math" xmlns:v="urn:schemas-microsoft-com:vml" xmlns:wp14="http://schemas.microsoft.com/office/word/2010/wordprocessingDrawing" xmlns:wp="http://schemas.openxmlformats.org/drawingml/2006/wordprocessingDrawing" xmlns:w10="urn:schemas-microsoft-com:office:word" xmlns:w="http://schemas.openxmlformats.org/wordprocessingml/2006/main" xmlns:w14="http://schemas.microsoft.com/office/word/2010/wordml" xmlns:w15="http://schemas.microsoft.com/office/word/2012/wordml" xmlns:w16cex="http://schemas.microsoft.com/office/word/2018/wordml/cex" xmlns:w16cid="http://schemas.microsoft.com/office/word/2016/wordml/cid" xmlns:w16="http://schemas.microsoft.com/office/word/2018/wordml" xmlns:w16sdtdh="http://schemas.microsoft.com/office/word/2020/wordml/sdtdatahash" xmlns:w16se="http://schemas.microsoft.com/office/word/2015/wordml/symex" xmlns:wpg="http://schemas.microsoft.com/office/word/2010/wordprocessingGroup" xmlns:wpi="http://schemas.microsoft.com/office/word/2010/wordprocessingInk" xmlns:wne="http://schemas.microsoft.com/office/word/2006/wordml" xmlns:wps="http://schemas.microsoft.com/office/word/2010/wordprocessingShape" mc:Ignorable="w14 w15 w16se w16cid w16 w16cex w16sdtdh wp14">
   <w:abstractNum w:abstractNumId="0" w15:restartNumberingAfterBreak="0">
+    <w:nsid w:val="001C66E7"/>
+    <w:multiLevelType w:val="hybridMultilevel"/>
+    <w:tmpl w:val="DC206614"/>
+    <w:lvl w:ilvl="0" w:tplc="85C65FAC">
+      <w:numFmt w:val="bullet"/>
+      <w:lvlText w:val="-"/>
+      <w:lvlJc w:val="left"/>
+      <w:pPr>
+        <w:ind w:left="720" w:hanging="360"/>
+      </w:pPr>
+      <w:rPr>
+        <w:rFonts w:ascii="Calibri" w:eastAsiaTheme="minorEastAsia" w:hAnsi="Calibri" w:cs="Calibri" w:hint="default"/>
+      </w:rPr>
+    </w:lvl>
+    <w:lvl w:ilvl="1" w:tplc="0C090003" w:tentative="1">
+      <w:start w:val="1"/>
+      <w:numFmt w:val="bullet"/>
+      <w:lvlText w:val="o"/>
+      <w:lvlJc w:val="left"/>
+      <w:pPr>
+        <w:ind w:left="1440" w:hanging="360"/>
+      </w:pPr>
+      <w:rPr>
+        <w:rFonts w:ascii="Courier New" w:hAnsi="Courier New" w:cs="Courier New" w:hint="default"/>
+      </w:rPr>
+    </w:lvl>
+    <w:lvl w:ilvl="2" w:tplc="0C090005" w:tentative="1">
+      <w:start w:val="1"/>
+      <w:numFmt w:val="bullet"/>
+      <w:lvlText w:val=""/>
+      <w:lvlJc w:val="left"/>
+      <w:pPr>
+        <w:ind w:left="2160" w:hanging="360"/>
+      </w:pPr>
+      <w:rPr>
+        <w:rFonts w:ascii="Wingdings" w:hAnsi="Wingdings" w:hint="default"/>
+      </w:rPr>
+    </w:lvl>
+    <w:lvl w:ilvl="3" w:tplc="0C090001" w:tentative="1">
+      <w:start w:val="1"/>
+      <w:numFmt w:val="bullet"/>
+      <w:lvlText w:val=""/>
+      <w:lvlJc w:val="left"/>
+      <w:pPr>
+        <w:ind w:left="2880" w:hanging="360"/>
+      </w:pPr>
+      <w:rPr>
+        <w:rFonts w:ascii="Symbol" w:hAnsi="Symbol" w:hint="default"/>
+      </w:rPr>
+    </w:lvl>
+    <w:lvl w:ilvl="4" w:tplc="0C090003" w:tentative="1">
+      <w:start w:val="1"/>
+      <w:numFmt w:val="bullet"/>
+      <w:lvlText w:val="o"/>
+      <w:lvlJc w:val="left"/>
+      <w:pPr>
+        <w:ind w:left="3600" w:hanging="360"/>
+      </w:pPr>
+      <w:rPr>
+        <w:rFonts w:ascii="Courier New" w:hAnsi="Courier New" w:cs="Courier New" w:hint="default"/>
+      </w:rPr>
+    </w:lvl>
+    <w:lvl w:ilvl="5" w:tplc="0C090005" w:tentative="1">
+      <w:start w:val="1"/>
+      <w:numFmt w:val="bullet"/>
+      <w:lvlText w:val=""/>
+      <w:lvlJc w:val="left"/>
+      <w:pPr>
+        <w:ind w:left="4320" w:hanging="360"/>
+      </w:pPr>
+      <w:rPr>
+        <w:rFonts w:ascii="Wingdings" w:hAnsi="Wingdings" w:hint="default"/>
+      </w:rPr>
+    </w:lvl>
+    <w:lvl w:ilvl="6" w:tplc="0C090001" w:tentative="1">
+      <w:start w:val="1"/>
+      <w:numFmt w:val="bullet"/>
+      <w:lvlText w:val=""/>
+      <w:lvlJc w:val="left"/>
+      <w:pPr>
+        <w:ind w:left="5040" w:hanging="360"/>
+      </w:pPr>
+      <w:rPr>
+        <w:rFonts w:ascii="Symbol" w:hAnsi="Symbol" w:hint="default"/>
+      </w:rPr>
+    </w:lvl>
+    <w:lvl w:ilvl="7" w:tplc="0C090003" w:tentative="1">
+      <w:start w:val="1"/>
+      <w:numFmt w:val="bullet"/>
+      <w:lvlText w:val="o"/>
+      <w:lvlJc w:val="left"/>
+      <w:pPr>
+        <w:ind w:left="5760" w:hanging="360"/>
+      </w:pPr>
+      <w:rPr>
+        <w:rFonts w:ascii="Courier New" w:hAnsi="Courier New" w:cs="Courier New" w:hint="default"/>
+      </w:rPr>
+    </w:lvl>
+    <w:lvl w:ilvl="8" w:tplc="0C090005" w:tentative="1">
+      <w:start w:val="1"/>
+      <w:numFmt w:val="bullet"/>
+      <w:lvlText w:val=""/>
+      <w:lvlJc w:val="left"/>
+      <w:pPr>
+        <w:ind w:left="6480" w:hanging="360"/>
+      </w:pPr>
+      <w:rPr>
+        <w:rFonts w:ascii="Wingdings" w:hAnsi="Wingdings" w:hint="default"/>
+      </w:rPr>
+    </w:lvl>
+  </w:abstractNum>
+  <w:abstractNum w:abstractNumId="1" w15:restartNumberingAfterBreak="0">
     <w:nsid w:val="18AC424F"/>
     <w:multiLevelType w:val="hybridMultilevel"/>
     <w:tmpl w:val="3F9CB992"/>
@@ -886,7 +2396,7 @@
       </w:rPr>
     </w:lvl>
   </w:abstractNum>
-  <w:abstractNum w:abstractNumId="1" w15:restartNumberingAfterBreak="0">
+  <w:abstractNum w:abstractNumId="2" w15:restartNumberingAfterBreak="0">
     <w:nsid w:val="28FE51C9"/>
     <w:multiLevelType w:val="hybridMultilevel"/>
     <w:tmpl w:val="A32EA922"/>
@@ -999,7 +2509,119 @@
       </w:rPr>
     </w:lvl>
   </w:abstractNum>
-  <w:abstractNum w:abstractNumId="2" w15:restartNumberingAfterBreak="0">
+  <w:abstractNum w:abstractNumId="3" w15:restartNumberingAfterBreak="0">
+    <w:nsid w:val="3D9D01FE"/>
+    <w:multiLevelType w:val="hybridMultilevel"/>
+    <w:tmpl w:val="987A2166"/>
+    <w:lvl w:ilvl="0" w:tplc="DE26EE7C">
+      <w:numFmt w:val="bullet"/>
+      <w:lvlText w:val="-"/>
+      <w:lvlJc w:val="left"/>
+      <w:pPr>
+        <w:ind w:left="720" w:hanging="360"/>
+      </w:pPr>
+      <w:rPr>
+        <w:rFonts w:ascii="Calibri" w:eastAsiaTheme="minorEastAsia" w:hAnsi="Calibri" w:cs="Calibri" w:hint="default"/>
+      </w:rPr>
+    </w:lvl>
+    <w:lvl w:ilvl="1" w:tplc="0C090003" w:tentative="1">
+      <w:start w:val="1"/>
+      <w:numFmt w:val="bullet"/>
+      <w:lvlText w:val="o"/>
+      <w:lvlJc w:val="left"/>
+      <w:pPr>
+        <w:ind w:left="1440" w:hanging="360"/>
+      </w:pPr>
+      <w:rPr>
+        <w:rFonts w:ascii="Courier New" w:hAnsi="Courier New" w:cs="Courier New" w:hint="default"/>
+      </w:rPr>
+    </w:lvl>
+    <w:lvl w:ilvl="2" w:tplc="0C090005" w:tentative="1">
+      <w:start w:val="1"/>
+      <w:numFmt w:val="bullet"/>
+      <w:lvlText w:val=""/>
+      <w:lvlJc w:val="left"/>
+      <w:pPr>
+        <w:ind w:left="2160" w:hanging="360"/>
+      </w:pPr>
+      <w:rPr>
+        <w:rFonts w:ascii="Wingdings" w:hAnsi="Wingdings" w:hint="default"/>
+      </w:rPr>
+    </w:lvl>
+    <w:lvl w:ilvl="3" w:tplc="0C090001" w:tentative="1">
+      <w:start w:val="1"/>
+      <w:numFmt w:val="bullet"/>
+      <w:lvlText w:val=""/>
+      <w:lvlJc w:val="left"/>
+      <w:pPr>
+        <w:ind w:left="2880" w:hanging="360"/>
+      </w:pPr>
+      <w:rPr>
+        <w:rFonts w:ascii="Symbol" w:hAnsi="Symbol" w:hint="default"/>
+      </w:rPr>
+    </w:lvl>
+    <w:lvl w:ilvl="4" w:tplc="0C090003" w:tentative="1">
+      <w:start w:val="1"/>
+      <w:numFmt w:val="bullet"/>
+      <w:lvlText w:val="o"/>
+      <w:lvlJc w:val="left"/>
+      <w:pPr>
+        <w:ind w:left="3600" w:hanging="360"/>
+      </w:pPr>
+      <w:rPr>
+        <w:rFonts w:ascii="Courier New" w:hAnsi="Courier New" w:cs="Courier New" w:hint="default"/>
+      </w:rPr>
+    </w:lvl>
+    <w:lvl w:ilvl="5" w:tplc="0C090005" w:tentative="1">
+      <w:start w:val="1"/>
+      <w:numFmt w:val="bullet"/>
+      <w:lvlText w:val=""/>
+      <w:lvlJc w:val="left"/>
+      <w:pPr>
+        <w:ind w:left="4320" w:hanging="360"/>
+      </w:pPr>
+      <w:rPr>
+        <w:rFonts w:ascii="Wingdings" w:hAnsi="Wingdings" w:hint="default"/>
+      </w:rPr>
+    </w:lvl>
+    <w:lvl w:ilvl="6" w:tplc="0C090001" w:tentative="1">
+      <w:start w:val="1"/>
+      <w:numFmt w:val="bullet"/>
+      <w:lvlText w:val=""/>
+      <w:lvlJc w:val="left"/>
+      <w:pPr>
+        <w:ind w:left="5040" w:hanging="360"/>
+      </w:pPr>
+      <w:rPr>
+        <w:rFonts w:ascii="Symbol" w:hAnsi="Symbol" w:hint="default"/>
+      </w:rPr>
+    </w:lvl>
+    <w:lvl w:ilvl="7" w:tplc="0C090003" w:tentative="1">
+      <w:start w:val="1"/>
+      <w:numFmt w:val="bullet"/>
+      <w:lvlText w:val="o"/>
+      <w:lvlJc w:val="left"/>
+      <w:pPr>
+        <w:ind w:left="5760" w:hanging="360"/>
+      </w:pPr>
+      <w:rPr>
+        <w:rFonts w:ascii="Courier New" w:hAnsi="Courier New" w:cs="Courier New" w:hint="default"/>
+      </w:rPr>
+    </w:lvl>
+    <w:lvl w:ilvl="8" w:tplc="0C090005" w:tentative="1">
+      <w:start w:val="1"/>
+      <w:numFmt w:val="bullet"/>
+      <w:lvlText w:val=""/>
+      <w:lvlJc w:val="left"/>
+      <w:pPr>
+        <w:ind w:left="6480" w:hanging="360"/>
+      </w:pPr>
+      <w:rPr>
+        <w:rFonts w:ascii="Wingdings" w:hAnsi="Wingdings" w:hint="default"/>
+      </w:rPr>
+    </w:lvl>
+  </w:abstractNum>
+  <w:abstractNum w:abstractNumId="4" w15:restartNumberingAfterBreak="0">
     <w:nsid w:val="64154F3D"/>
     <w:multiLevelType w:val="hybridMultilevel"/>
     <w:tmpl w:val="6B1A2AE6"/>
@@ -1088,14 +2710,135 @@
       </w:pPr>
     </w:lvl>
   </w:abstractNum>
+  <w:abstractNum w:abstractNumId="5" w15:restartNumberingAfterBreak="0">
+    <w:nsid w:val="70123A73"/>
+    <w:multiLevelType w:val="hybridMultilevel"/>
+    <w:tmpl w:val="1F0ECE4E"/>
+    <w:lvl w:ilvl="0" w:tplc="E7B0F69A">
+      <w:numFmt w:val="bullet"/>
+      <w:lvlText w:val="-"/>
+      <w:lvlJc w:val="left"/>
+      <w:pPr>
+        <w:ind w:left="720" w:hanging="360"/>
+      </w:pPr>
+      <w:rPr>
+        <w:rFonts w:ascii="Calibri" w:eastAsiaTheme="minorEastAsia" w:hAnsi="Calibri" w:cs="Calibri" w:hint="default"/>
+      </w:rPr>
+    </w:lvl>
+    <w:lvl w:ilvl="1" w:tplc="0C090003" w:tentative="1">
+      <w:start w:val="1"/>
+      <w:numFmt w:val="bullet"/>
+      <w:lvlText w:val="o"/>
+      <w:lvlJc w:val="left"/>
+      <w:pPr>
+        <w:ind w:left="1440" w:hanging="360"/>
+      </w:pPr>
+      <w:rPr>
+        <w:rFonts w:ascii="Courier New" w:hAnsi="Courier New" w:cs="Courier New" w:hint="default"/>
+      </w:rPr>
+    </w:lvl>
+    <w:lvl w:ilvl="2" w:tplc="0C090005" w:tentative="1">
+      <w:start w:val="1"/>
+      <w:numFmt w:val="bullet"/>
+      <w:lvlText w:val=""/>
+      <w:lvlJc w:val="left"/>
+      <w:pPr>
+        <w:ind w:left="2160" w:hanging="360"/>
+      </w:pPr>
+      <w:rPr>
+        <w:rFonts w:ascii="Wingdings" w:hAnsi="Wingdings" w:hint="default"/>
+      </w:rPr>
+    </w:lvl>
+    <w:lvl w:ilvl="3" w:tplc="0C090001" w:tentative="1">
+      <w:start w:val="1"/>
+      <w:numFmt w:val="bullet"/>
+      <w:lvlText w:val=""/>
+      <w:lvlJc w:val="left"/>
+      <w:pPr>
+        <w:ind w:left="2880" w:hanging="360"/>
+      </w:pPr>
+      <w:rPr>
+        <w:rFonts w:ascii="Symbol" w:hAnsi="Symbol" w:hint="default"/>
+      </w:rPr>
+    </w:lvl>
+    <w:lvl w:ilvl="4" w:tplc="0C090003" w:tentative="1">
+      <w:start w:val="1"/>
+      <w:numFmt w:val="bullet"/>
+      <w:lvlText w:val="o"/>
+      <w:lvlJc w:val="left"/>
+      <w:pPr>
+        <w:ind w:left="3600" w:hanging="360"/>
+      </w:pPr>
+      <w:rPr>
+        <w:rFonts w:ascii="Courier New" w:hAnsi="Courier New" w:cs="Courier New" w:hint="default"/>
+      </w:rPr>
+    </w:lvl>
+    <w:lvl w:ilvl="5" w:tplc="0C090005" w:tentative="1">
+      <w:start w:val="1"/>
+      <w:numFmt w:val="bullet"/>
+      <w:lvlText w:val=""/>
+      <w:lvlJc w:val="left"/>
+      <w:pPr>
+        <w:ind w:left="4320" w:hanging="360"/>
+      </w:pPr>
+      <w:rPr>
+        <w:rFonts w:ascii="Wingdings" w:hAnsi="Wingdings" w:hint="default"/>
+      </w:rPr>
+    </w:lvl>
+    <w:lvl w:ilvl="6" w:tplc="0C090001" w:tentative="1">
+      <w:start w:val="1"/>
+      <w:numFmt w:val="bullet"/>
+      <w:lvlText w:val=""/>
+      <w:lvlJc w:val="left"/>
+      <w:pPr>
+        <w:ind w:left="5040" w:hanging="360"/>
+      </w:pPr>
+      <w:rPr>
+        <w:rFonts w:ascii="Symbol" w:hAnsi="Symbol" w:hint="default"/>
+      </w:rPr>
+    </w:lvl>
+    <w:lvl w:ilvl="7" w:tplc="0C090003" w:tentative="1">
+      <w:start w:val="1"/>
+      <w:numFmt w:val="bullet"/>
+      <w:lvlText w:val="o"/>
+      <w:lvlJc w:val="left"/>
+      <w:pPr>
+        <w:ind w:left="5760" w:hanging="360"/>
+      </w:pPr>
+      <w:rPr>
+        <w:rFonts w:ascii="Courier New" w:hAnsi="Courier New" w:cs="Courier New" w:hint="default"/>
+      </w:rPr>
+    </w:lvl>
+    <w:lvl w:ilvl="8" w:tplc="0C090005" w:tentative="1">
+      <w:start w:val="1"/>
+      <w:numFmt w:val="bullet"/>
+      <w:lvlText w:val=""/>
+      <w:lvlJc w:val="left"/>
+      <w:pPr>
+        <w:ind w:left="6480" w:hanging="360"/>
+      </w:pPr>
+      <w:rPr>
+        <w:rFonts w:ascii="Wingdings" w:hAnsi="Wingdings" w:hint="default"/>
+      </w:rPr>
+    </w:lvl>
+  </w:abstractNum>
   <w:num w:numId="1">
+    <w:abstractNumId w:val="4"/>
+  </w:num>
+  <w:num w:numId="2">
+    <w:abstractNumId w:val="1"/>
+  </w:num>
+  <w:num w:numId="3">
     <w:abstractNumId w:val="2"/>
   </w:num>
-  <w:num w:numId="2">
+  <w:num w:numId="4">
     <w:abstractNumId w:val="0"/>
   </w:num>
-  <w:num w:numId="3">
-    <w:abstractNumId w:val="1"/>
+  <w:num w:numId="5">
+    <w:abstractNumId w:val="5"/>
+  </w:num>
+  <w:num w:numId="6">
+    <w:abstractNumId w:val="3"/>
   </w:num>
 </w:numbering>
 </file>
@@ -1272,7 +3015,7 @@
     <w:lsdException w:name="Table Web 2" w:semiHidden="1" w:unhideWhenUsed="1"/>
     <w:lsdException w:name="Table Web 3" w:semiHidden="1" w:unhideWhenUsed="1"/>
     <w:lsdException w:name="Balloon Text" w:semiHidden="1" w:unhideWhenUsed="1"/>
-    <w:lsdException w:name="Table Grid" w:uiPriority="39"/>
+    <w:lsdException w:name="Table Grid" w:uiPriority="59"/>
     <w:lsdException w:name="Table Theme" w:semiHidden="1" w:unhideWhenUsed="1"/>
     <w:lsdException w:name="Placeholder Text" w:semiHidden="1"/>
     <w:lsdException w:name="No Spacing" w:uiPriority="1" w:qFormat="1"/>
@@ -1696,6 +3439,37 @@
       <w:szCs w:val="32"/>
     </w:rPr>
   </w:style>
+  <w:style w:type="table" w:styleId="TableGrid">
+    <w:name w:val="Table Grid"/>
+    <w:basedOn w:val="TableNormal"/>
+    <w:uiPriority w:val="59"/>
+    <w:rsid w:val="00B40AA9"/>
+    <w:pPr>
+      <w:spacing w:after="0" w:line="240" w:lineRule="auto"/>
+    </w:pPr>
+    <w:tblPr>
+      <w:tblBorders>
+        <w:top w:val="single" w:sz="4" w:space="0" w:color="000000" w:themeColor="text1"/>
+        <w:left w:val="single" w:sz="4" w:space="0" w:color="000000" w:themeColor="text1"/>
+        <w:bottom w:val="single" w:sz="4" w:space="0" w:color="000000" w:themeColor="text1"/>
+        <w:right w:val="single" w:sz="4" w:space="0" w:color="000000" w:themeColor="text1"/>
+        <w:insideH w:val="single" w:sz="4" w:space="0" w:color="000000" w:themeColor="text1"/>
+        <w:insideV w:val="single" w:sz="4" w:space="0" w:color="000000" w:themeColor="text1"/>
+      </w:tblBorders>
+    </w:tblPr>
+  </w:style>
+  <w:style w:type="character" w:styleId="Hyperlink">
+    <w:name w:val="Hyperlink"/>
+    <w:basedOn w:val="DefaultParagraphFont"/>
+    <w:uiPriority w:val="99"/>
+    <w:semiHidden/>
+    <w:unhideWhenUsed/>
+    <w:rsid w:val="006E559E"/>
+    <w:rPr>
+      <w:color w:val="0000FF"/>
+      <w:u w:val="single"/>
+    </w:rPr>
+  </w:style>
 </w:styles>
 </file>
 

</xml_diff>

<commit_message>
Final commit - Completed assignment
</commit_message>
<xml_diff>
--- a/AA Assignment 1 Report.docx
+++ b/AA Assignment 1 Report.docx
@@ -991,6 +991,14 @@
     </w:p>
     <w:p>
       <w:pPr>
+        <w:rPr>
+          <w:sz w:val="24"/>
+          <w:szCs w:val="24"/>
+        </w:rPr>
+      </w:pPr>
+    </w:p>
+    <w:p>
+      <w:pPr>
         <w:pStyle w:val="Heading1"/>
         <w:rPr>
           <w:rFonts w:asciiTheme="minorHAnsi" w:eastAsiaTheme="minorEastAsia" w:hAnsiTheme="minorHAnsi" w:cstheme="minorBidi"/>
@@ -1056,29 +1064,7 @@
           <w:sz w:val="24"/>
           <w:szCs w:val="24"/>
         </w:rPr>
-        <w:t xml:space="preserve"> (</w:t>
-      </w:r>
-      <w:r>
-        <w:rPr>
-          <w:rFonts w:asciiTheme="minorHAnsi" w:eastAsiaTheme="minorEastAsia" w:hAnsiTheme="minorHAnsi" w:cstheme="minorBidi"/>
-          <w:b/>
-          <w:bCs/>
-          <w:color w:val="auto"/>
-          <w:sz w:val="24"/>
-          <w:szCs w:val="24"/>
-        </w:rPr>
-        <w:t>~</w:t>
-      </w:r>
-      <w:r>
-        <w:rPr>
-          <w:rFonts w:asciiTheme="minorHAnsi" w:eastAsiaTheme="minorEastAsia" w:hAnsiTheme="minorHAnsi" w:cstheme="minorBidi"/>
-          <w:b/>
-          <w:bCs/>
-          <w:color w:val="auto"/>
-          <w:sz w:val="24"/>
-          <w:szCs w:val="24"/>
-        </w:rPr>
-        <w:t>1 page)</w:t>
+        <w:t xml:space="preserve"> </w:t>
       </w:r>
     </w:p>
     <w:tbl>
@@ -1476,6 +1462,21 @@
       </w:tr>
     </w:tbl>
     <w:p>
+      <w:pPr>
+        <w:rPr>
+          <w:b/>
+          <w:bCs/>
+        </w:rPr>
+      </w:pPr>
+      <w:r>
+        <w:rPr>
+          <w:b/>
+          <w:bCs/>
+        </w:rPr>
+        <w:t>Discussion</w:t>
+      </w:r>
+    </w:p>
+    <w:p>
       <w:r>
         <w:t>From the results,</w:t>
       </w:r>
@@ -1503,6 +1504,8 @@
       <w:r>
         <w:t xml:space="preserve"> to 20. </w:t>
       </w:r>
+    </w:p>
+    <w:p>
       <w:r>
         <w:t xml:space="preserve">This contrasts the </w:t>
       </w:r>
@@ -1521,39 +1524,98 @@
         <w:t xml:space="preserve">the amount of time increased exponentially. </w:t>
       </w:r>
     </w:p>
+    <w:p>
+      <w:r>
+        <w:t>For 5000 points</w:t>
+      </w:r>
+      <w:r>
+        <w:t>, on average</w:t>
+      </w:r>
+      <w:r>
+        <w:t xml:space="preserve"> the Naïve method was faster. However, for the 10,000 and 50,000 points, the KD Tree method</w:t>
+      </w:r>
+      <w:r>
+        <w:t xml:space="preserve"> </w:t>
+      </w:r>
+      <w:r>
+        <w:t>was faster.</w:t>
+      </w:r>
+      <w:r>
+        <w:t xml:space="preserve"> </w:t>
+      </w:r>
+      <w:r>
+        <w:t xml:space="preserve"> </w:t>
+      </w:r>
+      <w:r>
+        <w:t>I</w:t>
+      </w:r>
+      <w:r>
+        <w:t xml:space="preserve">n </w:t>
+      </w:r>
+      <w:r>
+        <w:t>terms of time complexity considering</w:t>
+      </w:r>
+      <w:r>
+        <w:t>,</w:t>
+      </w:r>
+      <w:r>
+        <w:t xml:space="preserve"> we used a brute force method and a nested for loop, the time complexity </w:t>
+      </w:r>
+      <w:r>
+        <w:t>for Naïve implementation</w:t>
+      </w:r>
+      <w:r>
+        <w:t xml:space="preserve"> is O(n^2)</w:t>
+      </w:r>
+      <w:r>
+        <w:t>.</w:t>
+      </w:r>
+      <w:r>
+        <w:t xml:space="preserve"> </w:t>
+      </w:r>
+      <w:r>
+        <w:t>In comparison, the time complexity for KD tree is O(</w:t>
+      </w:r>
+      <w:r>
+        <w:t>n</w:t>
+      </w:r>
+      <w:r>
+        <w:t xml:space="preserve"> </w:t>
+      </w:r>
+      <w:r>
+        <w:t xml:space="preserve">log n). </w:t>
+      </w:r>
+    </w:p>
+    <w:p>
+      <w:r>
+        <w:t xml:space="preserve">The reason being </w:t>
+      </w:r>
+      <w:r>
+        <w:t>the KD Tree gets more efficient with more data points</w:t>
+      </w:r>
+      <w:r>
+        <w:t xml:space="preserve">, however because we did not have a large enough sample points </w:t>
+      </w:r>
+      <w:r>
+        <w:t xml:space="preserve">for the </w:t>
+      </w:r>
+      <w:r>
+        <w:t>5,000-point</w:t>
+      </w:r>
+      <w:r>
+        <w:t xml:space="preserve"> sample</w:t>
+      </w:r>
+      <w:r>
+        <w:t xml:space="preserve"> this contradicts the popular view</w:t>
+      </w:r>
+      <w:r>
+        <w:t xml:space="preserve"> of KD Tree being faster than</w:t>
+      </w:r>
+      <w:r>
+        <w:t xml:space="preserve"> Naïve overall.</w:t>
+      </w:r>
+    </w:p>
     <w:p/>
-    <w:p/>
-    <w:p>
-      <w:pPr>
-        <w:pStyle w:val="Heading2"/>
-        <w:rPr>
-          <w:rFonts w:asciiTheme="minorHAnsi" w:eastAsiaTheme="minorEastAsia" w:hAnsiTheme="minorHAnsi" w:cstheme="minorBidi"/>
-          <w:color w:val="auto"/>
-          <w:sz w:val="24"/>
-          <w:szCs w:val="24"/>
-        </w:rPr>
-      </w:pPr>
-      <w:r>
-        <w:rPr>
-          <w:rFonts w:asciiTheme="minorHAnsi" w:eastAsiaTheme="minorEastAsia" w:hAnsiTheme="minorHAnsi" w:cstheme="minorBidi"/>
-          <w:color w:val="auto"/>
-          <w:sz w:val="24"/>
-          <w:szCs w:val="24"/>
-          <w:highlight w:val="yellow"/>
-        </w:rPr>
-        <w:t xml:space="preserve">// </w:t>
-      </w:r>
-      <w:r>
-        <w:rPr>
-          <w:rFonts w:asciiTheme="minorHAnsi" w:eastAsiaTheme="minorEastAsia" w:hAnsiTheme="minorHAnsi" w:cstheme="minorBidi"/>
-          <w:color w:val="auto"/>
-          <w:sz w:val="24"/>
-          <w:szCs w:val="24"/>
-          <w:highlight w:val="yellow"/>
-        </w:rPr>
-        <w:t>Analyse, compare and discuss your results across different parameter settings, data structures/algorithms and scenarios. Provide your explanation on why you think the results are as you observed. You may consider using the known theoretical time complexities of the operations of each approach to help in your explanation.</w:t>
-      </w:r>
-    </w:p>
     <w:p>
       <w:pPr>
         <w:pStyle w:val="Heading2"/>
@@ -1586,9 +1648,355 @@
           <w:sz w:val="24"/>
           <w:szCs w:val="24"/>
         </w:rPr>
-        <w:t xml:space="preserve"> (</w:t>
-      </w:r>
-      <w:r>
+        <w:t xml:space="preserve"> </w:t>
+      </w:r>
+    </w:p>
+    <w:tbl>
+      <w:tblPr>
+        <w:tblStyle w:val="TableGrid"/>
+        <w:tblW w:w="0" w:type="auto"/>
+        <w:tblLayout w:type="fixed"/>
+        <w:tblLook w:val="06A0" w:firstRow="1" w:lastRow="0" w:firstColumn="1" w:lastColumn="0" w:noHBand="1" w:noVBand="1"/>
+      </w:tblPr>
+      <w:tblGrid>
+        <w:gridCol w:w="4508"/>
+        <w:gridCol w:w="4508"/>
+      </w:tblGrid>
+      <w:tr>
+        <w:tc>
+          <w:tcPr>
+            <w:tcW w:w="4508" w:type="dxa"/>
+          </w:tcPr>
+          <w:p>
+            <w:r>
+              <w:rPr>
+                <w:noProof/>
+              </w:rPr>
+              <w:drawing>
+                <wp:inline distT="0" distB="0" distL="0" distR="0" wp14:anchorId="69B534F9" wp14:editId="02AF4AAF">
+                  <wp:extent cx="2714625" cy="1628775"/>
+                  <wp:effectExtent l="0" t="0" r="0" b="0"/>
+                  <wp:docPr id="1127375646" name="Picture 1127375646"/>
+                  <wp:cNvGraphicFramePr>
+                    <a:graphicFrameLocks xmlns:a="http://schemas.openxmlformats.org/drawingml/2006/main" noChangeAspect="1"/>
+                  </wp:cNvGraphicFramePr>
+                  <a:graphic xmlns:a="http://schemas.openxmlformats.org/drawingml/2006/main">
+                    <a:graphicData uri="http://schemas.openxmlformats.org/drawingml/2006/picture">
+                      <pic:pic xmlns:pic="http://schemas.openxmlformats.org/drawingml/2006/picture">
+                        <pic:nvPicPr>
+                          <pic:cNvPr id="0" name=""/>
+                          <pic:cNvPicPr/>
+                        </pic:nvPicPr>
+                        <pic:blipFill>
+                          <a:blip r:embed="rId13">
+                            <a:extLst>
+                              <a:ext uri="{28A0092B-C50C-407E-A947-70E740481C1C}">
+                                <a14:useLocalDpi xmlns:a14="http://schemas.microsoft.com/office/drawing/2010/main" val="0"/>
+                              </a:ext>
+                            </a:extLst>
+                          </a:blip>
+                          <a:stretch>
+                            <a:fillRect/>
+                          </a:stretch>
+                        </pic:blipFill>
+                        <pic:spPr>
+                          <a:xfrm>
+                            <a:off x="0" y="0"/>
+                            <a:ext cx="2714625" cy="1628775"/>
+                          </a:xfrm>
+                          <a:prstGeom prst="rect">
+                            <a:avLst/>
+                          </a:prstGeom>
+                        </pic:spPr>
+                      </pic:pic>
+                    </a:graphicData>
+                  </a:graphic>
+                </wp:inline>
+              </w:drawing>
+            </w:r>
+          </w:p>
+          <w:p/>
+        </w:tc>
+        <w:tc>
+          <w:tcPr>
+            <w:tcW w:w="4508" w:type="dxa"/>
+          </w:tcPr>
+          <w:p>
+            <w:r>
+              <w:rPr>
+                <w:noProof/>
+              </w:rPr>
+              <w:drawing>
+                <wp:inline distT="0" distB="0" distL="0" distR="0" wp14:anchorId="127D4773" wp14:editId="0D5B04F7">
+                  <wp:extent cx="2714625" cy="1638300"/>
+                  <wp:effectExtent l="0" t="0" r="0" b="0"/>
+                  <wp:docPr id="261235976" name="Picture 261235976"/>
+                  <wp:cNvGraphicFramePr>
+                    <a:graphicFrameLocks xmlns:a="http://schemas.openxmlformats.org/drawingml/2006/main" noChangeAspect="1"/>
+                  </wp:cNvGraphicFramePr>
+                  <a:graphic xmlns:a="http://schemas.openxmlformats.org/drawingml/2006/main">
+                    <a:graphicData uri="http://schemas.openxmlformats.org/drawingml/2006/picture">
+                      <pic:pic xmlns:pic="http://schemas.openxmlformats.org/drawingml/2006/picture">
+                        <pic:nvPicPr>
+                          <pic:cNvPr id="0" name=""/>
+                          <pic:cNvPicPr/>
+                        </pic:nvPicPr>
+                        <pic:blipFill>
+                          <a:blip r:embed="rId14">
+                            <a:extLst>
+                              <a:ext uri="{28A0092B-C50C-407E-A947-70E740481C1C}">
+                                <a14:useLocalDpi xmlns:a14="http://schemas.microsoft.com/office/drawing/2010/main" val="0"/>
+                              </a:ext>
+                            </a:extLst>
+                          </a:blip>
+                          <a:stretch>
+                            <a:fillRect/>
+                          </a:stretch>
+                        </pic:blipFill>
+                        <pic:spPr>
+                          <a:xfrm>
+                            <a:off x="0" y="0"/>
+                            <a:ext cx="2714625" cy="1638300"/>
+                          </a:xfrm>
+                          <a:prstGeom prst="rect">
+                            <a:avLst/>
+                          </a:prstGeom>
+                        </pic:spPr>
+                      </pic:pic>
+                    </a:graphicData>
+                  </a:graphic>
+                </wp:inline>
+              </w:drawing>
+            </w:r>
+          </w:p>
+          <w:p/>
+          <w:p/>
+        </w:tc>
+      </w:tr>
+      <w:tr>
+        <w:tc>
+          <w:tcPr>
+            <w:tcW w:w="4508" w:type="dxa"/>
+          </w:tcPr>
+          <w:p>
+            <w:r>
+              <w:rPr>
+                <w:noProof/>
+              </w:rPr>
+              <w:drawing>
+                <wp:inline distT="0" distB="0" distL="0" distR="0" wp14:anchorId="7550F3CE" wp14:editId="18880B6C">
+                  <wp:extent cx="2714625" cy="1628775"/>
+                  <wp:effectExtent l="0" t="0" r="0" b="0"/>
+                  <wp:docPr id="281517875" name="Picture 281517875"/>
+                  <wp:cNvGraphicFramePr>
+                    <a:graphicFrameLocks xmlns:a="http://schemas.openxmlformats.org/drawingml/2006/main" noChangeAspect="1"/>
+                  </wp:cNvGraphicFramePr>
+                  <a:graphic xmlns:a="http://schemas.openxmlformats.org/drawingml/2006/main">
+                    <a:graphicData uri="http://schemas.openxmlformats.org/drawingml/2006/picture">
+                      <pic:pic xmlns:pic="http://schemas.openxmlformats.org/drawingml/2006/picture">
+                        <pic:nvPicPr>
+                          <pic:cNvPr id="0" name=""/>
+                          <pic:cNvPicPr/>
+                        </pic:nvPicPr>
+                        <pic:blipFill>
+                          <a:blip r:embed="rId15">
+                            <a:extLst>
+                              <a:ext uri="{28A0092B-C50C-407E-A947-70E740481C1C}">
+                                <a14:useLocalDpi xmlns:a14="http://schemas.microsoft.com/office/drawing/2010/main" val="0"/>
+                              </a:ext>
+                            </a:extLst>
+                          </a:blip>
+                          <a:stretch>
+                            <a:fillRect/>
+                          </a:stretch>
+                        </pic:blipFill>
+                        <pic:spPr>
+                          <a:xfrm>
+                            <a:off x="0" y="0"/>
+                            <a:ext cx="2714625" cy="1628775"/>
+                          </a:xfrm>
+                          <a:prstGeom prst="rect">
+                            <a:avLst/>
+                          </a:prstGeom>
+                        </pic:spPr>
+                      </pic:pic>
+                    </a:graphicData>
+                  </a:graphic>
+                </wp:inline>
+              </w:drawing>
+            </w:r>
+          </w:p>
+          <w:p/>
+        </w:tc>
+        <w:tc>
+          <w:tcPr>
+            <w:tcW w:w="4508" w:type="dxa"/>
+          </w:tcPr>
+          <w:p>
+            <w:r>
+              <w:rPr>
+                <w:noProof/>
+              </w:rPr>
+              <w:drawing>
+                <wp:inline distT="0" distB="0" distL="0" distR="0" wp14:anchorId="42148145" wp14:editId="610ACF9D">
+                  <wp:extent cx="2714625" cy="1628775"/>
+                  <wp:effectExtent l="0" t="0" r="0" b="0"/>
+                  <wp:docPr id="23722592" name="Picture 23722592"/>
+                  <wp:cNvGraphicFramePr>
+                    <a:graphicFrameLocks xmlns:a="http://schemas.openxmlformats.org/drawingml/2006/main" noChangeAspect="1"/>
+                  </wp:cNvGraphicFramePr>
+                  <a:graphic xmlns:a="http://schemas.openxmlformats.org/drawingml/2006/main">
+                    <a:graphicData uri="http://schemas.openxmlformats.org/drawingml/2006/picture">
+                      <pic:pic xmlns:pic="http://schemas.openxmlformats.org/drawingml/2006/picture">
+                        <pic:nvPicPr>
+                          <pic:cNvPr id="0" name=""/>
+                          <pic:cNvPicPr/>
+                        </pic:nvPicPr>
+                        <pic:blipFill>
+                          <a:blip r:embed="rId16">
+                            <a:extLst>
+                              <a:ext uri="{28A0092B-C50C-407E-A947-70E740481C1C}">
+                                <a14:useLocalDpi xmlns:a14="http://schemas.microsoft.com/office/drawing/2010/main" val="0"/>
+                              </a:ext>
+                            </a:extLst>
+                          </a:blip>
+                          <a:stretch>
+                            <a:fillRect/>
+                          </a:stretch>
+                        </pic:blipFill>
+                        <pic:spPr>
+                          <a:xfrm>
+                            <a:off x="0" y="0"/>
+                            <a:ext cx="2714625" cy="1628775"/>
+                          </a:xfrm>
+                          <a:prstGeom prst="rect">
+                            <a:avLst/>
+                          </a:prstGeom>
+                        </pic:spPr>
+                      </pic:pic>
+                    </a:graphicData>
+                  </a:graphic>
+                </wp:inline>
+              </w:drawing>
+            </w:r>
+          </w:p>
+          <w:p/>
+        </w:tc>
+      </w:tr>
+      <w:tr>
+        <w:tc>
+          <w:tcPr>
+            <w:tcW w:w="4508" w:type="dxa"/>
+          </w:tcPr>
+          <w:p>
+            <w:r>
+              <w:rPr>
+                <w:noProof/>
+              </w:rPr>
+              <w:drawing>
+                <wp:inline distT="0" distB="0" distL="0" distR="0" wp14:anchorId="0370270C" wp14:editId="15532BC8">
+                  <wp:extent cx="2714625" cy="1628775"/>
+                  <wp:effectExtent l="0" t="0" r="0" b="0"/>
+                  <wp:docPr id="2107773643" name="Picture 2107773643"/>
+                  <wp:cNvGraphicFramePr>
+                    <a:graphicFrameLocks xmlns:a="http://schemas.openxmlformats.org/drawingml/2006/main" noChangeAspect="1"/>
+                  </wp:cNvGraphicFramePr>
+                  <a:graphic xmlns:a="http://schemas.openxmlformats.org/drawingml/2006/main">
+                    <a:graphicData uri="http://schemas.openxmlformats.org/drawingml/2006/picture">
+                      <pic:pic xmlns:pic="http://schemas.openxmlformats.org/drawingml/2006/picture">
+                        <pic:nvPicPr>
+                          <pic:cNvPr id="0" name=""/>
+                          <pic:cNvPicPr/>
+                        </pic:nvPicPr>
+                        <pic:blipFill>
+                          <a:blip r:embed="rId17">
+                            <a:extLst>
+                              <a:ext uri="{28A0092B-C50C-407E-A947-70E740481C1C}">
+                                <a14:useLocalDpi xmlns:a14="http://schemas.microsoft.com/office/drawing/2010/main" val="0"/>
+                              </a:ext>
+                            </a:extLst>
+                          </a:blip>
+                          <a:stretch>
+                            <a:fillRect/>
+                          </a:stretch>
+                        </pic:blipFill>
+                        <pic:spPr>
+                          <a:xfrm>
+                            <a:off x="0" y="0"/>
+                            <a:ext cx="2714625" cy="1628775"/>
+                          </a:xfrm>
+                          <a:prstGeom prst="rect">
+                            <a:avLst/>
+                          </a:prstGeom>
+                        </pic:spPr>
+                      </pic:pic>
+                    </a:graphicData>
+                  </a:graphic>
+                </wp:inline>
+              </w:drawing>
+            </w:r>
+          </w:p>
+          <w:p/>
+        </w:tc>
+        <w:tc>
+          <w:tcPr>
+            <w:tcW w:w="4508" w:type="dxa"/>
+          </w:tcPr>
+          <w:p>
+            <w:r>
+              <w:rPr>
+                <w:noProof/>
+              </w:rPr>
+              <w:drawing>
+                <wp:inline distT="0" distB="0" distL="0" distR="0" wp14:anchorId="7651752E" wp14:editId="3DA7D915">
+                  <wp:extent cx="2714625" cy="1628775"/>
+                  <wp:effectExtent l="0" t="0" r="0" b="0"/>
+                  <wp:docPr id="526793034" name="Picture 526793034"/>
+                  <wp:cNvGraphicFramePr>
+                    <a:graphicFrameLocks xmlns:a="http://schemas.openxmlformats.org/drawingml/2006/main" noChangeAspect="1"/>
+                  </wp:cNvGraphicFramePr>
+                  <a:graphic xmlns:a="http://schemas.openxmlformats.org/drawingml/2006/main">
+                    <a:graphicData uri="http://schemas.openxmlformats.org/drawingml/2006/picture">
+                      <pic:pic xmlns:pic="http://schemas.openxmlformats.org/drawingml/2006/picture">
+                        <pic:nvPicPr>
+                          <pic:cNvPr id="0" name=""/>
+                          <pic:cNvPicPr/>
+                        </pic:nvPicPr>
+                        <pic:blipFill>
+                          <a:blip r:embed="rId18">
+                            <a:extLst>
+                              <a:ext uri="{28A0092B-C50C-407E-A947-70E740481C1C}">
+                                <a14:useLocalDpi xmlns:a14="http://schemas.microsoft.com/office/drawing/2010/main" val="0"/>
+                              </a:ext>
+                            </a:extLst>
+                          </a:blip>
+                          <a:stretch>
+                            <a:fillRect/>
+                          </a:stretch>
+                        </pic:blipFill>
+                        <pic:spPr>
+                          <a:xfrm>
+                            <a:off x="0" y="0"/>
+                            <a:ext cx="2714625" cy="1628775"/>
+                          </a:xfrm>
+                          <a:prstGeom prst="rect">
+                            <a:avLst/>
+                          </a:prstGeom>
+                        </pic:spPr>
+                      </pic:pic>
+                    </a:graphicData>
+                  </a:graphic>
+                </wp:inline>
+              </w:drawing>
+            </w:r>
+          </w:p>
+          <w:p/>
+        </w:tc>
+      </w:tr>
+    </w:tbl>
+    <w:p>
+      <w:pPr>
+        <w:pStyle w:val="Heading1"/>
         <w:rPr>
           <w:rFonts w:asciiTheme="minorHAnsi" w:eastAsiaTheme="minorEastAsia" w:hAnsiTheme="minorHAnsi" w:cstheme="minorBidi"/>
           <w:b/>
@@ -1597,8 +2005,7 @@
           <w:sz w:val="24"/>
           <w:szCs w:val="24"/>
         </w:rPr>
-        <w:t>~</w:t>
-      </w:r>
+      </w:pPr>
       <w:r>
         <w:rPr>
           <w:rFonts w:asciiTheme="minorHAnsi" w:eastAsiaTheme="minorEastAsia" w:hAnsiTheme="minorHAnsi" w:cstheme="minorBidi"/>
@@ -1608,22 +2015,584 @@
           <w:sz w:val="24"/>
           <w:szCs w:val="24"/>
         </w:rPr>
-        <w:t>1 page)</w:t>
-      </w:r>
-    </w:p>
-    <w:p>
-      <w:pPr>
-        <w:rPr>
-          <w:sz w:val="24"/>
-          <w:szCs w:val="24"/>
-        </w:rPr>
-      </w:pPr>
-      <w:r>
-        <w:rPr>
-          <w:sz w:val="24"/>
-          <w:szCs w:val="24"/>
-        </w:rPr>
-        <w:t>//aa</w:t>
+        <w:t>Discussion</w:t>
+      </w:r>
+    </w:p>
+    <w:p>
+      <w:pPr>
+        <w:pStyle w:val="Heading1"/>
+        <w:rPr>
+          <w:rFonts w:asciiTheme="minorHAnsi" w:eastAsiaTheme="minorEastAsia" w:hAnsiTheme="minorHAnsi" w:cstheme="minorBidi"/>
+          <w:color w:val="auto"/>
+          <w:sz w:val="24"/>
+          <w:szCs w:val="24"/>
+        </w:rPr>
+      </w:pPr>
+      <w:r>
+        <w:rPr>
+          <w:rFonts w:asciiTheme="minorHAnsi" w:eastAsiaTheme="minorEastAsia" w:hAnsiTheme="minorHAnsi" w:cstheme="minorBidi"/>
+          <w:color w:val="auto"/>
+          <w:sz w:val="24"/>
+          <w:szCs w:val="24"/>
+        </w:rPr>
+        <w:t>In this instance</w:t>
+      </w:r>
+      <w:r>
+        <w:rPr>
+          <w:rFonts w:asciiTheme="minorHAnsi" w:eastAsiaTheme="minorEastAsia" w:hAnsiTheme="minorHAnsi" w:cstheme="minorBidi"/>
+          <w:color w:val="auto"/>
+          <w:sz w:val="24"/>
+          <w:szCs w:val="24"/>
+        </w:rPr>
+        <w:t xml:space="preserve">, </w:t>
+      </w:r>
+      <w:r>
+        <w:rPr>
+          <w:rFonts w:asciiTheme="minorHAnsi" w:eastAsiaTheme="minorEastAsia" w:hAnsiTheme="minorHAnsi" w:cstheme="minorBidi"/>
+          <w:color w:val="auto"/>
+          <w:sz w:val="24"/>
+          <w:szCs w:val="24"/>
+        </w:rPr>
+        <w:t xml:space="preserve">the behaviour of both algorithms is </w:t>
+      </w:r>
+      <w:r>
+        <w:rPr>
+          <w:rFonts w:asciiTheme="minorHAnsi" w:eastAsiaTheme="minorEastAsia" w:hAnsiTheme="minorHAnsi" w:cstheme="minorBidi"/>
+          <w:color w:val="auto"/>
+          <w:sz w:val="24"/>
+          <w:szCs w:val="24"/>
+        </w:rPr>
+        <w:t>like</w:t>
+      </w:r>
+      <w:r>
+        <w:rPr>
+          <w:rFonts w:asciiTheme="minorHAnsi" w:eastAsiaTheme="minorEastAsia" w:hAnsiTheme="minorHAnsi" w:cstheme="minorBidi"/>
+          <w:color w:val="auto"/>
+          <w:sz w:val="24"/>
+          <w:szCs w:val="24"/>
+        </w:rPr>
+        <w:t xml:space="preserve"> scenario 1. </w:t>
+      </w:r>
+      <w:r>
+        <w:rPr>
+          <w:rFonts w:asciiTheme="minorHAnsi" w:eastAsiaTheme="minorEastAsia" w:hAnsiTheme="minorHAnsi" w:cstheme="minorBidi"/>
+          <w:color w:val="auto"/>
+          <w:sz w:val="24"/>
+          <w:szCs w:val="24"/>
+        </w:rPr>
+        <w:t xml:space="preserve">KD-Tree </w:t>
+      </w:r>
+      <w:r>
+        <w:rPr>
+          <w:rFonts w:asciiTheme="minorHAnsi" w:eastAsiaTheme="minorEastAsia" w:hAnsiTheme="minorHAnsi" w:cstheme="minorBidi"/>
+          <w:color w:val="auto"/>
+          <w:sz w:val="24"/>
+          <w:szCs w:val="24"/>
+        </w:rPr>
+        <w:t xml:space="preserve">took more time </w:t>
+      </w:r>
+      <w:r>
+        <w:rPr>
+          <w:rFonts w:asciiTheme="minorHAnsi" w:eastAsiaTheme="minorEastAsia" w:hAnsiTheme="minorHAnsi" w:cstheme="minorBidi"/>
+          <w:color w:val="auto"/>
+          <w:sz w:val="24"/>
+          <w:szCs w:val="24"/>
+        </w:rPr>
+        <w:t xml:space="preserve">to locate Neighbours as the K value increases, whereas </w:t>
+      </w:r>
+      <w:r>
+        <w:rPr>
+          <w:rFonts w:asciiTheme="minorHAnsi" w:eastAsiaTheme="minorEastAsia" w:hAnsiTheme="minorHAnsi" w:cstheme="minorBidi"/>
+          <w:color w:val="auto"/>
+          <w:sz w:val="24"/>
+          <w:szCs w:val="24"/>
+        </w:rPr>
+        <w:t xml:space="preserve">Naïve </w:t>
+      </w:r>
+      <w:r>
+        <w:rPr>
+          <w:rFonts w:asciiTheme="minorHAnsi" w:eastAsiaTheme="minorEastAsia" w:hAnsiTheme="minorHAnsi" w:cstheme="minorBidi"/>
+          <w:color w:val="auto"/>
+          <w:sz w:val="24"/>
+          <w:szCs w:val="24"/>
+        </w:rPr>
+        <w:t>method increases in computational t</w:t>
+      </w:r>
+      <w:r>
+        <w:rPr>
+          <w:rFonts w:asciiTheme="minorHAnsi" w:eastAsiaTheme="minorEastAsia" w:hAnsiTheme="minorHAnsi" w:cstheme="minorBidi"/>
+          <w:color w:val="auto"/>
+          <w:sz w:val="24"/>
+          <w:szCs w:val="24"/>
+        </w:rPr>
+        <w:t xml:space="preserve">ime, decreases then reaches a rough constant. </w:t>
+      </w:r>
+    </w:p>
+    <w:p/>
+    <w:p>
+      <w:pPr>
+        <w:rPr>
+          <w:sz w:val="24"/>
+          <w:szCs w:val="24"/>
+        </w:rPr>
+      </w:pPr>
+      <w:r>
+        <w:rPr>
+          <w:sz w:val="24"/>
+          <w:szCs w:val="24"/>
+        </w:rPr>
+        <w:t xml:space="preserve">However, </w:t>
+      </w:r>
+      <w:r>
+        <w:rPr>
+          <w:sz w:val="24"/>
+          <w:szCs w:val="24"/>
+        </w:rPr>
+        <w:t xml:space="preserve">when we deleted points and then added new points, </w:t>
+      </w:r>
+      <w:r>
+        <w:rPr>
+          <w:sz w:val="24"/>
+          <w:szCs w:val="24"/>
+        </w:rPr>
+        <w:t xml:space="preserve">the KD Tree implementation was faster in all three scenarios. </w:t>
+      </w:r>
+      <w:r>
+        <w:rPr>
+          <w:sz w:val="24"/>
+          <w:szCs w:val="24"/>
+        </w:rPr>
+        <w:t xml:space="preserve">The following table shows the </w:t>
+      </w:r>
+      <w:r>
+        <w:rPr>
+          <w:sz w:val="24"/>
+          <w:szCs w:val="24"/>
+        </w:rPr>
+        <w:t xml:space="preserve">total </w:t>
+      </w:r>
+      <w:r>
+        <w:rPr>
+          <w:sz w:val="24"/>
+          <w:szCs w:val="24"/>
+        </w:rPr>
+        <w:t xml:space="preserve">time it took each algorithm to finish the 10 K nearest neighbour searches on each dataset. </w:t>
+      </w:r>
+    </w:p>
+    <w:tbl>
+      <w:tblPr>
+        <w:tblStyle w:val="TableGrid"/>
+        <w:tblW w:w="0" w:type="auto"/>
+        <w:tblLook w:val="04A0" w:firstRow="1" w:lastRow="0" w:firstColumn="1" w:lastColumn="0" w:noHBand="0" w:noVBand="1"/>
+      </w:tblPr>
+      <w:tblGrid>
+        <w:gridCol w:w="1696"/>
+        <w:gridCol w:w="3969"/>
+        <w:gridCol w:w="3351"/>
+      </w:tblGrid>
+      <w:tr>
+        <w:tc>
+          <w:tcPr>
+            <w:tcW w:w="1696" w:type="dxa"/>
+          </w:tcPr>
+          <w:p>
+            <w:pPr>
+              <w:rPr>
+                <w:sz w:val="24"/>
+                <w:szCs w:val="24"/>
+              </w:rPr>
+            </w:pPr>
+            <w:r>
+              <w:rPr>
+                <w:sz w:val="24"/>
+                <w:szCs w:val="24"/>
+              </w:rPr>
+              <w:t>Dataset Size</w:t>
+            </w:r>
+          </w:p>
+        </w:tc>
+        <w:tc>
+          <w:tcPr>
+            <w:tcW w:w="3969" w:type="dxa"/>
+          </w:tcPr>
+          <w:p>
+            <w:pPr>
+              <w:rPr>
+                <w:sz w:val="24"/>
+                <w:szCs w:val="24"/>
+              </w:rPr>
+            </w:pPr>
+            <w:r>
+              <w:rPr>
+                <w:sz w:val="24"/>
+                <w:szCs w:val="24"/>
+              </w:rPr>
+              <w:t xml:space="preserve">KD Tree – Total Time </w:t>
+            </w:r>
+            <w:r>
+              <w:rPr>
+                <w:sz w:val="24"/>
+                <w:szCs w:val="24"/>
+              </w:rPr>
+              <w:t>(seconds)</w:t>
+            </w:r>
+          </w:p>
+        </w:tc>
+        <w:tc>
+          <w:tcPr>
+            <w:tcW w:w="3351" w:type="dxa"/>
+          </w:tcPr>
+          <w:p>
+            <w:pPr>
+              <w:rPr>
+                <w:sz w:val="24"/>
+                <w:szCs w:val="24"/>
+              </w:rPr>
+            </w:pPr>
+            <w:r>
+              <w:rPr>
+                <w:sz w:val="24"/>
+                <w:szCs w:val="24"/>
+              </w:rPr>
+              <w:t xml:space="preserve">Naive – Total Time </w:t>
+            </w:r>
+            <w:r>
+              <w:rPr>
+                <w:sz w:val="24"/>
+                <w:szCs w:val="24"/>
+              </w:rPr>
+              <w:t>(seconds)</w:t>
+            </w:r>
+          </w:p>
+        </w:tc>
+      </w:tr>
+      <w:tr>
+        <w:tc>
+          <w:tcPr>
+            <w:tcW w:w="1696" w:type="dxa"/>
+          </w:tcPr>
+          <w:p>
+            <w:pPr>
+              <w:rPr>
+                <w:sz w:val="24"/>
+                <w:szCs w:val="24"/>
+              </w:rPr>
+            </w:pPr>
+            <w:r>
+              <w:rPr>
+                <w:sz w:val="24"/>
+                <w:szCs w:val="24"/>
+              </w:rPr>
+              <w:t>5000</w:t>
+            </w:r>
+          </w:p>
+        </w:tc>
+        <w:tc>
+          <w:tcPr>
+            <w:tcW w:w="3969" w:type="dxa"/>
+          </w:tcPr>
+          <w:p>
+            <w:pPr>
+              <w:rPr>
+                <w:sz w:val="24"/>
+                <w:szCs w:val="24"/>
+              </w:rPr>
+            </w:pPr>
+            <w:r>
+              <w:rPr>
+                <w:sz w:val="24"/>
+                <w:szCs w:val="24"/>
+              </w:rPr>
+              <w:t>0.6745813</w:t>
+            </w:r>
+          </w:p>
+        </w:tc>
+        <w:tc>
+          <w:tcPr>
+            <w:tcW w:w="3351" w:type="dxa"/>
+          </w:tcPr>
+          <w:p>
+            <w:pPr>
+              <w:rPr>
+                <w:sz w:val="24"/>
+                <w:szCs w:val="24"/>
+              </w:rPr>
+            </w:pPr>
+            <w:r>
+              <w:rPr>
+                <w:sz w:val="24"/>
+                <w:szCs w:val="24"/>
+              </w:rPr>
+              <w:t>0.2477237</w:t>
+            </w:r>
+          </w:p>
+        </w:tc>
+      </w:tr>
+      <w:tr>
+        <w:tc>
+          <w:tcPr>
+            <w:tcW w:w="1696" w:type="dxa"/>
+          </w:tcPr>
+          <w:p>
+            <w:pPr>
+              <w:rPr>
+                <w:sz w:val="24"/>
+                <w:szCs w:val="24"/>
+              </w:rPr>
+            </w:pPr>
+            <w:r>
+              <w:rPr>
+                <w:sz w:val="24"/>
+                <w:szCs w:val="24"/>
+              </w:rPr>
+              <w:t>10000</w:t>
+            </w:r>
+          </w:p>
+        </w:tc>
+        <w:tc>
+          <w:tcPr>
+            <w:tcW w:w="3969" w:type="dxa"/>
+          </w:tcPr>
+          <w:p>
+            <w:pPr>
+              <w:rPr>
+                <w:sz w:val="24"/>
+                <w:szCs w:val="24"/>
+              </w:rPr>
+            </w:pPr>
+            <w:r>
+              <w:rPr>
+                <w:sz w:val="24"/>
+                <w:szCs w:val="24"/>
+              </w:rPr>
+              <w:t>1.3854775</w:t>
+            </w:r>
+          </w:p>
+        </w:tc>
+        <w:tc>
+          <w:tcPr>
+            <w:tcW w:w="3351" w:type="dxa"/>
+          </w:tcPr>
+          <w:p>
+            <w:pPr>
+              <w:rPr>
+                <w:sz w:val="24"/>
+                <w:szCs w:val="24"/>
+              </w:rPr>
+            </w:pPr>
+            <w:r>
+              <w:rPr>
+                <w:sz w:val="24"/>
+                <w:szCs w:val="24"/>
+              </w:rPr>
+              <w:t>1.919771</w:t>
+            </w:r>
+          </w:p>
+        </w:tc>
+      </w:tr>
+      <w:tr>
+        <w:tc>
+          <w:tcPr>
+            <w:tcW w:w="1696" w:type="dxa"/>
+          </w:tcPr>
+          <w:p>
+            <w:pPr>
+              <w:rPr>
+                <w:sz w:val="24"/>
+                <w:szCs w:val="24"/>
+              </w:rPr>
+            </w:pPr>
+            <w:r>
+              <w:rPr>
+                <w:sz w:val="24"/>
+                <w:szCs w:val="24"/>
+              </w:rPr>
+              <w:t>50000</w:t>
+            </w:r>
+          </w:p>
+        </w:tc>
+        <w:tc>
+          <w:tcPr>
+            <w:tcW w:w="3969" w:type="dxa"/>
+          </w:tcPr>
+          <w:p>
+            <w:pPr>
+              <w:rPr>
+                <w:sz w:val="24"/>
+                <w:szCs w:val="24"/>
+              </w:rPr>
+            </w:pPr>
+            <w:r>
+              <w:rPr>
+                <w:sz w:val="24"/>
+                <w:szCs w:val="24"/>
+              </w:rPr>
+              <w:t>6.0597915</w:t>
+            </w:r>
+          </w:p>
+        </w:tc>
+        <w:tc>
+          <w:tcPr>
+            <w:tcW w:w="3351" w:type="dxa"/>
+          </w:tcPr>
+          <w:p>
+            <w:pPr>
+              <w:rPr>
+                <w:sz w:val="24"/>
+                <w:szCs w:val="24"/>
+              </w:rPr>
+            </w:pPr>
+            <w:r>
+              <w:rPr>
+                <w:sz w:val="24"/>
+                <w:szCs w:val="24"/>
+              </w:rPr>
+              <w:t>42.8504995</w:t>
+            </w:r>
+          </w:p>
+        </w:tc>
+      </w:tr>
+    </w:tbl>
+    <w:p>
+      <w:pPr>
+        <w:rPr>
+          <w:sz w:val="24"/>
+          <w:szCs w:val="24"/>
+        </w:rPr>
+      </w:pPr>
+      <w:r>
+        <w:rPr>
+          <w:sz w:val="24"/>
+          <w:szCs w:val="24"/>
+        </w:rPr>
+        <w:t xml:space="preserve">As we can see, </w:t>
+      </w:r>
+      <w:r>
+        <w:rPr>
+          <w:sz w:val="24"/>
+          <w:szCs w:val="24"/>
+        </w:rPr>
+        <w:t xml:space="preserve">in a dynamic points list, </w:t>
+      </w:r>
+      <w:r>
+        <w:rPr>
+          <w:sz w:val="24"/>
+          <w:szCs w:val="24"/>
+        </w:rPr>
+        <w:t xml:space="preserve">the KD tree was able to </w:t>
+      </w:r>
+      <w:r>
+        <w:rPr>
+          <w:sz w:val="24"/>
+          <w:szCs w:val="24"/>
+        </w:rPr>
+        <w:t xml:space="preserve">beat the Naïve </w:t>
+      </w:r>
+      <w:r>
+        <w:rPr>
+          <w:sz w:val="24"/>
+          <w:szCs w:val="24"/>
+        </w:rPr>
+        <w:t>when the</w:t>
+      </w:r>
+      <w:r>
+        <w:rPr>
+          <w:sz w:val="24"/>
+          <w:szCs w:val="24"/>
+        </w:rPr>
+        <w:t xml:space="preserve">re are more than 5000 points. </w:t>
+      </w:r>
+      <w:r>
+        <w:rPr>
+          <w:sz w:val="24"/>
+          <w:szCs w:val="24"/>
+        </w:rPr>
+        <w:t xml:space="preserve">Below that, the Naïve implementation was faster. </w:t>
+      </w:r>
+      <w:r>
+        <w:rPr>
+          <w:sz w:val="24"/>
+          <w:szCs w:val="24"/>
+        </w:rPr>
+        <w:t xml:space="preserve">This is likely because sorting an array list, even by brute force, is quicker to compute, rather than traversing a tree. </w:t>
+      </w:r>
+    </w:p>
+    <w:p>
+      <w:pPr>
+        <w:rPr>
+          <w:sz w:val="24"/>
+          <w:szCs w:val="24"/>
+        </w:rPr>
+      </w:pPr>
+      <w:r>
+        <w:rPr>
+          <w:sz w:val="24"/>
+          <w:szCs w:val="24"/>
+        </w:rPr>
+        <w:t xml:space="preserve">However, once there </w:t>
+      </w:r>
+      <w:r>
+        <w:rPr>
+          <w:sz w:val="24"/>
+          <w:szCs w:val="24"/>
+        </w:rPr>
+        <w:t>are</w:t>
+      </w:r>
+      <w:r>
+        <w:rPr>
+          <w:sz w:val="24"/>
+          <w:szCs w:val="24"/>
+        </w:rPr>
+        <w:t xml:space="preserve"> </w:t>
+      </w:r>
+      <w:r>
+        <w:rPr>
+          <w:sz w:val="24"/>
+          <w:szCs w:val="24"/>
+        </w:rPr>
+        <w:t>many</w:t>
+      </w:r>
+      <w:r>
+        <w:rPr>
+          <w:sz w:val="24"/>
+          <w:szCs w:val="24"/>
+        </w:rPr>
+        <w:t xml:space="preserve"> data points, the KD Tree becomes significantly faster</w:t>
+      </w:r>
+      <w:r>
+        <w:rPr>
+          <w:sz w:val="24"/>
+          <w:szCs w:val="24"/>
+        </w:rPr>
+        <w:t xml:space="preserve"> – around 800% </w:t>
+      </w:r>
+      <w:r>
+        <w:rPr>
+          <w:sz w:val="24"/>
+          <w:szCs w:val="24"/>
+        </w:rPr>
+        <w:t xml:space="preserve">faster </w:t>
+      </w:r>
+      <w:r>
+        <w:rPr>
+          <w:sz w:val="24"/>
+          <w:szCs w:val="24"/>
+        </w:rPr>
+        <w:t xml:space="preserve">in the </w:t>
+      </w:r>
+      <w:r>
+        <w:rPr>
+          <w:sz w:val="24"/>
+          <w:szCs w:val="24"/>
+        </w:rPr>
+        <w:t>50000-point</w:t>
+      </w:r>
+      <w:r>
+        <w:rPr>
+          <w:sz w:val="24"/>
+          <w:szCs w:val="24"/>
+        </w:rPr>
+        <w:t xml:space="preserve"> dataset. </w:t>
       </w:r>
     </w:p>
     <w:p>
@@ -1638,7 +2607,10 @@
           <w:szCs w:val="28"/>
         </w:rPr>
       </w:pPr>
-      <w:r>
+    </w:p>
+    <w:p>
+      <w:pPr>
+        <w:pStyle w:val="Heading1"/>
         <w:rPr>
           <w:rFonts w:asciiTheme="minorHAnsi" w:eastAsiaTheme="minorEastAsia" w:hAnsiTheme="minorHAnsi" w:cstheme="minorBidi"/>
           <w:b/>
@@ -1647,8 +2619,7 @@
           <w:sz w:val="28"/>
           <w:szCs w:val="28"/>
         </w:rPr>
-        <w:t>Recommendation</w:t>
-      </w:r>
+      </w:pPr>
       <w:r>
         <w:rPr>
           <w:rFonts w:asciiTheme="minorHAnsi" w:eastAsiaTheme="minorEastAsia" w:hAnsiTheme="minorHAnsi" w:cstheme="minorBidi"/>
@@ -1658,7 +2629,7 @@
           <w:sz w:val="28"/>
           <w:szCs w:val="28"/>
         </w:rPr>
-        <w:t xml:space="preserve"> (and conclusion, </w:t>
+        <w:t>Recommendation</w:t>
       </w:r>
       <w:r>
         <w:rPr>
@@ -1669,7 +2640,7 @@
           <w:sz w:val="28"/>
           <w:szCs w:val="28"/>
         </w:rPr>
-        <w:t>~</w:t>
+        <w:t xml:space="preserve"> </w:t>
       </w:r>
       <w:r>
         <w:rPr>
@@ -1680,42 +2651,731 @@
           <w:sz w:val="28"/>
           <w:szCs w:val="28"/>
         </w:rPr>
-        <w:t>0.5 page)</w:t>
-      </w:r>
-    </w:p>
-    <w:p>
-      <w:pPr>
-        <w:rPr>
-          <w:rFonts w:ascii="Calibri" w:eastAsia="Calibri" w:hAnsi="Calibri" w:cs="Calibri"/>
-          <w:color w:val="00000A"/>
-          <w:sz w:val="24"/>
-          <w:szCs w:val="24"/>
-        </w:rPr>
-      </w:pPr>
-      <w:r>
-        <w:rPr>
-          <w:rFonts w:ascii="Calibri" w:eastAsia="Calibri" w:hAnsi="Calibri" w:cs="Calibri"/>
-          <w:color w:val="00000A"/>
-          <w:sz w:val="24"/>
-          <w:szCs w:val="24"/>
-        </w:rPr>
-        <w:t xml:space="preserve">For different scenarios, which data structures do you recommend to use? </w:t>
-      </w:r>
-    </w:p>
-    <w:p>
-      <w:pPr>
-        <w:rPr>
-          <w:sz w:val="24"/>
-          <w:szCs w:val="24"/>
-        </w:rPr>
-      </w:pPr>
-      <w:r>
-        <w:rPr>
-          <w:sz w:val="24"/>
-          <w:szCs w:val="24"/>
-        </w:rPr>
-        <w:t>//aa</w:t>
-      </w:r>
+        <w:t>and Conclusion</w:t>
+      </w:r>
+    </w:p>
+    <w:p>
+      <w:pPr>
+        <w:rPr>
+          <w:rFonts w:ascii="Calibri" w:eastAsia="Calibri" w:hAnsi="Calibri" w:cs="Calibri"/>
+          <w:b/>
+          <w:color w:val="00000A"/>
+          <w:sz w:val="24"/>
+          <w:szCs w:val="24"/>
+        </w:rPr>
+      </w:pPr>
+      <w:r>
+        <w:rPr>
+          <w:rFonts w:ascii="Calibri" w:eastAsia="Calibri" w:hAnsi="Calibri" w:cs="Calibri"/>
+          <w:b/>
+          <w:color w:val="00000A"/>
+          <w:sz w:val="24"/>
+          <w:szCs w:val="24"/>
+        </w:rPr>
+        <w:t>Scenario 1</w:t>
+      </w:r>
+    </w:p>
+    <w:p>
+      <w:pPr>
+        <w:rPr>
+          <w:rFonts w:ascii="Calibri" w:eastAsia="Calibri" w:hAnsi="Calibri" w:cs="Calibri"/>
+          <w:color w:val="00000A"/>
+          <w:sz w:val="24"/>
+          <w:szCs w:val="24"/>
+        </w:rPr>
+      </w:pPr>
+      <w:r>
+        <w:rPr>
+          <w:rFonts w:ascii="Calibri" w:eastAsia="Calibri" w:hAnsi="Calibri" w:cs="Calibri"/>
+          <w:color w:val="00000A"/>
+          <w:sz w:val="24"/>
+          <w:szCs w:val="24"/>
+        </w:rPr>
+        <w:t xml:space="preserve">For scenario 1, </w:t>
+      </w:r>
+      <w:r>
+        <w:rPr>
+          <w:rFonts w:ascii="Calibri" w:eastAsia="Calibri" w:hAnsi="Calibri" w:cs="Calibri"/>
+          <w:color w:val="00000A"/>
+          <w:sz w:val="24"/>
+          <w:szCs w:val="24"/>
+        </w:rPr>
+        <w:t xml:space="preserve">if you </w:t>
+      </w:r>
+      <w:r>
+        <w:rPr>
+          <w:rFonts w:ascii="Calibri" w:eastAsia="Calibri" w:hAnsi="Calibri" w:cs="Calibri"/>
+          <w:color w:val="00000A"/>
+          <w:sz w:val="24"/>
+          <w:szCs w:val="24"/>
+        </w:rPr>
+        <w:t xml:space="preserve">have a </w:t>
+      </w:r>
+      <w:r>
+        <w:rPr>
+          <w:rFonts w:ascii="Calibri" w:eastAsia="Calibri" w:hAnsi="Calibri" w:cs="Calibri"/>
+          <w:color w:val="00000A"/>
+          <w:sz w:val="24"/>
+          <w:szCs w:val="24"/>
+        </w:rPr>
+        <w:t xml:space="preserve">smaller sample </w:t>
+      </w:r>
+      <w:r>
+        <w:rPr>
+          <w:rFonts w:ascii="Calibri" w:eastAsia="Calibri" w:hAnsi="Calibri" w:cs="Calibri"/>
+          <w:color w:val="00000A"/>
+          <w:sz w:val="24"/>
+          <w:szCs w:val="24"/>
+        </w:rPr>
+        <w:t xml:space="preserve">size </w:t>
+      </w:r>
+      <w:r>
+        <w:rPr>
+          <w:rFonts w:ascii="Calibri" w:eastAsia="Calibri" w:hAnsi="Calibri" w:cs="Calibri"/>
+          <w:color w:val="00000A"/>
+          <w:sz w:val="24"/>
+          <w:szCs w:val="24"/>
+        </w:rPr>
+        <w:t>like we</w:t>
+      </w:r>
+      <w:r>
+        <w:rPr>
+          <w:rFonts w:ascii="Calibri" w:eastAsia="Calibri" w:hAnsi="Calibri" w:cs="Calibri"/>
+          <w:color w:val="00000A"/>
+          <w:sz w:val="24"/>
+          <w:szCs w:val="24"/>
+        </w:rPr>
+        <w:t xml:space="preserve"> did in </w:t>
+      </w:r>
+      <w:r>
+        <w:rPr>
+          <w:rFonts w:ascii="Calibri" w:eastAsia="Calibri" w:hAnsi="Calibri" w:cs="Calibri"/>
+          <w:color w:val="00000A"/>
+          <w:sz w:val="24"/>
+          <w:szCs w:val="24"/>
+        </w:rPr>
+        <w:t xml:space="preserve">Dataset 1 </w:t>
+      </w:r>
+      <w:r>
+        <w:rPr>
+          <w:rFonts w:ascii="Calibri" w:eastAsia="Calibri" w:hAnsi="Calibri" w:cs="Calibri"/>
+          <w:color w:val="00000A"/>
+          <w:sz w:val="24"/>
+          <w:szCs w:val="24"/>
+        </w:rPr>
+        <w:t>(</w:t>
+      </w:r>
+      <w:r>
+        <w:rPr>
+          <w:rFonts w:ascii="Calibri" w:eastAsia="Calibri" w:hAnsi="Calibri" w:cs="Calibri"/>
+          <w:color w:val="00000A"/>
+          <w:sz w:val="24"/>
+          <w:szCs w:val="24"/>
+        </w:rPr>
+        <w:t>5000-point</w:t>
+      </w:r>
+      <w:r>
+        <w:rPr>
+          <w:rFonts w:ascii="Calibri" w:eastAsia="Calibri" w:hAnsi="Calibri" w:cs="Calibri"/>
+          <w:color w:val="00000A"/>
+          <w:sz w:val="24"/>
+          <w:szCs w:val="24"/>
+        </w:rPr>
+        <w:t xml:space="preserve"> sample</w:t>
+      </w:r>
+      <w:r>
+        <w:rPr>
+          <w:rFonts w:ascii="Calibri" w:eastAsia="Calibri" w:hAnsi="Calibri" w:cs="Calibri"/>
+          <w:color w:val="00000A"/>
+          <w:sz w:val="24"/>
+          <w:szCs w:val="24"/>
+        </w:rPr>
+        <w:t xml:space="preserve"> - or less</w:t>
+      </w:r>
+      <w:r>
+        <w:rPr>
+          <w:rFonts w:ascii="Calibri" w:eastAsia="Calibri" w:hAnsi="Calibri" w:cs="Calibri"/>
+          <w:color w:val="00000A"/>
+          <w:sz w:val="24"/>
+          <w:szCs w:val="24"/>
+        </w:rPr>
+        <w:t>),</w:t>
+      </w:r>
+      <w:r>
+        <w:rPr>
+          <w:rFonts w:ascii="Calibri" w:eastAsia="Calibri" w:hAnsi="Calibri" w:cs="Calibri"/>
+          <w:color w:val="00000A"/>
+          <w:sz w:val="24"/>
+          <w:szCs w:val="24"/>
+        </w:rPr>
+        <w:t xml:space="preserve"> then we would recommend the Naïve implementation</w:t>
+      </w:r>
+      <w:r>
+        <w:rPr>
+          <w:rFonts w:ascii="Calibri" w:eastAsia="Calibri" w:hAnsi="Calibri" w:cs="Calibri"/>
+          <w:color w:val="00000A"/>
+          <w:sz w:val="24"/>
+          <w:szCs w:val="24"/>
+        </w:rPr>
+        <w:t xml:space="preserve">, based on </w:t>
+      </w:r>
+      <w:r>
+        <w:rPr>
+          <w:rFonts w:ascii="Calibri" w:eastAsia="Calibri" w:hAnsi="Calibri" w:cs="Calibri"/>
+          <w:color w:val="00000A"/>
+          <w:sz w:val="24"/>
+          <w:szCs w:val="24"/>
+        </w:rPr>
+        <w:t>our results</w:t>
+      </w:r>
+      <w:r>
+        <w:rPr>
+          <w:rFonts w:ascii="Calibri" w:eastAsia="Calibri" w:hAnsi="Calibri" w:cs="Calibri"/>
+          <w:color w:val="00000A"/>
+          <w:sz w:val="24"/>
+          <w:szCs w:val="24"/>
+        </w:rPr>
+        <w:t>.</w:t>
+      </w:r>
+      <w:r>
+        <w:rPr>
+          <w:rFonts w:ascii="Calibri" w:eastAsia="Calibri" w:hAnsi="Calibri" w:cs="Calibri"/>
+          <w:color w:val="00000A"/>
+          <w:sz w:val="24"/>
+          <w:szCs w:val="24"/>
+        </w:rPr>
+        <w:t xml:space="preserve"> </w:t>
+      </w:r>
+      <w:r>
+        <w:rPr>
+          <w:rFonts w:ascii="Calibri" w:eastAsia="Calibri" w:hAnsi="Calibri" w:cs="Calibri"/>
+          <w:color w:val="00000A"/>
+          <w:sz w:val="24"/>
+          <w:szCs w:val="24"/>
+        </w:rPr>
+        <w:t xml:space="preserve">Dataset 1 contradicted our </w:t>
+      </w:r>
+      <w:r>
+        <w:rPr>
+          <w:rFonts w:ascii="Calibri" w:eastAsia="Calibri" w:hAnsi="Calibri" w:cs="Calibri"/>
+          <w:color w:val="00000A"/>
+          <w:sz w:val="24"/>
+          <w:szCs w:val="24"/>
+        </w:rPr>
+        <w:t xml:space="preserve">hypothesis. </w:t>
+      </w:r>
+      <w:r>
+        <w:rPr>
+          <w:rFonts w:ascii="Calibri" w:eastAsia="Calibri" w:hAnsi="Calibri" w:cs="Calibri"/>
+          <w:color w:val="00000A"/>
+          <w:sz w:val="24"/>
+          <w:szCs w:val="24"/>
+        </w:rPr>
+        <w:t xml:space="preserve">However, </w:t>
+      </w:r>
+      <w:r>
+        <w:rPr>
+          <w:rFonts w:ascii="Calibri" w:eastAsia="Calibri" w:hAnsi="Calibri" w:cs="Calibri"/>
+          <w:color w:val="00000A"/>
+          <w:sz w:val="24"/>
+          <w:szCs w:val="24"/>
+        </w:rPr>
+        <w:t xml:space="preserve">for larger sample </w:t>
+      </w:r>
+      <w:r>
+        <w:rPr>
+          <w:rFonts w:ascii="Calibri" w:eastAsia="Calibri" w:hAnsi="Calibri" w:cs="Calibri"/>
+          <w:color w:val="00000A"/>
+          <w:sz w:val="24"/>
+          <w:szCs w:val="24"/>
+        </w:rPr>
+        <w:t>sizes such as Dataset 2 (10</w:t>
+      </w:r>
+      <w:r>
+        <w:rPr>
+          <w:rFonts w:ascii="Calibri" w:eastAsia="Calibri" w:hAnsi="Calibri" w:cs="Calibri"/>
+          <w:color w:val="00000A"/>
+          <w:sz w:val="24"/>
+          <w:szCs w:val="24"/>
+        </w:rPr>
+        <w:t>,000 points</w:t>
+      </w:r>
+      <w:r>
+        <w:rPr>
+          <w:rFonts w:ascii="Calibri" w:eastAsia="Calibri" w:hAnsi="Calibri" w:cs="Calibri"/>
+          <w:color w:val="00000A"/>
+          <w:sz w:val="24"/>
+          <w:szCs w:val="24"/>
+        </w:rPr>
+        <w:t>)</w:t>
+      </w:r>
+      <w:r>
+        <w:rPr>
+          <w:rFonts w:ascii="Calibri" w:eastAsia="Calibri" w:hAnsi="Calibri" w:cs="Calibri"/>
+          <w:color w:val="00000A"/>
+          <w:sz w:val="24"/>
+          <w:szCs w:val="24"/>
+        </w:rPr>
+        <w:t xml:space="preserve"> </w:t>
+      </w:r>
+      <w:r>
+        <w:rPr>
+          <w:rFonts w:ascii="Calibri" w:eastAsia="Calibri" w:hAnsi="Calibri" w:cs="Calibri"/>
+          <w:color w:val="00000A"/>
+          <w:sz w:val="24"/>
+          <w:szCs w:val="24"/>
+        </w:rPr>
+        <w:t xml:space="preserve">and </w:t>
+      </w:r>
+      <w:r>
+        <w:rPr>
+          <w:rFonts w:ascii="Calibri" w:eastAsia="Calibri" w:hAnsi="Calibri" w:cs="Calibri"/>
+          <w:color w:val="00000A"/>
+          <w:sz w:val="24"/>
+          <w:szCs w:val="24"/>
+        </w:rPr>
+        <w:t xml:space="preserve">Dataset 3 (50,000) points, </w:t>
+      </w:r>
+      <w:r>
+        <w:rPr>
+          <w:rFonts w:ascii="Calibri" w:eastAsia="Calibri" w:hAnsi="Calibri" w:cs="Calibri"/>
+          <w:color w:val="00000A"/>
+          <w:sz w:val="24"/>
+          <w:szCs w:val="24"/>
+        </w:rPr>
+        <w:t xml:space="preserve">we would recommend </w:t>
+      </w:r>
+      <w:r>
+        <w:rPr>
+          <w:rFonts w:ascii="Calibri" w:eastAsia="Calibri" w:hAnsi="Calibri" w:cs="Calibri"/>
+          <w:color w:val="00000A"/>
+          <w:sz w:val="24"/>
+          <w:szCs w:val="24"/>
+        </w:rPr>
+        <w:t xml:space="preserve">the KD </w:t>
+      </w:r>
+      <w:r>
+        <w:rPr>
+          <w:rFonts w:ascii="Calibri" w:eastAsia="Calibri" w:hAnsi="Calibri" w:cs="Calibri"/>
+          <w:color w:val="00000A"/>
+          <w:sz w:val="24"/>
+          <w:szCs w:val="24"/>
+        </w:rPr>
+        <w:t>Tree</w:t>
+      </w:r>
+      <w:r>
+        <w:rPr>
+          <w:rFonts w:ascii="Calibri" w:eastAsia="Calibri" w:hAnsi="Calibri" w:cs="Calibri"/>
+          <w:color w:val="00000A"/>
+          <w:sz w:val="24"/>
+          <w:szCs w:val="24"/>
+        </w:rPr>
+        <w:t xml:space="preserve">. </w:t>
+      </w:r>
+      <w:r>
+        <w:rPr>
+          <w:rFonts w:ascii="Calibri" w:eastAsia="Calibri" w:hAnsi="Calibri" w:cs="Calibri"/>
+          <w:color w:val="00000A"/>
+          <w:sz w:val="24"/>
+          <w:szCs w:val="24"/>
+        </w:rPr>
+        <w:t>It is important to note that in most real</w:t>
+      </w:r>
+      <w:r>
+        <w:rPr>
+          <w:rFonts w:ascii="Calibri" w:eastAsia="Calibri" w:hAnsi="Calibri" w:cs="Calibri"/>
+          <w:color w:val="00000A"/>
+          <w:sz w:val="24"/>
+          <w:szCs w:val="24"/>
+        </w:rPr>
+        <w:t>-</w:t>
+      </w:r>
+      <w:r>
+        <w:rPr>
+          <w:rFonts w:ascii="Calibri" w:eastAsia="Calibri" w:hAnsi="Calibri" w:cs="Calibri"/>
+          <w:color w:val="00000A"/>
+          <w:sz w:val="24"/>
+          <w:szCs w:val="24"/>
+        </w:rPr>
+        <w:t xml:space="preserve">world </w:t>
+      </w:r>
+      <w:r>
+        <w:rPr>
+          <w:rFonts w:ascii="Calibri" w:eastAsia="Calibri" w:hAnsi="Calibri" w:cs="Calibri"/>
+          <w:color w:val="00000A"/>
+          <w:sz w:val="24"/>
+          <w:szCs w:val="24"/>
+        </w:rPr>
+        <w:t xml:space="preserve">applications which usually contains a lot </w:t>
+      </w:r>
+      <w:r>
+        <w:rPr>
+          <w:rFonts w:ascii="Calibri" w:eastAsia="Calibri" w:hAnsi="Calibri" w:cs="Calibri"/>
+          <w:color w:val="00000A"/>
+          <w:sz w:val="24"/>
+          <w:szCs w:val="24"/>
+        </w:rPr>
+        <w:t>of data like in Google Maps</w:t>
+      </w:r>
+      <w:r>
+        <w:rPr>
+          <w:rFonts w:ascii="Calibri" w:eastAsia="Calibri" w:hAnsi="Calibri" w:cs="Calibri"/>
+          <w:color w:val="00000A"/>
+          <w:sz w:val="24"/>
+          <w:szCs w:val="24"/>
+        </w:rPr>
+        <w:t xml:space="preserve"> and would also need to scale with </w:t>
+      </w:r>
+      <w:r>
+        <w:rPr>
+          <w:rFonts w:ascii="Calibri" w:eastAsia="Calibri" w:hAnsi="Calibri" w:cs="Calibri"/>
+          <w:color w:val="00000A"/>
+          <w:sz w:val="24"/>
+          <w:szCs w:val="24"/>
+        </w:rPr>
+        <w:t xml:space="preserve">more inputted data, then the </w:t>
+      </w:r>
+      <w:r>
+        <w:rPr>
+          <w:rFonts w:ascii="Calibri" w:eastAsia="Calibri" w:hAnsi="Calibri" w:cs="Calibri"/>
+          <w:color w:val="00000A"/>
+          <w:sz w:val="24"/>
+          <w:szCs w:val="24"/>
+        </w:rPr>
+        <w:t>KD Tree implementation is the way to go</w:t>
+      </w:r>
+      <w:r>
+        <w:rPr>
+          <w:rFonts w:ascii="Calibri" w:eastAsia="Calibri" w:hAnsi="Calibri" w:cs="Calibri"/>
+          <w:color w:val="00000A"/>
+          <w:sz w:val="24"/>
+          <w:szCs w:val="24"/>
+        </w:rPr>
+        <w:t xml:space="preserve"> for this scenario,</w:t>
+      </w:r>
+    </w:p>
+    <w:p>
+      <w:pPr>
+        <w:rPr>
+          <w:rFonts w:ascii="Calibri" w:eastAsia="Calibri" w:hAnsi="Calibri" w:cs="Calibri"/>
+          <w:b/>
+          <w:color w:val="00000A"/>
+          <w:sz w:val="24"/>
+          <w:szCs w:val="24"/>
+        </w:rPr>
+      </w:pPr>
+      <w:r>
+        <w:rPr>
+          <w:rFonts w:ascii="Calibri" w:eastAsia="Calibri" w:hAnsi="Calibri" w:cs="Calibri"/>
+          <w:b/>
+          <w:color w:val="00000A"/>
+          <w:sz w:val="24"/>
+          <w:szCs w:val="24"/>
+        </w:rPr>
+        <w:t xml:space="preserve">Scenario </w:t>
+      </w:r>
+      <w:r>
+        <w:rPr>
+          <w:rFonts w:ascii="Calibri" w:eastAsia="Calibri" w:hAnsi="Calibri" w:cs="Calibri"/>
+          <w:b/>
+          <w:bCs/>
+          <w:color w:val="00000A"/>
+          <w:sz w:val="24"/>
+          <w:szCs w:val="24"/>
+        </w:rPr>
+        <w:t>2</w:t>
+      </w:r>
+      <w:r>
+        <w:rPr>
+          <w:rFonts w:ascii="Calibri" w:eastAsia="Calibri" w:hAnsi="Calibri" w:cs="Calibri"/>
+          <w:b/>
+          <w:color w:val="00000A"/>
+          <w:sz w:val="24"/>
+          <w:szCs w:val="24"/>
+        </w:rPr>
+        <w:t xml:space="preserve"> </w:t>
+      </w:r>
+    </w:p>
+    <w:p>
+      <w:pPr>
+        <w:rPr>
+          <w:sz w:val="24"/>
+          <w:szCs w:val="24"/>
+        </w:rPr>
+      </w:pPr>
+      <w:r>
+        <w:rPr>
+          <w:rFonts w:ascii="Calibri" w:eastAsia="Calibri" w:hAnsi="Calibri" w:cs="Calibri"/>
+          <w:color w:val="00000A"/>
+          <w:sz w:val="24"/>
+          <w:szCs w:val="24"/>
+        </w:rPr>
+        <w:t xml:space="preserve">Contrastingly, scenario 2 </w:t>
+      </w:r>
+      <w:r>
+        <w:rPr>
+          <w:rFonts w:ascii="Calibri" w:eastAsia="Calibri" w:hAnsi="Calibri" w:cs="Calibri"/>
+          <w:color w:val="00000A"/>
+          <w:sz w:val="24"/>
+          <w:szCs w:val="24"/>
+        </w:rPr>
+        <w:t>supported</w:t>
+      </w:r>
+      <w:r>
+        <w:rPr>
+          <w:rFonts w:ascii="Calibri" w:eastAsia="Calibri" w:hAnsi="Calibri" w:cs="Calibri"/>
+          <w:color w:val="00000A"/>
+          <w:sz w:val="24"/>
+          <w:szCs w:val="24"/>
+        </w:rPr>
+        <w:t xml:space="preserve"> our expectations according to our hypothesis and popular opinion. </w:t>
+      </w:r>
+      <w:r>
+        <w:rPr>
+          <w:rFonts w:ascii="Calibri" w:eastAsia="Calibri" w:hAnsi="Calibri" w:cs="Calibri"/>
+          <w:color w:val="00000A"/>
+          <w:sz w:val="24"/>
+          <w:szCs w:val="24"/>
+        </w:rPr>
+        <w:t>For all Datasets</w:t>
+      </w:r>
+      <w:r>
+        <w:rPr>
+          <w:rFonts w:ascii="Calibri" w:eastAsia="Calibri" w:hAnsi="Calibri" w:cs="Calibri"/>
+          <w:color w:val="00000A"/>
+          <w:sz w:val="24"/>
+          <w:szCs w:val="24"/>
+        </w:rPr>
+        <w:t>, by</w:t>
+      </w:r>
+      <w:r>
+        <w:rPr>
+          <w:sz w:val="24"/>
+          <w:szCs w:val="24"/>
+        </w:rPr>
+        <w:t xml:space="preserve"> </w:t>
+      </w:r>
+      <w:r>
+        <w:rPr>
+          <w:sz w:val="24"/>
+          <w:szCs w:val="24"/>
+        </w:rPr>
+        <w:t xml:space="preserve">increasing the K- value, the amount of searching by both algorithm increases which increases computation time. </w:t>
+      </w:r>
+      <w:r>
+        <w:rPr>
+          <w:sz w:val="24"/>
+          <w:szCs w:val="24"/>
+        </w:rPr>
+        <w:t>Also</w:t>
+      </w:r>
+      <w:r>
+        <w:rPr>
+          <w:sz w:val="24"/>
+          <w:szCs w:val="24"/>
+        </w:rPr>
+        <w:t xml:space="preserve"> based on our results</w:t>
+      </w:r>
+      <w:r>
+        <w:rPr>
+          <w:sz w:val="24"/>
+          <w:szCs w:val="24"/>
+        </w:rPr>
+        <w:t>,</w:t>
+      </w:r>
+      <w:r>
+        <w:rPr>
+          <w:sz w:val="24"/>
+          <w:szCs w:val="24"/>
+        </w:rPr>
+        <w:t xml:space="preserve"> increasing the dataset size </w:t>
+      </w:r>
+      <w:r>
+        <w:rPr>
+          <w:sz w:val="24"/>
+          <w:szCs w:val="24"/>
+        </w:rPr>
+        <w:t>ha</w:t>
+      </w:r>
+      <w:r>
+        <w:rPr>
+          <w:sz w:val="24"/>
+          <w:szCs w:val="24"/>
+        </w:rPr>
+        <w:t>d</w:t>
+      </w:r>
+      <w:r>
+        <w:rPr>
+          <w:sz w:val="24"/>
+          <w:szCs w:val="24"/>
+        </w:rPr>
+        <w:t xml:space="preserve"> the same </w:t>
+      </w:r>
+      <w:r>
+        <w:rPr>
+          <w:sz w:val="24"/>
+          <w:szCs w:val="24"/>
+        </w:rPr>
+        <w:t>effect.</w:t>
+      </w:r>
+      <w:r>
+        <w:rPr>
+          <w:sz w:val="24"/>
+          <w:szCs w:val="24"/>
+        </w:rPr>
+        <w:t xml:space="preserve"> </w:t>
+      </w:r>
+      <w:r>
+        <w:rPr>
+          <w:sz w:val="24"/>
+          <w:szCs w:val="24"/>
+        </w:rPr>
+        <w:t xml:space="preserve">Conclusively, most </w:t>
+      </w:r>
+      <w:r>
+        <w:rPr>
+          <w:sz w:val="24"/>
+          <w:szCs w:val="24"/>
+        </w:rPr>
+        <w:t>real</w:t>
+      </w:r>
+      <w:r>
+        <w:rPr>
+          <w:sz w:val="24"/>
+          <w:szCs w:val="24"/>
+        </w:rPr>
+        <w:t>-</w:t>
+      </w:r>
+      <w:r>
+        <w:rPr>
+          <w:sz w:val="24"/>
+          <w:szCs w:val="24"/>
+        </w:rPr>
+        <w:t>world</w:t>
+      </w:r>
+      <w:r>
+        <w:rPr>
+          <w:sz w:val="24"/>
+          <w:szCs w:val="24"/>
+        </w:rPr>
+        <w:t xml:space="preserve"> application</w:t>
+      </w:r>
+      <w:r>
+        <w:rPr>
+          <w:sz w:val="24"/>
+          <w:szCs w:val="24"/>
+        </w:rPr>
+        <w:t xml:space="preserve"> like a </w:t>
+      </w:r>
+      <w:r>
+        <w:rPr>
+          <w:sz w:val="24"/>
+          <w:szCs w:val="24"/>
+        </w:rPr>
+        <w:t xml:space="preserve">GPS, should </w:t>
+      </w:r>
+      <w:r>
+        <w:rPr>
+          <w:sz w:val="24"/>
+          <w:szCs w:val="24"/>
+        </w:rPr>
+        <w:t>use KD Tree</w:t>
+      </w:r>
+      <w:r>
+        <w:rPr>
+          <w:sz w:val="24"/>
+          <w:szCs w:val="24"/>
+        </w:rPr>
+        <w:t xml:space="preserve"> for this </w:t>
+      </w:r>
+      <w:r>
+        <w:rPr>
+          <w:sz w:val="24"/>
+          <w:szCs w:val="24"/>
+        </w:rPr>
+        <w:t>scenario.</w:t>
+      </w:r>
+    </w:p>
+    <w:p>
+      <w:pPr>
+        <w:rPr>
+          <w:rFonts w:ascii="Calibri" w:eastAsia="Calibri" w:hAnsi="Calibri" w:cs="Calibri"/>
+          <w:color w:val="00000A"/>
+          <w:sz w:val="24"/>
+          <w:szCs w:val="24"/>
+        </w:rPr>
+      </w:pPr>
+    </w:p>
+    <w:p>
+      <w:pPr>
+        <w:rPr>
+          <w:rFonts w:ascii="Calibri" w:eastAsia="Calibri" w:hAnsi="Calibri" w:cs="Calibri"/>
+          <w:b/>
+          <w:color w:val="00000A"/>
+          <w:sz w:val="28"/>
+          <w:szCs w:val="28"/>
+        </w:rPr>
+      </w:pPr>
+      <w:r>
+        <w:rPr>
+          <w:rFonts w:ascii="Calibri" w:eastAsia="Calibri" w:hAnsi="Calibri" w:cs="Calibri"/>
+          <w:b/>
+          <w:color w:val="00000A"/>
+          <w:sz w:val="28"/>
+          <w:szCs w:val="28"/>
+        </w:rPr>
+        <w:t>Acknowledgement</w:t>
+      </w:r>
+    </w:p>
+    <w:p>
+      <w:pPr>
+        <w:rPr>
+          <w:rFonts w:ascii="Calibri" w:eastAsia="Calibri" w:hAnsi="Calibri" w:cs="Calibri"/>
+          <w:color w:val="00000A"/>
+          <w:sz w:val="24"/>
+          <w:szCs w:val="24"/>
+        </w:rPr>
+      </w:pPr>
+      <w:r>
+        <w:rPr>
+          <w:rFonts w:ascii="Calibri" w:eastAsia="Calibri" w:hAnsi="Calibri" w:cs="Calibri"/>
+          <w:color w:val="00000A"/>
+          <w:sz w:val="24"/>
+          <w:szCs w:val="24"/>
+        </w:rPr>
+        <w:t>Thank you to our wonderful and knowledgeable tutors who exp</w:t>
+      </w:r>
+      <w:r>
+        <w:rPr>
+          <w:rFonts w:ascii="Calibri" w:eastAsia="Calibri" w:hAnsi="Calibri" w:cs="Calibri"/>
+          <w:color w:val="00000A"/>
+          <w:sz w:val="24"/>
+          <w:szCs w:val="24"/>
+        </w:rPr>
+        <w:t>lained to us these challenging concepts, for which without them, this assignment would not have been possible.</w:t>
+      </w:r>
+      <w:r>
+        <w:rPr>
+          <w:rFonts w:ascii="Calibri" w:eastAsia="Calibri" w:hAnsi="Calibri" w:cs="Calibri"/>
+          <w:color w:val="00000A"/>
+          <w:sz w:val="24"/>
+          <w:szCs w:val="24"/>
+        </w:rPr>
+        <w:t xml:space="preserve"> </w:t>
+      </w:r>
+    </w:p>
+    <w:p>
+      <w:pPr>
+        <w:pStyle w:val="Heading2"/>
+        <w:rPr>
+          <w:rFonts w:asciiTheme="minorHAnsi" w:eastAsiaTheme="minorEastAsia" w:hAnsiTheme="minorHAnsi" w:cstheme="minorBidi"/>
+          <w:b/>
+          <w:bCs/>
+          <w:color w:val="auto"/>
+          <w:sz w:val="28"/>
+          <w:szCs w:val="28"/>
+        </w:rPr>
+      </w:pPr>
     </w:p>
     <w:p>
       <w:pPr>
@@ -2069,7 +3729,7 @@
         </w:rPr>
         <w:t xml:space="preserve">, Jun. 08, 2020. </w:t>
       </w:r>
-      <w:hyperlink r:id="rId13" w:history="1">
+      <w:hyperlink r:id="rId19" w:history="1">
         <w:r>
           <w:rPr>
             <w:rFonts w:ascii="Times New Roman" w:eastAsia="Times New Roman" w:hAnsi="Times New Roman" w:cs="Times New Roman"/>
@@ -2088,6 +3748,216 @@
           <w:szCs w:val="24"/>
         </w:rPr>
         <w:t xml:space="preserve"> (accessed Sep. 10, 2021).</w:t>
+      </w:r>
+    </w:p>
+    <w:p>
+      <w:pPr>
+        <w:spacing w:after="0" w:line="240" w:lineRule="auto"/>
+        <w:ind w:right="96"/>
+        <w:rPr>
+          <w:rFonts w:eastAsia="Times New Roman" w:cstheme="minorHAnsi"/>
+          <w:sz w:val="24"/>
+          <w:szCs w:val="24"/>
+        </w:rPr>
+      </w:pPr>
+    </w:p>
+    <w:p>
+      <w:pPr>
+        <w:spacing w:after="0" w:line="240" w:lineRule="auto"/>
+        <w:ind w:right="96"/>
+        <w:rPr>
+          <w:rFonts w:eastAsia="Times New Roman"/>
+          <w:b/>
+          <w:sz w:val="28"/>
+          <w:szCs w:val="28"/>
+        </w:rPr>
+      </w:pPr>
+      <w:r>
+        <w:rPr>
+          <w:rFonts w:eastAsia="Times New Roman"/>
+          <w:b/>
+          <w:sz w:val="28"/>
+          <w:szCs w:val="28"/>
+        </w:rPr>
+        <w:t>Appendix</w:t>
+      </w:r>
+    </w:p>
+    <w:p>
+      <w:pPr>
+        <w:pStyle w:val="ListParagraph"/>
+        <w:numPr>
+          <w:ilvl w:val="0"/>
+          <w:numId w:val="7"/>
+        </w:numPr>
+        <w:spacing w:after="0" w:line="240" w:lineRule="auto"/>
+        <w:ind w:right="96"/>
+        <w:rPr>
+          <w:rFonts w:eastAsia="Times New Roman" w:cstheme="minorHAnsi"/>
+          <w:sz w:val="24"/>
+          <w:szCs w:val="24"/>
+        </w:rPr>
+      </w:pPr>
+      <w:r>
+        <w:rPr>
+          <w:rFonts w:eastAsia="Times New Roman" w:cstheme="minorHAnsi"/>
+          <w:sz w:val="24"/>
+          <w:szCs w:val="24"/>
+        </w:rPr>
+        <w:t xml:space="preserve">A copy of the graphs in excel has been provided in the submission in case the graphs used in the report is too small to read. </w:t>
+      </w:r>
+    </w:p>
+    <w:p>
+      <w:pPr>
+        <w:pStyle w:val="ListParagraph"/>
+        <w:numPr>
+          <w:ilvl w:val="0"/>
+          <w:numId w:val="7"/>
+        </w:numPr>
+        <w:spacing w:after="0" w:line="240" w:lineRule="auto"/>
+        <w:ind w:right="96"/>
+        <w:rPr>
+          <w:rFonts w:eastAsia="Times New Roman" w:cstheme="minorHAnsi"/>
+          <w:sz w:val="24"/>
+          <w:szCs w:val="24"/>
+        </w:rPr>
+      </w:pPr>
+      <w:r>
+        <w:rPr>
+          <w:rFonts w:eastAsia="Times New Roman" w:cstheme="minorHAnsi"/>
+          <w:sz w:val="24"/>
+          <w:szCs w:val="24"/>
+        </w:rPr>
+        <w:t xml:space="preserve">Our code is </w:t>
+      </w:r>
+      <w:r>
+        <w:rPr>
+          <w:rFonts w:eastAsia="Times New Roman" w:cstheme="minorHAnsi"/>
+          <w:sz w:val="24"/>
+          <w:szCs w:val="24"/>
+        </w:rPr>
+        <w:t xml:space="preserve">also on </w:t>
+      </w:r>
+      <w:proofErr w:type="spellStart"/>
+      <w:r>
+        <w:rPr>
+          <w:rFonts w:eastAsia="Times New Roman" w:cstheme="minorHAnsi"/>
+          <w:sz w:val="24"/>
+          <w:szCs w:val="24"/>
+        </w:rPr>
+        <w:t>Github</w:t>
+      </w:r>
+      <w:proofErr w:type="spellEnd"/>
+      <w:r>
+        <w:rPr>
+          <w:rFonts w:eastAsia="Times New Roman" w:cstheme="minorHAnsi"/>
+          <w:sz w:val="24"/>
+          <w:szCs w:val="24"/>
+        </w:rPr>
+        <w:t xml:space="preserve">, in a private repository, please contact us if access is needed. </w:t>
+      </w:r>
+    </w:p>
+    <w:p>
+      <w:pPr>
+        <w:pStyle w:val="ListParagraph"/>
+        <w:numPr>
+          <w:ilvl w:val="0"/>
+          <w:numId w:val="7"/>
+        </w:numPr>
+        <w:spacing w:after="0" w:line="240" w:lineRule="auto"/>
+        <w:ind w:right="96"/>
+        <w:rPr>
+          <w:rFonts w:eastAsia="Times New Roman" w:cstheme="minorHAnsi"/>
+          <w:sz w:val="24"/>
+          <w:szCs w:val="24"/>
+        </w:rPr>
+      </w:pPr>
+      <w:hyperlink r:id="rId20" w:history="1">
+        <w:r>
+          <w:rPr>
+            <w:rStyle w:val="Hyperlink"/>
+            <w:rFonts w:eastAsia="Times New Roman" w:cstheme="minorHAnsi"/>
+            <w:sz w:val="24"/>
+            <w:szCs w:val="24"/>
+          </w:rPr>
+          <w:t>https://github.com/Ghost-Recon131/AA-1</w:t>
+        </w:r>
+      </w:hyperlink>
+    </w:p>
+    <w:p>
+      <w:pPr>
+        <w:spacing w:after="0" w:line="240" w:lineRule="auto"/>
+        <w:ind w:right="96"/>
+        <w:rPr>
+          <w:rFonts w:eastAsia="Times New Roman" w:cstheme="minorHAnsi"/>
+          <w:sz w:val="24"/>
+          <w:szCs w:val="24"/>
+        </w:rPr>
+      </w:pPr>
+    </w:p>
+    <w:p>
+      <w:pPr>
+        <w:pStyle w:val="ListParagraph"/>
+        <w:numPr>
+          <w:ilvl w:val="0"/>
+          <w:numId w:val="7"/>
+        </w:numPr>
+        <w:spacing w:after="0" w:line="240" w:lineRule="auto"/>
+        <w:ind w:right="96"/>
+        <w:rPr>
+          <w:rFonts w:eastAsia="Times New Roman" w:cstheme="minorHAnsi"/>
+          <w:sz w:val="24"/>
+          <w:szCs w:val="24"/>
+        </w:rPr>
+      </w:pPr>
+      <w:r>
+        <w:rPr>
+          <w:rFonts w:eastAsia="Times New Roman" w:cstheme="minorHAnsi"/>
+          <w:sz w:val="24"/>
+          <w:szCs w:val="24"/>
+        </w:rPr>
+        <w:t xml:space="preserve">The submitted code does not have code used to </w:t>
+      </w:r>
+      <w:r>
+        <w:rPr>
+          <w:rFonts w:eastAsia="Times New Roman" w:cstheme="minorHAnsi"/>
+          <w:sz w:val="24"/>
+          <w:szCs w:val="24"/>
+        </w:rPr>
+        <w:t xml:space="preserve">time the runtime of each operation in either implementation. </w:t>
+      </w:r>
+      <w:r>
+        <w:rPr>
+          <w:rFonts w:eastAsia="Times New Roman" w:cstheme="minorHAnsi"/>
+          <w:sz w:val="24"/>
+          <w:szCs w:val="24"/>
+        </w:rPr>
+        <w:t xml:space="preserve">Please see the Code-Evaluation branch </w:t>
+      </w:r>
+      <w:r>
+        <w:rPr>
+          <w:rFonts w:eastAsia="Times New Roman" w:cstheme="minorHAnsi"/>
+          <w:sz w:val="24"/>
+          <w:szCs w:val="24"/>
+        </w:rPr>
+        <w:t xml:space="preserve">in our </w:t>
+      </w:r>
+      <w:proofErr w:type="spellStart"/>
+      <w:r>
+        <w:rPr>
+          <w:rFonts w:eastAsia="Times New Roman" w:cstheme="minorHAnsi"/>
+          <w:sz w:val="24"/>
+          <w:szCs w:val="24"/>
+        </w:rPr>
+        <w:t>Github</w:t>
+      </w:r>
+      <w:proofErr w:type="spellEnd"/>
+      <w:r>
+        <w:rPr>
+          <w:rFonts w:eastAsia="Times New Roman" w:cstheme="minorHAnsi"/>
+          <w:sz w:val="24"/>
+          <w:szCs w:val="24"/>
+        </w:rPr>
+        <w:t xml:space="preserve"> Repository. </w:t>
       </w:r>
     </w:p>
     <w:sectPr>
@@ -2617,6 +4487,119 @@
     </w:lvl>
   </w:abstractNum>
   <w:abstractNum w:abstractNumId="4" w15:restartNumberingAfterBreak="0">
+    <w:nsid w:val="49BE43BC"/>
+    <w:multiLevelType w:val="hybridMultilevel"/>
+    <w:tmpl w:val="7CF8D57E"/>
+    <w:lvl w:ilvl="0" w:tplc="38F69A28">
+      <w:start w:val="42"/>
+      <w:numFmt w:val="bullet"/>
+      <w:lvlText w:val="-"/>
+      <w:lvlJc w:val="left"/>
+      <w:pPr>
+        <w:ind w:left="360" w:hanging="360"/>
+      </w:pPr>
+      <w:rPr>
+        <w:rFonts w:ascii="Calibri" w:eastAsia="Times New Roman" w:hAnsi="Calibri" w:cs="Calibri" w:hint="default"/>
+      </w:rPr>
+    </w:lvl>
+    <w:lvl w:ilvl="1" w:tplc="0C090003" w:tentative="1">
+      <w:start w:val="1"/>
+      <w:numFmt w:val="bullet"/>
+      <w:lvlText w:val="o"/>
+      <w:lvlJc w:val="left"/>
+      <w:pPr>
+        <w:ind w:left="1440" w:hanging="360"/>
+      </w:pPr>
+      <w:rPr>
+        <w:rFonts w:ascii="Courier New" w:hAnsi="Courier New" w:cs="Courier New" w:hint="default"/>
+      </w:rPr>
+    </w:lvl>
+    <w:lvl w:ilvl="2" w:tplc="0C090005" w:tentative="1">
+      <w:start w:val="1"/>
+      <w:numFmt w:val="bullet"/>
+      <w:lvlText w:val=""/>
+      <w:lvlJc w:val="left"/>
+      <w:pPr>
+        <w:ind w:left="2160" w:hanging="360"/>
+      </w:pPr>
+      <w:rPr>
+        <w:rFonts w:ascii="Wingdings" w:hAnsi="Wingdings" w:hint="default"/>
+      </w:rPr>
+    </w:lvl>
+    <w:lvl w:ilvl="3" w:tplc="0C090001" w:tentative="1">
+      <w:start w:val="1"/>
+      <w:numFmt w:val="bullet"/>
+      <w:lvlText w:val=""/>
+      <w:lvlJc w:val="left"/>
+      <w:pPr>
+        <w:ind w:left="2880" w:hanging="360"/>
+      </w:pPr>
+      <w:rPr>
+        <w:rFonts w:ascii="Symbol" w:hAnsi="Symbol" w:hint="default"/>
+      </w:rPr>
+    </w:lvl>
+    <w:lvl w:ilvl="4" w:tplc="0C090003" w:tentative="1">
+      <w:start w:val="1"/>
+      <w:numFmt w:val="bullet"/>
+      <w:lvlText w:val="o"/>
+      <w:lvlJc w:val="left"/>
+      <w:pPr>
+        <w:ind w:left="3600" w:hanging="360"/>
+      </w:pPr>
+      <w:rPr>
+        <w:rFonts w:ascii="Courier New" w:hAnsi="Courier New" w:cs="Courier New" w:hint="default"/>
+      </w:rPr>
+    </w:lvl>
+    <w:lvl w:ilvl="5" w:tplc="0C090005" w:tentative="1">
+      <w:start w:val="1"/>
+      <w:numFmt w:val="bullet"/>
+      <w:lvlText w:val=""/>
+      <w:lvlJc w:val="left"/>
+      <w:pPr>
+        <w:ind w:left="4320" w:hanging="360"/>
+      </w:pPr>
+      <w:rPr>
+        <w:rFonts w:ascii="Wingdings" w:hAnsi="Wingdings" w:hint="default"/>
+      </w:rPr>
+    </w:lvl>
+    <w:lvl w:ilvl="6" w:tplc="0C090001" w:tentative="1">
+      <w:start w:val="1"/>
+      <w:numFmt w:val="bullet"/>
+      <w:lvlText w:val=""/>
+      <w:lvlJc w:val="left"/>
+      <w:pPr>
+        <w:ind w:left="5040" w:hanging="360"/>
+      </w:pPr>
+      <w:rPr>
+        <w:rFonts w:ascii="Symbol" w:hAnsi="Symbol" w:hint="default"/>
+      </w:rPr>
+    </w:lvl>
+    <w:lvl w:ilvl="7" w:tplc="0C090003" w:tentative="1">
+      <w:start w:val="1"/>
+      <w:numFmt w:val="bullet"/>
+      <w:lvlText w:val="o"/>
+      <w:lvlJc w:val="left"/>
+      <w:pPr>
+        <w:ind w:left="5760" w:hanging="360"/>
+      </w:pPr>
+      <w:rPr>
+        <w:rFonts w:ascii="Courier New" w:hAnsi="Courier New" w:cs="Courier New" w:hint="default"/>
+      </w:rPr>
+    </w:lvl>
+    <w:lvl w:ilvl="8" w:tplc="0C090005" w:tentative="1">
+      <w:start w:val="1"/>
+      <w:numFmt w:val="bullet"/>
+      <w:lvlText w:val=""/>
+      <w:lvlJc w:val="left"/>
+      <w:pPr>
+        <w:ind w:left="6480" w:hanging="360"/>
+      </w:pPr>
+      <w:rPr>
+        <w:rFonts w:ascii="Wingdings" w:hAnsi="Wingdings" w:hint="default"/>
+      </w:rPr>
+    </w:lvl>
+  </w:abstractNum>
+  <w:abstractNum w:abstractNumId="5" w15:restartNumberingAfterBreak="0">
     <w:nsid w:val="64154F3D"/>
     <w:multiLevelType w:val="hybridMultilevel"/>
     <w:tmpl w:val="6B1A2AE6"/>
@@ -2705,7 +4688,7 @@
       </w:pPr>
     </w:lvl>
   </w:abstractNum>
-  <w:abstractNum w:abstractNumId="5" w15:restartNumberingAfterBreak="0">
+  <w:abstractNum w:abstractNumId="6" w15:restartNumberingAfterBreak="0">
     <w:nsid w:val="70123A73"/>
     <w:multiLevelType w:val="hybridMultilevel"/>
     <w:tmpl w:val="1F0ECE4E"/>
@@ -2818,7 +4801,7 @@
     </w:lvl>
   </w:abstractNum>
   <w:num w:numId="1">
-    <w:abstractNumId w:val="4"/>
+    <w:abstractNumId w:val="5"/>
   </w:num>
   <w:num w:numId="2">
     <w:abstractNumId w:val="1"/>
@@ -2830,10 +4813,13 @@
     <w:abstractNumId w:val="0"/>
   </w:num>
   <w:num w:numId="5">
-    <w:abstractNumId w:val="5"/>
+    <w:abstractNumId w:val="6"/>
   </w:num>
   <w:num w:numId="6">
     <w:abstractNumId w:val="3"/>
+  </w:num>
+  <w:num w:numId="7">
+    <w:abstractNumId w:val="4"/>
   </w:num>
 </w:numbering>
 </file>
@@ -3457,12 +5443,23 @@
     <w:name w:val="Hyperlink"/>
     <w:basedOn w:val="DefaultParagraphFont"/>
     <w:uiPriority w:val="99"/>
-    <w:semiHidden/>
     <w:unhideWhenUsed/>
     <w:rsid w:val="006E559E"/>
     <w:rPr>
       <w:color w:val="0000FF"/>
       <w:u w:val="single"/>
+    </w:rPr>
+  </w:style>
+  <w:style w:type="character" w:styleId="UnresolvedMention">
+    <w:name w:val="Unresolved Mention"/>
+    <w:basedOn w:val="DefaultParagraphFont"/>
+    <w:uiPriority w:val="99"/>
+    <w:semiHidden/>
+    <w:unhideWhenUsed/>
+    <w:rsid w:val="00CD2B8D"/>
+    <w:rPr>
+      <w:color w:val="605E5C"/>
+      <w:shd w:val="clear" w:color="auto" w:fill="E1DFDD"/>
     </w:rPr>
   </w:style>
 </w:styles>

</xml_diff>